<commit_message>
Update ASSIGNMENT ON CHAPTER 9 – DATABASE DESIGN.docx
</commit_message>
<xml_diff>
--- a/ASSIGNMENT ON CHAPTER 9 – DATABASE DESIGN.docx
+++ b/ASSIGNMENT ON CHAPTER 9 – DATABASE DESIGN.docx
@@ -282,15 +282,49 @@
           <w:szCs w:val="24"/>
         </w:rPr>
       </w:pPr>
-      <w:r>
-        <w:rPr>
-          <w:rFonts w:ascii="Arial" w:hAnsi="Arial" w:cs="Arial"/>
-          <w:b/>
-          <w:bCs/>
-          <w:sz w:val="24"/>
-          <w:szCs w:val="24"/>
-        </w:rPr>
-        <w:t xml:space="preserve">Ayabulela Mahlathini </w:t>
+      <w:proofErr w:type="spellStart"/>
+      <w:r>
+        <w:rPr>
+          <w:rFonts w:ascii="Arial" w:hAnsi="Arial" w:cs="Arial"/>
+          <w:b/>
+          <w:bCs/>
+          <w:sz w:val="24"/>
+          <w:szCs w:val="24"/>
+        </w:rPr>
+        <w:t>Ayabulela</w:t>
+      </w:r>
+      <w:proofErr w:type="spellEnd"/>
+      <w:r>
+        <w:rPr>
+          <w:rFonts w:ascii="Arial" w:hAnsi="Arial" w:cs="Arial"/>
+          <w:b/>
+          <w:bCs/>
+          <w:sz w:val="24"/>
+          <w:szCs w:val="24"/>
+        </w:rPr>
+        <w:t xml:space="preserve"> </w:t>
+      </w:r>
+      <w:proofErr w:type="spellStart"/>
+      <w:r>
+        <w:rPr>
+          <w:rFonts w:ascii="Arial" w:hAnsi="Arial" w:cs="Arial"/>
+          <w:b/>
+          <w:bCs/>
+          <w:sz w:val="24"/>
+          <w:szCs w:val="24"/>
+        </w:rPr>
+        <w:t>Mahlathini</w:t>
+      </w:r>
+      <w:proofErr w:type="spellEnd"/>
+      <w:r>
+        <w:rPr>
+          <w:rFonts w:ascii="Arial" w:hAnsi="Arial" w:cs="Arial"/>
+          <w:b/>
+          <w:bCs/>
+          <w:sz w:val="24"/>
+          <w:szCs w:val="24"/>
+        </w:rPr>
+        <w:t xml:space="preserve"> </w:t>
       </w:r>
       <w:r>
         <w:rPr>
@@ -315,15 +349,49 @@
           <w:szCs w:val="24"/>
         </w:rPr>
       </w:pPr>
-      <w:r>
-        <w:rPr>
-          <w:rFonts w:ascii="Arial" w:hAnsi="Arial" w:cs="Arial"/>
-          <w:b/>
-          <w:bCs/>
-          <w:sz w:val="24"/>
-          <w:szCs w:val="24"/>
-        </w:rPr>
-        <w:t xml:space="preserve">Anganathi Ngodwane </w:t>
+      <w:proofErr w:type="spellStart"/>
+      <w:r>
+        <w:rPr>
+          <w:rFonts w:ascii="Arial" w:hAnsi="Arial" w:cs="Arial"/>
+          <w:b/>
+          <w:bCs/>
+          <w:sz w:val="24"/>
+          <w:szCs w:val="24"/>
+        </w:rPr>
+        <w:t>Anganathi</w:t>
+      </w:r>
+      <w:proofErr w:type="spellEnd"/>
+      <w:r>
+        <w:rPr>
+          <w:rFonts w:ascii="Arial" w:hAnsi="Arial" w:cs="Arial"/>
+          <w:b/>
+          <w:bCs/>
+          <w:sz w:val="24"/>
+          <w:szCs w:val="24"/>
+        </w:rPr>
+        <w:t xml:space="preserve"> </w:t>
+      </w:r>
+      <w:proofErr w:type="spellStart"/>
+      <w:r>
+        <w:rPr>
+          <w:rFonts w:ascii="Arial" w:hAnsi="Arial" w:cs="Arial"/>
+          <w:b/>
+          <w:bCs/>
+          <w:sz w:val="24"/>
+          <w:szCs w:val="24"/>
+        </w:rPr>
+        <w:t>Ngodwane</w:t>
+      </w:r>
+      <w:proofErr w:type="spellEnd"/>
+      <w:r>
+        <w:rPr>
+          <w:rFonts w:ascii="Arial" w:hAnsi="Arial" w:cs="Arial"/>
+          <w:b/>
+          <w:bCs/>
+          <w:sz w:val="24"/>
+          <w:szCs w:val="24"/>
+        </w:rPr>
+        <w:t xml:space="preserve"> </w:t>
       </w:r>
       <w:r>
         <w:rPr>
@@ -348,15 +416,49 @@
           <w:szCs w:val="24"/>
         </w:rPr>
       </w:pPr>
-      <w:r>
-        <w:rPr>
-          <w:rFonts w:ascii="Arial" w:hAnsi="Arial" w:cs="Arial"/>
-          <w:b/>
-          <w:bCs/>
-          <w:sz w:val="24"/>
-          <w:szCs w:val="24"/>
-        </w:rPr>
-        <w:t xml:space="preserve">Lukhanyo Nkohla </w:t>
+      <w:proofErr w:type="spellStart"/>
+      <w:r>
+        <w:rPr>
+          <w:rFonts w:ascii="Arial" w:hAnsi="Arial" w:cs="Arial"/>
+          <w:b/>
+          <w:bCs/>
+          <w:sz w:val="24"/>
+          <w:szCs w:val="24"/>
+        </w:rPr>
+        <w:t>Lukhanyo</w:t>
+      </w:r>
+      <w:proofErr w:type="spellEnd"/>
+      <w:r>
+        <w:rPr>
+          <w:rFonts w:ascii="Arial" w:hAnsi="Arial" w:cs="Arial"/>
+          <w:b/>
+          <w:bCs/>
+          <w:sz w:val="24"/>
+          <w:szCs w:val="24"/>
+        </w:rPr>
+        <w:t xml:space="preserve"> </w:t>
+      </w:r>
+      <w:proofErr w:type="spellStart"/>
+      <w:r>
+        <w:rPr>
+          <w:rFonts w:ascii="Arial" w:hAnsi="Arial" w:cs="Arial"/>
+          <w:b/>
+          <w:bCs/>
+          <w:sz w:val="24"/>
+          <w:szCs w:val="24"/>
+        </w:rPr>
+        <w:t>Nkohla</w:t>
+      </w:r>
+      <w:proofErr w:type="spellEnd"/>
+      <w:r>
+        <w:rPr>
+          <w:rFonts w:ascii="Arial" w:hAnsi="Arial" w:cs="Arial"/>
+          <w:b/>
+          <w:bCs/>
+          <w:sz w:val="24"/>
+          <w:szCs w:val="24"/>
+        </w:rPr>
+        <w:t xml:space="preserve"> </w:t>
       </w:r>
       <w:r>
         <w:rPr>
@@ -2400,35 +2502,954 @@
         <w:t>Participants:</w:t>
       </w:r>
       <w:bookmarkEnd w:id="9"/>
-    </w:p>
-    <w:p/>
-    <w:p/>
-    <w:p/>
-    <w:p/>
-    <w:p/>
-    <w:p/>
-    <w:p/>
-    <w:p/>
-    <w:p/>
-    <w:p/>
-    <w:p/>
-    <w:p/>
-    <w:p/>
-    <w:p/>
-    <w:p/>
-    <w:p/>
-    <w:p/>
-    <w:p/>
-    <w:p/>
-    <w:p/>
-    <w:p/>
-    <w:p/>
-    <w:p/>
-    <w:p/>
-    <w:p/>
-    <w:p/>
-    <w:p/>
-    <w:p/>
+      <w:r>
+        <w:t xml:space="preserve"> </w:t>
+      </w:r>
+      <w:proofErr w:type="spellStart"/>
+      <w:r>
+        <w:t>Lukanyo</w:t>
+      </w:r>
+      <w:proofErr w:type="spellEnd"/>
+      <w:r>
+        <w:t xml:space="preserve"> </w:t>
+      </w:r>
+      <w:proofErr w:type="spellStart"/>
+      <w:r>
+        <w:t>Tando</w:t>
+      </w:r>
+      <w:proofErr w:type="spellEnd"/>
+      <w:r>
+        <w:t xml:space="preserve"> </w:t>
+      </w:r>
+      <w:proofErr w:type="spellStart"/>
+      <w:r>
+        <w:t>Nkohla</w:t>
+      </w:r>
+      <w:proofErr w:type="spellEnd"/>
+      <w:r>
+        <w:t xml:space="preserve"> 218328877</w:t>
+      </w:r>
+    </w:p>
+    <w:p/>
+    <w:p>
+      <w:pPr>
+        <w:spacing w:line="360" w:lineRule="auto"/>
+        <w:rPr>
+          <w:rFonts w:ascii="Arial" w:hAnsi="Arial" w:cs="Arial"/>
+          <w:b/>
+          <w:bCs/>
+          <w:sz w:val="24"/>
+          <w:szCs w:val="24"/>
+        </w:rPr>
+      </w:pPr>
+      <w:r>
+        <w:rPr>
+          <w:rFonts w:ascii="Arial" w:hAnsi="Arial" w:cs="Arial"/>
+          <w:b/>
+          <w:bCs/>
+          <w:sz w:val="24"/>
+          <w:szCs w:val="24"/>
+        </w:rPr>
+        <w:t xml:space="preserve">Yellow Pages and </w:t>
+      </w:r>
+      <w:r>
+        <w:rPr>
+          <w:rFonts w:ascii="Arial" w:hAnsi="Arial" w:cs="Arial"/>
+          <w:b/>
+          <w:bCs/>
+          <w:sz w:val="24"/>
+          <w:szCs w:val="24"/>
+        </w:rPr>
+        <w:t>W</w:t>
+      </w:r>
+      <w:r>
+        <w:rPr>
+          <w:rFonts w:ascii="Arial" w:hAnsi="Arial" w:cs="Arial"/>
+          <w:b/>
+          <w:bCs/>
+          <w:sz w:val="24"/>
+          <w:szCs w:val="24"/>
+        </w:rPr>
+        <w:t xml:space="preserve">hite and Telkom </w:t>
+      </w:r>
+      <w:r>
+        <w:rPr>
+          <w:rFonts w:ascii="Arial" w:hAnsi="Arial" w:cs="Arial"/>
+          <w:b/>
+          <w:bCs/>
+          <w:sz w:val="24"/>
+          <w:szCs w:val="24"/>
+        </w:rPr>
+        <w:t>P</w:t>
+      </w:r>
+      <w:r>
+        <w:rPr>
+          <w:rFonts w:ascii="Arial" w:hAnsi="Arial" w:cs="Arial"/>
+          <w:b/>
+          <w:bCs/>
+          <w:sz w:val="24"/>
+          <w:szCs w:val="24"/>
+        </w:rPr>
+        <w:t>roblem</w:t>
+      </w:r>
+    </w:p>
+    <w:p>
+      <w:pPr>
+        <w:spacing w:line="360" w:lineRule="auto"/>
+        <w:rPr>
+          <w:rFonts w:ascii="Arial" w:hAnsi="Arial" w:cs="Arial"/>
+          <w:sz w:val="24"/>
+          <w:szCs w:val="24"/>
+          <w:shd w:val="clear" w:color="auto" w:fill="FFFFFF"/>
+        </w:rPr>
+      </w:pPr>
+      <w:r>
+        <w:rPr>
+          <w:rFonts w:ascii="Arial" w:hAnsi="Arial" w:cs="Arial"/>
+          <w:sz w:val="24"/>
+          <w:szCs w:val="24"/>
+        </w:rPr>
+        <w:t>Yellow pages are an old fashion tool of advertising a business, organised by a type of service in a geographical area and then alphabetically</w:t>
+      </w:r>
+      <w:sdt>
+        <w:sdtPr>
+          <w:rPr>
+            <w:rFonts w:ascii="Arial" w:hAnsi="Arial" w:cs="Arial"/>
+            <w:sz w:val="24"/>
+            <w:szCs w:val="24"/>
+          </w:rPr>
+          <w:id w:val="1583719723"/>
+          <w:citation/>
+        </w:sdtPr>
+        <w:sdtContent>
+          <w:r>
+            <w:rPr>
+              <w:rFonts w:ascii="Arial" w:hAnsi="Arial" w:cs="Arial"/>
+              <w:sz w:val="24"/>
+              <w:szCs w:val="24"/>
+            </w:rPr>
+            <w:fldChar w:fldCharType="begin"/>
+          </w:r>
+          <w:r>
+            <w:rPr>
+              <w:rFonts w:ascii="Arial" w:hAnsi="Arial" w:cs="Arial"/>
+              <w:sz w:val="24"/>
+              <w:szCs w:val="24"/>
+            </w:rPr>
+            <w:instrText xml:space="preserve"> CITATION Kat17 \l 7177 </w:instrText>
+          </w:r>
+          <w:r>
+            <w:rPr>
+              <w:rFonts w:ascii="Arial" w:hAnsi="Arial" w:cs="Arial"/>
+              <w:sz w:val="24"/>
+              <w:szCs w:val="24"/>
+            </w:rPr>
+            <w:fldChar w:fldCharType="separate"/>
+          </w:r>
+          <w:r>
+            <w:rPr>
+              <w:rFonts w:ascii="Arial" w:hAnsi="Arial" w:cs="Arial"/>
+              <w:noProof/>
+              <w:sz w:val="24"/>
+              <w:szCs w:val="24"/>
+            </w:rPr>
+            <w:t xml:space="preserve"> </w:t>
+          </w:r>
+          <w:r>
+            <w:rPr>
+              <w:rFonts w:ascii="Arial" w:hAnsi="Arial" w:cs="Arial"/>
+              <w:noProof/>
+              <w:sz w:val="24"/>
+              <w:szCs w:val="24"/>
+            </w:rPr>
+            <w:t>(Boudreau, 2017)</w:t>
+          </w:r>
+          <w:r>
+            <w:rPr>
+              <w:rFonts w:ascii="Arial" w:hAnsi="Arial" w:cs="Arial"/>
+              <w:sz w:val="24"/>
+              <w:szCs w:val="24"/>
+            </w:rPr>
+            <w:fldChar w:fldCharType="end"/>
+          </w:r>
+        </w:sdtContent>
+      </w:sdt>
+      <w:r>
+        <w:rPr>
+          <w:rFonts w:ascii="Arial" w:hAnsi="Arial" w:cs="Arial"/>
+          <w:sz w:val="24"/>
+          <w:szCs w:val="24"/>
+        </w:rPr>
+        <w:t xml:space="preserve">. Businesses usually buy advertising space in the yellow pages to advertise their businesses or companies. </w:t>
+      </w:r>
+      <w:r>
+        <w:rPr>
+          <w:rFonts w:ascii="Arial" w:hAnsi="Arial" w:cs="Arial"/>
+          <w:sz w:val="24"/>
+          <w:szCs w:val="24"/>
+          <w:shd w:val="clear" w:color="auto" w:fill="FFFFFF"/>
+        </w:rPr>
+        <w:t>Telephone carriers could make a profit from printing their yellow page directories and made telephone companies very profitable.</w:t>
+      </w:r>
+      <w:r>
+        <w:rPr>
+          <w:rFonts w:ascii="Arial" w:hAnsi="Arial" w:cs="Arial"/>
+          <w:sz w:val="24"/>
+          <w:szCs w:val="24"/>
+        </w:rPr>
+        <w:t xml:space="preserve"> </w:t>
+      </w:r>
+      <w:r>
+        <w:rPr>
+          <w:rFonts w:ascii="Arial" w:hAnsi="Arial" w:cs="Arial"/>
+          <w:sz w:val="24"/>
+          <w:szCs w:val="24"/>
+          <w:shd w:val="clear" w:color="auto" w:fill="FFFFFF"/>
+        </w:rPr>
+        <w:t>Telephone companies distribute new yellow pages yearly and deliver them to their clients.</w:t>
+      </w:r>
+    </w:p>
+    <w:p>
+      <w:pPr>
+        <w:spacing w:line="360" w:lineRule="auto"/>
+        <w:rPr>
+          <w:rFonts w:ascii="Arial" w:hAnsi="Arial" w:cs="Arial"/>
+          <w:sz w:val="24"/>
+          <w:szCs w:val="24"/>
+        </w:rPr>
+      </w:pPr>
+      <w:r>
+        <w:rPr>
+          <w:rFonts w:ascii="Arial" w:hAnsi="Arial" w:cs="Arial"/>
+          <w:sz w:val="24"/>
+          <w:szCs w:val="24"/>
+        </w:rPr>
+        <w:t>A yellow page phone book can tell a lot about a business, but it has no comparison to what the internet and digital marketing can do today. A phone book can only be updated once a year, but with digital marketing you can change the information anytime you need to “websites”</w:t>
+      </w:r>
+      <w:sdt>
+        <w:sdtPr>
+          <w:rPr>
+            <w:rFonts w:ascii="Arial" w:hAnsi="Arial" w:cs="Arial"/>
+            <w:sz w:val="24"/>
+            <w:szCs w:val="24"/>
+          </w:rPr>
+          <w:id w:val="-880007840"/>
+          <w:citation/>
+        </w:sdtPr>
+        <w:sdtContent>
+          <w:r>
+            <w:rPr>
+              <w:rFonts w:ascii="Arial" w:hAnsi="Arial" w:cs="Arial"/>
+              <w:sz w:val="24"/>
+              <w:szCs w:val="24"/>
+            </w:rPr>
+            <w:fldChar w:fldCharType="begin"/>
+          </w:r>
+          <w:r>
+            <w:rPr>
+              <w:rFonts w:ascii="Arial" w:hAnsi="Arial" w:cs="Arial"/>
+              <w:sz w:val="24"/>
+              <w:szCs w:val="24"/>
+            </w:rPr>
+            <w:instrText xml:space="preserve"> CITATION Mar14 \l 7177 </w:instrText>
+          </w:r>
+          <w:r>
+            <w:rPr>
+              <w:rFonts w:ascii="Arial" w:hAnsi="Arial" w:cs="Arial"/>
+              <w:sz w:val="24"/>
+              <w:szCs w:val="24"/>
+            </w:rPr>
+            <w:fldChar w:fldCharType="separate"/>
+          </w:r>
+          <w:r>
+            <w:rPr>
+              <w:rFonts w:ascii="Arial" w:hAnsi="Arial" w:cs="Arial"/>
+              <w:noProof/>
+              <w:sz w:val="24"/>
+              <w:szCs w:val="24"/>
+            </w:rPr>
+            <w:t xml:space="preserve"> </w:t>
+          </w:r>
+          <w:r>
+            <w:rPr>
+              <w:rFonts w:ascii="Arial" w:hAnsi="Arial" w:cs="Arial"/>
+              <w:noProof/>
+              <w:sz w:val="24"/>
+              <w:szCs w:val="24"/>
+            </w:rPr>
+            <w:t>(McDonald, 2014)</w:t>
+          </w:r>
+          <w:r>
+            <w:rPr>
+              <w:rFonts w:ascii="Arial" w:hAnsi="Arial" w:cs="Arial"/>
+              <w:sz w:val="24"/>
+              <w:szCs w:val="24"/>
+            </w:rPr>
+            <w:fldChar w:fldCharType="end"/>
+          </w:r>
+        </w:sdtContent>
+      </w:sdt>
+      <w:r>
+        <w:rPr>
+          <w:rFonts w:ascii="Arial" w:hAnsi="Arial" w:cs="Arial"/>
+          <w:sz w:val="24"/>
+          <w:szCs w:val="24"/>
+        </w:rPr>
+        <w:t xml:space="preserve">. You cannot collect your customers contact information via a printed ad, but you can easily build an email list through digital marketing to collect your customer details. Businesses can only show one or two photos in yellow pages display ad, but you can add as much as you want on your site or over the internet. One of the most important problems faced with phone books is the rapidly ascending rate of smartphones and internet use for finding and contacting businesses, people are always on the internet hence using phone books as a way of advertising will limit the reach of being in touch with people. </w:t>
+      </w:r>
+    </w:p>
+    <w:p>
+      <w:pPr>
+        <w:spacing w:before="100" w:beforeAutospacing="1" w:after="100" w:afterAutospacing="1" w:line="360" w:lineRule="auto"/>
+        <w:rPr>
+          <w:rFonts w:ascii="Arial" w:eastAsia="Times New Roman" w:hAnsi="Arial" w:cs="Arial"/>
+          <w:u w:val="single"/>
+          <w:lang w:eastAsia="en-ZA"/>
+        </w:rPr>
+      </w:pPr>
+      <w:r>
+        <w:rPr>
+          <w:rFonts w:ascii="Arial" w:eastAsia="Times New Roman" w:hAnsi="Arial" w:cs="Arial"/>
+          <w:b/>
+          <w:bCs/>
+          <w:u w:val="single"/>
+          <w:lang w:eastAsia="en-ZA"/>
+        </w:rPr>
+        <w:t xml:space="preserve">Comparing </w:t>
+      </w:r>
+      <w:r>
+        <w:rPr>
+          <w:rFonts w:ascii="Arial" w:eastAsia="Times New Roman" w:hAnsi="Arial" w:cs="Arial"/>
+          <w:b/>
+          <w:bCs/>
+          <w:u w:val="single"/>
+          <w:lang w:eastAsia="en-ZA"/>
+        </w:rPr>
+        <w:t>t</w:t>
+      </w:r>
+      <w:r>
+        <w:rPr>
+          <w:rFonts w:ascii="Arial" w:eastAsia="Times New Roman" w:hAnsi="Arial" w:cs="Arial"/>
+          <w:b/>
+          <w:bCs/>
+          <w:u w:val="single"/>
+          <w:lang w:eastAsia="en-ZA"/>
+        </w:rPr>
+        <w:t>he Cost</w:t>
+      </w:r>
+    </w:p>
+    <w:p>
+      <w:pPr>
+        <w:spacing w:before="100" w:beforeAutospacing="1" w:after="100" w:afterAutospacing="1" w:line="360" w:lineRule="auto"/>
+        <w:rPr>
+          <w:rFonts w:ascii="Arial" w:eastAsia="Times New Roman" w:hAnsi="Arial" w:cs="Arial"/>
+          <w:sz w:val="24"/>
+          <w:szCs w:val="24"/>
+          <w:lang w:eastAsia="en-ZA"/>
+        </w:rPr>
+      </w:pPr>
+      <w:r>
+        <w:rPr>
+          <w:rFonts w:ascii="Arial" w:eastAsia="Times New Roman" w:hAnsi="Arial" w:cs="Arial"/>
+          <w:sz w:val="24"/>
+          <w:szCs w:val="24"/>
+          <w:lang w:eastAsia="en-ZA"/>
+        </w:rPr>
+        <w:t>The Yellow Pages charges obscene amounts for both their print advertisements and their marketing “solutions</w:t>
+      </w:r>
+      <w:r>
+        <w:rPr>
+          <w:rFonts w:ascii="Arial" w:eastAsia="Times New Roman" w:hAnsi="Arial" w:cs="Arial"/>
+          <w:sz w:val="24"/>
+          <w:szCs w:val="24"/>
+          <w:lang w:eastAsia="en-ZA"/>
+        </w:rPr>
+        <w:t>” as compared to digital marketing. D</w:t>
+      </w:r>
+      <w:r>
+        <w:rPr>
+          <w:rFonts w:ascii="Arial" w:eastAsia="Times New Roman" w:hAnsi="Arial" w:cs="Arial"/>
+          <w:sz w:val="24"/>
+          <w:szCs w:val="24"/>
+          <w:lang w:eastAsia="en-ZA"/>
+        </w:rPr>
+        <w:t>igital marketing can be done completely on your own</w:t>
+      </w:r>
+      <w:r>
+        <w:rPr>
+          <w:rFonts w:ascii="Arial" w:eastAsia="Times New Roman" w:hAnsi="Arial" w:cs="Arial"/>
+          <w:sz w:val="24"/>
+          <w:szCs w:val="24"/>
+          <w:lang w:eastAsia="en-ZA"/>
+        </w:rPr>
+        <w:t xml:space="preserve"> and free. The use of social media can be used to advertise the company and the benefit of using this tool is that t</w:t>
+      </w:r>
+      <w:r>
+        <w:rPr>
+          <w:rFonts w:ascii="Arial" w:eastAsia="Times New Roman" w:hAnsi="Arial" w:cs="Arial"/>
+          <w:sz w:val="24"/>
+          <w:szCs w:val="24"/>
+          <w:lang w:eastAsia="en-ZA"/>
+        </w:rPr>
+        <w:t>he longer you use social media, the more likely your following will grow</w:t>
+      </w:r>
+      <w:r>
+        <w:rPr>
+          <w:rFonts w:ascii="Arial" w:eastAsia="Times New Roman" w:hAnsi="Arial" w:cs="Arial"/>
+          <w:sz w:val="24"/>
+          <w:szCs w:val="24"/>
+          <w:lang w:eastAsia="en-ZA"/>
+        </w:rPr>
+        <w:t xml:space="preserve">. A website </w:t>
+      </w:r>
+      <w:r>
+        <w:rPr>
+          <w:rFonts w:ascii="Arial" w:eastAsia="Times New Roman" w:hAnsi="Arial" w:cs="Arial"/>
+          <w:sz w:val="24"/>
+          <w:szCs w:val="24"/>
+          <w:lang w:eastAsia="en-ZA"/>
+        </w:rPr>
+        <w:t xml:space="preserve">can </w:t>
+      </w:r>
+      <w:r>
+        <w:rPr>
+          <w:rFonts w:ascii="Arial" w:eastAsia="Times New Roman" w:hAnsi="Arial" w:cs="Arial"/>
+          <w:sz w:val="24"/>
+          <w:szCs w:val="24"/>
+          <w:lang w:eastAsia="en-ZA"/>
+        </w:rPr>
+        <w:t xml:space="preserve">be </w:t>
+      </w:r>
+      <w:r>
+        <w:rPr>
+          <w:rFonts w:ascii="Arial" w:eastAsia="Times New Roman" w:hAnsi="Arial" w:cs="Arial"/>
+          <w:sz w:val="24"/>
+          <w:szCs w:val="24"/>
+          <w:lang w:eastAsia="en-ZA"/>
+        </w:rPr>
+        <w:t>buil</w:t>
+      </w:r>
+      <w:r>
+        <w:rPr>
+          <w:rFonts w:ascii="Arial" w:eastAsia="Times New Roman" w:hAnsi="Arial" w:cs="Arial"/>
+          <w:sz w:val="24"/>
+          <w:szCs w:val="24"/>
+          <w:lang w:eastAsia="en-ZA"/>
+        </w:rPr>
+        <w:t>t</w:t>
+      </w:r>
+      <w:r>
+        <w:rPr>
+          <w:rFonts w:ascii="Arial" w:eastAsia="Times New Roman" w:hAnsi="Arial" w:cs="Arial"/>
+          <w:sz w:val="24"/>
+          <w:szCs w:val="24"/>
+          <w:lang w:eastAsia="en-ZA"/>
+        </w:rPr>
+        <w:t xml:space="preserve"> </w:t>
+      </w:r>
+      <w:r>
+        <w:rPr>
+          <w:rFonts w:ascii="Arial" w:eastAsia="Times New Roman" w:hAnsi="Arial" w:cs="Arial"/>
+          <w:sz w:val="24"/>
+          <w:szCs w:val="24"/>
+          <w:lang w:eastAsia="en-ZA"/>
+        </w:rPr>
+        <w:t>to advertise a company</w:t>
+      </w:r>
+      <w:r>
+        <w:rPr>
+          <w:rFonts w:ascii="Arial" w:eastAsia="Times New Roman" w:hAnsi="Arial" w:cs="Arial"/>
+          <w:sz w:val="24"/>
+          <w:szCs w:val="24"/>
+          <w:lang w:eastAsia="en-ZA"/>
+        </w:rPr>
+        <w:t xml:space="preserve"> </w:t>
+      </w:r>
+      <w:r>
+        <w:rPr>
+          <w:rFonts w:ascii="Arial" w:eastAsia="Times New Roman" w:hAnsi="Arial" w:cs="Arial"/>
+          <w:sz w:val="24"/>
+          <w:szCs w:val="24"/>
+          <w:lang w:eastAsia="en-ZA"/>
+        </w:rPr>
+        <w:t>and in this a web developer will be needed for the development and maintaining the website with a cost way cheaper than the huge amounts being paid out currently.</w:t>
+      </w:r>
+    </w:p>
+    <w:p>
+      <w:pPr>
+        <w:spacing w:line="360" w:lineRule="auto"/>
+        <w:rPr>
+          <w:rFonts w:ascii="Arial" w:hAnsi="Arial" w:cs="Arial"/>
+          <w:color w:val="000000"/>
+          <w:sz w:val="24"/>
+          <w:szCs w:val="24"/>
+        </w:rPr>
+      </w:pPr>
+      <w:r>
+        <w:rPr>
+          <w:rFonts w:ascii="Arial" w:hAnsi="Arial" w:cs="Arial"/>
+          <w:sz w:val="24"/>
+          <w:szCs w:val="24"/>
+        </w:rPr>
+        <w:lastRenderedPageBreak/>
+        <w:t>A company’s online presence is critical to reaching most of your current prospective customers and perhaps nearly all your future customers</w:t>
+      </w:r>
+      <w:r>
+        <w:rPr>
+          <w:rFonts w:ascii="Arial" w:hAnsi="Arial" w:cs="Arial"/>
+          <w:color w:val="000000"/>
+          <w:sz w:val="24"/>
+          <w:szCs w:val="24"/>
+        </w:rPr>
+        <w:t>.</w:t>
+      </w:r>
+    </w:p>
+    <w:p>
+      <w:pPr>
+        <w:spacing w:line="360" w:lineRule="auto"/>
+        <w:rPr>
+          <w:rFonts w:ascii="Arial" w:hAnsi="Arial" w:cs="Arial"/>
+          <w:b/>
+          <w:bCs/>
+          <w:color w:val="000000"/>
+          <w:sz w:val="24"/>
+          <w:szCs w:val="24"/>
+          <w:u w:val="single"/>
+        </w:rPr>
+      </w:pPr>
+      <w:r>
+        <w:rPr>
+          <w:rFonts w:ascii="Arial" w:hAnsi="Arial" w:cs="Arial"/>
+          <w:b/>
+          <w:bCs/>
+          <w:color w:val="000000"/>
+          <w:sz w:val="24"/>
+          <w:szCs w:val="24"/>
+          <w:u w:val="single"/>
+        </w:rPr>
+        <w:t>Digital Marketing as a solution</w:t>
+      </w:r>
+    </w:p>
+    <w:p>
+      <w:pPr>
+        <w:spacing w:before="100" w:beforeAutospacing="1" w:after="100" w:afterAutospacing="1" w:line="360" w:lineRule="auto"/>
+        <w:rPr>
+          <w:rFonts w:ascii="Arial" w:eastAsia="Times New Roman" w:hAnsi="Arial" w:cs="Arial"/>
+          <w:lang w:eastAsia="en-ZA"/>
+        </w:rPr>
+      </w:pPr>
+      <w:r>
+        <w:rPr>
+          <w:rFonts w:ascii="Arial" w:eastAsia="Times New Roman" w:hAnsi="Arial" w:cs="Arial"/>
+          <w:b/>
+          <w:bCs/>
+          <w:lang w:eastAsia="en-ZA"/>
+        </w:rPr>
+        <w:t>What is Digital Marketing? </w:t>
+      </w:r>
+    </w:p>
+    <w:p>
+      <w:pPr>
+        <w:spacing w:before="100" w:beforeAutospacing="1" w:after="100" w:afterAutospacing="1" w:line="360" w:lineRule="auto"/>
+        <w:rPr>
+          <w:rFonts w:ascii="Arial" w:eastAsia="Times New Roman" w:hAnsi="Arial" w:cs="Arial"/>
+          <w:lang w:eastAsia="en-ZA"/>
+        </w:rPr>
+      </w:pPr>
+      <w:r>
+        <w:rPr>
+          <w:rFonts w:ascii="Arial" w:eastAsia="Times New Roman" w:hAnsi="Arial" w:cs="Arial"/>
+          <w:sz w:val="24"/>
+          <w:szCs w:val="24"/>
+          <w:lang w:eastAsia="en-ZA"/>
+        </w:rPr>
+        <w:t>Digital marketing goes by many names and includes many types including inbound marketing, content marketing, online marketing, and even more. All the terms basically encompass the same idea, which is the promotion of your business online</w:t>
+      </w:r>
+      <w:sdt>
+        <w:sdtPr>
+          <w:rPr>
+            <w:rFonts w:ascii="Arial" w:eastAsia="Times New Roman" w:hAnsi="Arial" w:cs="Arial"/>
+            <w:sz w:val="24"/>
+            <w:szCs w:val="24"/>
+            <w:lang w:eastAsia="en-ZA"/>
+          </w:rPr>
+          <w:id w:val="-278644731"/>
+          <w:citation/>
+        </w:sdtPr>
+        <w:sdtContent>
+          <w:r>
+            <w:rPr>
+              <w:rFonts w:ascii="Arial" w:eastAsia="Times New Roman" w:hAnsi="Arial" w:cs="Arial"/>
+              <w:sz w:val="24"/>
+              <w:szCs w:val="24"/>
+              <w:lang w:eastAsia="en-ZA"/>
+            </w:rPr>
+            <w:fldChar w:fldCharType="begin"/>
+          </w:r>
+          <w:r>
+            <w:rPr>
+              <w:rFonts w:ascii="Arial" w:eastAsia="Times New Roman" w:hAnsi="Arial" w:cs="Arial"/>
+              <w:sz w:val="24"/>
+              <w:szCs w:val="24"/>
+              <w:lang w:eastAsia="en-ZA"/>
+            </w:rPr>
+            <w:instrText xml:space="preserve"> CITATION Kil16 \l 7177 </w:instrText>
+          </w:r>
+          <w:r>
+            <w:rPr>
+              <w:rFonts w:ascii="Arial" w:eastAsia="Times New Roman" w:hAnsi="Arial" w:cs="Arial"/>
+              <w:sz w:val="24"/>
+              <w:szCs w:val="24"/>
+              <w:lang w:eastAsia="en-ZA"/>
+            </w:rPr>
+            <w:fldChar w:fldCharType="separate"/>
+          </w:r>
+          <w:r>
+            <w:rPr>
+              <w:rFonts w:ascii="Arial" w:eastAsia="Times New Roman" w:hAnsi="Arial" w:cs="Arial"/>
+              <w:noProof/>
+              <w:sz w:val="24"/>
+              <w:szCs w:val="24"/>
+              <w:lang w:eastAsia="en-ZA"/>
+            </w:rPr>
+            <w:t xml:space="preserve"> </w:t>
+          </w:r>
+          <w:r>
+            <w:rPr>
+              <w:rFonts w:ascii="Arial" w:eastAsia="Times New Roman" w:hAnsi="Arial" w:cs="Arial"/>
+              <w:noProof/>
+              <w:sz w:val="24"/>
+              <w:szCs w:val="24"/>
+              <w:lang w:eastAsia="en-ZA"/>
+            </w:rPr>
+            <w:t>(Johnson, 2016)</w:t>
+          </w:r>
+          <w:r>
+            <w:rPr>
+              <w:rFonts w:ascii="Arial" w:eastAsia="Times New Roman" w:hAnsi="Arial" w:cs="Arial"/>
+              <w:sz w:val="24"/>
+              <w:szCs w:val="24"/>
+              <w:lang w:eastAsia="en-ZA"/>
+            </w:rPr>
+            <w:fldChar w:fldCharType="end"/>
+          </w:r>
+        </w:sdtContent>
+      </w:sdt>
+      <w:r>
+        <w:rPr>
+          <w:rFonts w:ascii="Arial" w:eastAsia="Times New Roman" w:hAnsi="Arial" w:cs="Arial"/>
+          <w:lang w:eastAsia="en-ZA"/>
+        </w:rPr>
+        <w:t>.</w:t>
+      </w:r>
+    </w:p>
+    <w:p>
+      <w:pPr>
+        <w:spacing w:before="100" w:beforeAutospacing="1" w:after="100" w:afterAutospacing="1" w:line="360" w:lineRule="auto"/>
+        <w:rPr>
+          <w:rFonts w:ascii="Arial" w:eastAsia="Times New Roman" w:hAnsi="Arial" w:cs="Arial"/>
+          <w:sz w:val="25"/>
+          <w:szCs w:val="25"/>
+          <w:lang w:eastAsia="en-ZA"/>
+        </w:rPr>
+      </w:pPr>
+      <w:r>
+        <w:rPr>
+          <w:rFonts w:ascii="Arial" w:eastAsia="Times New Roman" w:hAnsi="Arial" w:cs="Arial"/>
+          <w:b/>
+          <w:bCs/>
+          <w:sz w:val="25"/>
+          <w:szCs w:val="25"/>
+          <w:lang w:eastAsia="en-ZA"/>
+        </w:rPr>
+        <w:t>What Digital Marketing</w:t>
+      </w:r>
+      <w:r>
+        <w:rPr>
+          <w:rFonts w:ascii="Arial" w:eastAsia="Times New Roman" w:hAnsi="Arial" w:cs="Arial"/>
+          <w:b/>
+          <w:bCs/>
+          <w:sz w:val="25"/>
+          <w:szCs w:val="25"/>
+          <w:lang w:eastAsia="en-ZA"/>
+        </w:rPr>
+        <w:t xml:space="preserve"> </w:t>
+      </w:r>
+      <w:r>
+        <w:rPr>
+          <w:rFonts w:ascii="Arial" w:eastAsia="Times New Roman" w:hAnsi="Arial" w:cs="Arial"/>
+          <w:b/>
+          <w:bCs/>
+          <w:sz w:val="25"/>
+          <w:szCs w:val="25"/>
+          <w:lang w:eastAsia="en-ZA"/>
+        </w:rPr>
+        <w:t>Strategies</w:t>
+      </w:r>
+      <w:r>
+        <w:rPr>
+          <w:rFonts w:ascii="Arial" w:eastAsia="Times New Roman" w:hAnsi="Arial" w:cs="Arial"/>
+          <w:b/>
+          <w:bCs/>
+          <w:sz w:val="25"/>
+          <w:szCs w:val="25"/>
+          <w:lang w:eastAsia="en-ZA"/>
+        </w:rPr>
+        <w:t xml:space="preserve"> Can Be Used</w:t>
+      </w:r>
+      <w:r>
+        <w:rPr>
+          <w:rFonts w:ascii="Arial" w:eastAsia="Times New Roman" w:hAnsi="Arial" w:cs="Arial"/>
+          <w:b/>
+          <w:bCs/>
+          <w:sz w:val="25"/>
+          <w:szCs w:val="25"/>
+          <w:lang w:eastAsia="en-ZA"/>
+        </w:rPr>
+        <w:t>?</w:t>
+      </w:r>
+    </w:p>
+    <w:p>
+      <w:pPr>
+        <w:spacing w:before="100" w:beforeAutospacing="1" w:after="100" w:afterAutospacing="1" w:line="360" w:lineRule="auto"/>
+        <w:rPr>
+          <w:rFonts w:ascii="Arial" w:eastAsia="Times New Roman" w:hAnsi="Arial" w:cs="Arial"/>
+          <w:sz w:val="24"/>
+          <w:szCs w:val="24"/>
+          <w:u w:val="single"/>
+          <w:lang w:eastAsia="en-ZA"/>
+        </w:rPr>
+      </w:pPr>
+      <w:r>
+        <w:rPr>
+          <w:rFonts w:ascii="Arial" w:eastAsia="Times New Roman" w:hAnsi="Arial" w:cs="Arial"/>
+          <w:sz w:val="24"/>
+          <w:szCs w:val="24"/>
+          <w:u w:val="single"/>
+          <w:lang w:eastAsia="en-ZA"/>
+        </w:rPr>
+        <w:t>Website and Search Engine Optimization  </w:t>
+      </w:r>
+    </w:p>
+    <w:p>
+      <w:pPr>
+        <w:spacing w:before="100" w:beforeAutospacing="1" w:after="195" w:line="360" w:lineRule="auto"/>
+        <w:rPr>
+          <w:rFonts w:ascii="Arial" w:eastAsia="Times New Roman" w:hAnsi="Arial" w:cs="Arial"/>
+          <w:sz w:val="24"/>
+          <w:szCs w:val="24"/>
+          <w:lang w:eastAsia="en-ZA"/>
+        </w:rPr>
+      </w:pPr>
+      <w:r>
+        <w:rPr>
+          <w:rFonts w:ascii="Arial" w:eastAsia="Times New Roman" w:hAnsi="Arial" w:cs="Arial"/>
+          <w:sz w:val="24"/>
+          <w:szCs w:val="24"/>
+          <w:lang w:eastAsia="en-ZA"/>
+        </w:rPr>
+        <w:t>A website is a significant aspect of the cycle since this is the place clients visit to find out about your company and choose whether they want to purchase a product or not. Your website ought to have your contact details so customers know how to contact you, and it should detail precisely what your business does.</w:t>
+      </w:r>
+    </w:p>
+    <w:p>
+      <w:pPr>
+        <w:spacing w:before="100" w:beforeAutospacing="1" w:after="195" w:line="360" w:lineRule="auto"/>
+        <w:rPr>
+          <w:rFonts w:ascii="Arial" w:eastAsia="Times New Roman" w:hAnsi="Arial" w:cs="Arial"/>
+          <w:lang w:eastAsia="en-ZA"/>
+        </w:rPr>
+      </w:pPr>
+      <w:r>
+        <w:rPr>
+          <w:rFonts w:ascii="Arial" w:eastAsia="Times New Roman" w:hAnsi="Arial" w:cs="Arial"/>
+          <w:sz w:val="24"/>
+          <w:szCs w:val="24"/>
+          <w:lang w:eastAsia="en-ZA"/>
+        </w:rPr>
+        <w:t>Search Engine Optimization is the second part of this because once you have your website set up, you want people to be able to find it. This includes things like targeting keywords, earning valuable links from other sites, and the architecture of your pages</w:t>
+      </w:r>
+      <w:r>
+        <w:rPr>
+          <w:rFonts w:ascii="Arial" w:eastAsia="Times New Roman" w:hAnsi="Arial" w:cs="Arial"/>
+          <w:lang w:eastAsia="en-ZA"/>
+        </w:rPr>
+        <w:t>.</w:t>
+      </w:r>
+    </w:p>
+    <w:p>
+      <w:pPr>
+        <w:spacing w:before="100" w:beforeAutospacing="1" w:after="100" w:afterAutospacing="1" w:line="360" w:lineRule="auto"/>
+        <w:rPr>
+          <w:rFonts w:ascii="Arial" w:eastAsia="Times New Roman" w:hAnsi="Arial" w:cs="Arial"/>
+          <w:sz w:val="24"/>
+          <w:szCs w:val="24"/>
+          <w:u w:val="single"/>
+          <w:lang w:eastAsia="en-ZA"/>
+        </w:rPr>
+      </w:pPr>
+      <w:r>
+        <w:rPr>
+          <w:rFonts w:ascii="Arial" w:eastAsia="Times New Roman" w:hAnsi="Arial" w:cs="Arial"/>
+          <w:sz w:val="24"/>
+          <w:szCs w:val="24"/>
+          <w:u w:val="single"/>
+          <w:lang w:eastAsia="en-ZA"/>
+        </w:rPr>
+        <w:t>Social Media</w:t>
+      </w:r>
+    </w:p>
+    <w:p>
+      <w:pPr>
+        <w:spacing w:before="100" w:beforeAutospacing="1" w:after="195" w:line="360" w:lineRule="auto"/>
+        <w:rPr>
+          <w:rFonts w:ascii="Arial" w:eastAsia="Times New Roman" w:hAnsi="Arial" w:cs="Arial"/>
+          <w:sz w:val="24"/>
+          <w:szCs w:val="24"/>
+          <w:lang w:eastAsia="en-ZA"/>
+        </w:rPr>
+      </w:pPr>
+      <w:r>
+        <w:rPr>
+          <w:rFonts w:ascii="Arial" w:eastAsia="Times New Roman" w:hAnsi="Arial" w:cs="Arial"/>
+          <w:sz w:val="24"/>
+          <w:szCs w:val="24"/>
+          <w:lang w:eastAsia="en-ZA"/>
+        </w:rPr>
+        <w:t>Facebook, Twitter, Instagram, and other platforms account for almost 30% of all daily internet activity</w:t>
+      </w:r>
+      <w:sdt>
+        <w:sdtPr>
+          <w:rPr>
+            <w:rFonts w:ascii="Arial" w:eastAsia="Times New Roman" w:hAnsi="Arial" w:cs="Arial"/>
+            <w:sz w:val="24"/>
+            <w:szCs w:val="24"/>
+            <w:lang w:eastAsia="en-ZA"/>
+          </w:rPr>
+          <w:id w:val="-1879393751"/>
+          <w:citation/>
+        </w:sdtPr>
+        <w:sdtContent>
+          <w:r>
+            <w:rPr>
+              <w:rFonts w:ascii="Arial" w:eastAsia="Times New Roman" w:hAnsi="Arial" w:cs="Arial"/>
+              <w:sz w:val="24"/>
+              <w:szCs w:val="24"/>
+              <w:lang w:eastAsia="en-ZA"/>
+            </w:rPr>
+            <w:fldChar w:fldCharType="begin"/>
+          </w:r>
+          <w:r>
+            <w:rPr>
+              <w:rFonts w:ascii="Arial" w:eastAsia="Times New Roman" w:hAnsi="Arial" w:cs="Arial"/>
+              <w:sz w:val="24"/>
+              <w:szCs w:val="24"/>
+              <w:lang w:eastAsia="en-ZA"/>
+            </w:rPr>
+            <w:instrText xml:space="preserve"> CITATION Kil16 \l 7177 </w:instrText>
+          </w:r>
+          <w:r>
+            <w:rPr>
+              <w:rFonts w:ascii="Arial" w:eastAsia="Times New Roman" w:hAnsi="Arial" w:cs="Arial"/>
+              <w:sz w:val="24"/>
+              <w:szCs w:val="24"/>
+              <w:lang w:eastAsia="en-ZA"/>
+            </w:rPr>
+            <w:fldChar w:fldCharType="separate"/>
+          </w:r>
+          <w:r>
+            <w:rPr>
+              <w:rFonts w:ascii="Arial" w:eastAsia="Times New Roman" w:hAnsi="Arial" w:cs="Arial"/>
+              <w:noProof/>
+              <w:sz w:val="24"/>
+              <w:szCs w:val="24"/>
+              <w:lang w:eastAsia="en-ZA"/>
+            </w:rPr>
+            <w:t xml:space="preserve"> </w:t>
+          </w:r>
+          <w:r>
+            <w:rPr>
+              <w:rFonts w:ascii="Arial" w:eastAsia="Times New Roman" w:hAnsi="Arial" w:cs="Arial"/>
+              <w:noProof/>
+              <w:sz w:val="24"/>
+              <w:szCs w:val="24"/>
+              <w:lang w:eastAsia="en-ZA"/>
+            </w:rPr>
+            <w:t>(Johnson, 2016)</w:t>
+          </w:r>
+          <w:r>
+            <w:rPr>
+              <w:rFonts w:ascii="Arial" w:eastAsia="Times New Roman" w:hAnsi="Arial" w:cs="Arial"/>
+              <w:sz w:val="24"/>
+              <w:szCs w:val="24"/>
+              <w:lang w:eastAsia="en-ZA"/>
+            </w:rPr>
+            <w:fldChar w:fldCharType="end"/>
+          </w:r>
+        </w:sdtContent>
+      </w:sdt>
+      <w:r>
+        <w:rPr>
+          <w:rFonts w:ascii="Arial" w:eastAsia="Times New Roman" w:hAnsi="Arial" w:cs="Arial"/>
+          <w:sz w:val="24"/>
+          <w:szCs w:val="24"/>
+          <w:lang w:eastAsia="en-ZA"/>
+        </w:rPr>
+        <w:t xml:space="preserve">. With so many people using social media, </w:t>
+      </w:r>
+      <w:r>
+        <w:rPr>
+          <w:rFonts w:ascii="Arial" w:eastAsia="Times New Roman" w:hAnsi="Arial" w:cs="Arial"/>
+          <w:sz w:val="24"/>
+          <w:szCs w:val="24"/>
+          <w:lang w:eastAsia="en-ZA"/>
+        </w:rPr>
+        <w:t>it is crazy to ignore the marketing potential</w:t>
+      </w:r>
+      <w:r>
+        <w:rPr>
+          <w:rFonts w:ascii="Arial" w:eastAsia="Times New Roman" w:hAnsi="Arial" w:cs="Arial"/>
+          <w:sz w:val="24"/>
+          <w:szCs w:val="24"/>
+          <w:lang w:eastAsia="en-ZA"/>
+        </w:rPr>
+        <w:t xml:space="preserve"> in social media</w:t>
+      </w:r>
+      <w:r>
+        <w:rPr>
+          <w:rFonts w:ascii="Arial" w:eastAsia="Times New Roman" w:hAnsi="Arial" w:cs="Arial"/>
+          <w:sz w:val="24"/>
+          <w:szCs w:val="24"/>
+          <w:lang w:eastAsia="en-ZA"/>
+        </w:rPr>
+        <w:t>. It is free to set up an account and free to post. There are also opportunities for advertising or promotion</w:t>
+      </w:r>
+      <w:r>
+        <w:rPr>
+          <w:rFonts w:ascii="Arial" w:eastAsia="Times New Roman" w:hAnsi="Arial" w:cs="Arial"/>
+          <w:sz w:val="24"/>
+          <w:szCs w:val="24"/>
+          <w:lang w:eastAsia="en-ZA"/>
+        </w:rPr>
+        <w:t xml:space="preserve"> to use to reach more customers.</w:t>
+      </w:r>
+      <w:r>
+        <w:rPr>
+          <w:rFonts w:ascii="Arial" w:eastAsia="Times New Roman" w:hAnsi="Arial" w:cs="Arial"/>
+          <w:sz w:val="24"/>
+          <w:szCs w:val="24"/>
+          <w:lang w:eastAsia="en-ZA"/>
+        </w:rPr>
+        <w:t xml:space="preserve"> You can connect with your customers and show people another side to your business.</w:t>
+      </w:r>
+    </w:p>
+    <w:p>
+      <w:pPr>
+        <w:rPr>
+          <w:sz w:val="24"/>
+          <w:szCs w:val="24"/>
+        </w:rPr>
+      </w:pPr>
+    </w:p>
     <w:p/>
     <w:p>
       <w:pPr>
@@ -2864,6 +3885,14 @@
           <w:sdtEndPr/>
           <w:sdtContent>
             <w:p>
+              <w:pPr>
+                <w:pStyle w:val="Bibliography"/>
+                <w:rPr>
+                  <w:noProof/>
+                  <w:sz w:val="24"/>
+                  <w:szCs w:val="24"/>
+                </w:rPr>
+              </w:pPr>
               <w:r>
                 <w:fldChar w:fldCharType="begin"/>
               </w:r>
@@ -2875,13 +3904,124 @@
               </w:r>
               <w:r>
                 <w:rPr>
-                  <w:b/>
-                  <w:bCs/>
                   <w:noProof/>
-                  <w:lang w:val="en-US"/>
                 </w:rPr>
-                <w:t>There are no sources in the current document.</w:t>
+                <w:t xml:space="preserve">Boudreau, K., 2017. </w:t>
               </w:r>
+              <w:r>
+                <w:rPr>
+                  <w:i/>
+                  <w:iCs/>
+                  <w:noProof/>
+                </w:rPr>
+                <w:t xml:space="preserve">Quora. </w:t>
+              </w:r>
+              <w:r>
+                <w:rPr>
+                  <w:noProof/>
+                </w:rPr>
+                <w:t xml:space="preserve">[Online] </w:t>
+              </w:r>
+              <w:r>
+                <w:rPr>
+                  <w:noProof/>
+                </w:rPr>
+                <w:br/>
+                <w:t xml:space="preserve">Available at: </w:t>
+              </w:r>
+              <w:r>
+                <w:rPr>
+                  <w:noProof/>
+                  <w:u w:val="single"/>
+                </w:rPr>
+                <w:t>https://www.quora.com/What-is-the-difference-between-yellow-pages-and-white-pages-Which-one-should-you-use-to-find-the-phone-number-of-a-business-in-the-United-States</w:t>
+              </w:r>
+            </w:p>
+            <w:p>
+              <w:pPr>
+                <w:pStyle w:val="Bibliography"/>
+                <w:rPr>
+                  <w:noProof/>
+                </w:rPr>
+              </w:pPr>
+              <w:r>
+                <w:rPr>
+                  <w:noProof/>
+                </w:rPr>
+                <w:t xml:space="preserve">Johnson, K., 2016. </w:t>
+              </w:r>
+              <w:r>
+                <w:rPr>
+                  <w:i/>
+                  <w:iCs/>
+                  <w:noProof/>
+                </w:rPr>
+                <w:t xml:space="preserve">RhinoDigital. </w:t>
+              </w:r>
+              <w:r>
+                <w:rPr>
+                  <w:noProof/>
+                </w:rPr>
+                <w:t xml:space="preserve">[Online] </w:t>
+              </w:r>
+              <w:r>
+                <w:rPr>
+                  <w:noProof/>
+                </w:rPr>
+                <w:br/>
+                <w:t xml:space="preserve">Available at: </w:t>
+              </w:r>
+              <w:r>
+                <w:rPr>
+                  <w:noProof/>
+                  <w:u w:val="single"/>
+                </w:rPr>
+                <w:t>https://www.rhinopros.com/blog/making-the-transition-from-yellow-pages-advertising-to-digital-marketing</w:t>
+              </w:r>
+            </w:p>
+            <w:p>
+              <w:pPr>
+                <w:pStyle w:val="Bibliography"/>
+                <w:rPr>
+                  <w:noProof/>
+                </w:rPr>
+              </w:pPr>
+              <w:r>
+                <w:rPr>
+                  <w:noProof/>
+                </w:rPr>
+                <w:t xml:space="preserve">McDonald, M., 2014. </w:t>
+              </w:r>
+              <w:r>
+                <w:rPr>
+                  <w:i/>
+                  <w:iCs/>
+                  <w:noProof/>
+                </w:rPr>
+                <w:t xml:space="preserve">dagmar. </w:t>
+              </w:r>
+              <w:r>
+                <w:rPr>
+                  <w:noProof/>
+                </w:rPr>
+                <w:t xml:space="preserve">[Online] </w:t>
+              </w:r>
+              <w:r>
+                <w:rPr>
+                  <w:noProof/>
+                </w:rPr>
+                <w:br/>
+                <w:t xml:space="preserve">Available at: </w:t>
+              </w:r>
+              <w:r>
+                <w:rPr>
+                  <w:noProof/>
+                  <w:u w:val="single"/>
+                </w:rPr>
+                <w:t>https://dagmarmarketing.com/blog/from-yellow-pages-ads-to-online-marketing-time-to-make-the-move/</w:t>
+              </w:r>
+            </w:p>
+            <w:p>
               <w:r>
                 <w:rPr>
                   <w:b/>
@@ -3611,6 +4751,44 @@
       <w:ind w:left="440"/>
     </w:pPr>
   </w:style>
+  <w:style w:type="paragraph" w:styleId="BalloonText">
+    <w:name w:val="Balloon Text"/>
+    <w:basedOn w:val="Normal"/>
+    <w:link w:val="BalloonTextChar"/>
+    <w:uiPriority w:val="99"/>
+    <w:semiHidden/>
+    <w:unhideWhenUsed/>
+    <w:rsid w:val="00863AA5"/>
+    <w:pPr>
+      <w:spacing w:after="0" w:line="240" w:lineRule="auto"/>
+    </w:pPr>
+    <w:rPr>
+      <w:rFonts w:ascii="Segoe UI" w:hAnsi="Segoe UI" w:cs="Segoe UI"/>
+      <w:sz w:val="18"/>
+      <w:szCs w:val="18"/>
+    </w:rPr>
+  </w:style>
+  <w:style w:type="character" w:customStyle="1" w:styleId="BalloonTextChar">
+    <w:name w:val="Balloon Text Char"/>
+    <w:basedOn w:val="DefaultParagraphFont"/>
+    <w:link w:val="BalloonText"/>
+    <w:uiPriority w:val="99"/>
+    <w:semiHidden/>
+    <w:rsid w:val="00863AA5"/>
+    <w:rPr>
+      <w:rFonts w:ascii="Segoe UI" w:hAnsi="Segoe UI" w:cs="Segoe UI"/>
+      <w:sz w:val="18"/>
+      <w:szCs w:val="18"/>
+    </w:rPr>
+  </w:style>
+  <w:style w:type="paragraph" w:styleId="Bibliography">
+    <w:name w:val="Bibliography"/>
+    <w:basedOn w:val="Normal"/>
+    <w:next w:val="Normal"/>
+    <w:uiPriority w:val="37"/>
+    <w:unhideWhenUsed/>
+    <w:rsid w:val="00863AA5"/>
+  </w:style>
 </w:styles>
 </file>
 
@@ -3910,11 +5088,78 @@
 </file>
 
 <file path=customXml/item1.xml><?xml version="1.0" encoding="utf-8"?>
-<b:Sources xmlns:b="http://schemas.openxmlformats.org/officeDocument/2006/bibliography" xmlns="http://schemas.openxmlformats.org/officeDocument/2006/bibliography" SelectedStyle="\HarvardAnglia2008OfficeOnline.xsl" StyleName="Harvard - Anglia" Version="2008"/>
+<b:Sources xmlns:b="http://schemas.openxmlformats.org/officeDocument/2006/bibliography" xmlns="http://schemas.openxmlformats.org/officeDocument/2006/bibliography" SelectedStyle="\HarvardAnglia2008OfficeOnline.xsl" StyleName="Harvard - Anglia" Version="2008">
+  <b:Source>
+    <b:Tag>Kat17</b:Tag>
+    <b:SourceType>InternetSite</b:SourceType>
+    <b:Guid>{5BE2AF9B-BECD-4CCB-9E94-8EBD4474F2C1}</b:Guid>
+    <b:Author>
+      <b:Author>
+        <b:NameList>
+          <b:Person>
+            <b:Last>Boudreau</b:Last>
+            <b:First>Katie</b:First>
+          </b:Person>
+        </b:NameList>
+      </b:Author>
+    </b:Author>
+    <b:Title>Quora</b:Title>
+    <b:InternetSiteTitle>https://www.quora.com/</b:InternetSiteTitle>
+    <b:Year>2017</b:Year>
+    <b:Month>September</b:Month>
+    <b:Day>14</b:Day>
+    <b:URL>https://www.quora.com/What-is-the-difference-between-yellow-pages-and-white-pages-Which-one-should-you-use-to-find-the-phone-number-of-a-business-in-the-United-States</b:URL>
+    <b:RefOrder>1</b:RefOrder>
+  </b:Source>
+  <b:Source>
+    <b:Tag>Mar14</b:Tag>
+    <b:SourceType>InternetSite</b:SourceType>
+    <b:Guid>{432D5157-AC10-41B9-9AB5-0F82DA12DA7E}</b:Guid>
+    <b:Author>
+      <b:Author>
+        <b:NameList>
+          <b:Person>
+            <b:Last>McDonald</b:Last>
+            <b:First>Mary</b:First>
+          </b:Person>
+        </b:NameList>
+      </b:Author>
+    </b:Author>
+    <b:Title>dagmar</b:Title>
+    <b:InternetSiteTitle>dagmarmarketing</b:InternetSiteTitle>
+    <b:Year>2014</b:Year>
+    <b:Month>May</b:Month>
+    <b:Day>6</b:Day>
+    <b:URL>https://dagmarmarketing.com/blog/from-yellow-pages-ads-to-online-marketing-time-to-make-the-move/</b:URL>
+    <b:RefOrder>2</b:RefOrder>
+  </b:Source>
+  <b:Source>
+    <b:Tag>Kil16</b:Tag>
+    <b:SourceType>InternetSite</b:SourceType>
+    <b:Guid>{86EBC49C-82F1-4C06-BA41-3CFA3E14E71F}</b:Guid>
+    <b:Author>
+      <b:Author>
+        <b:NameList>
+          <b:Person>
+            <b:Last>Johnson</b:Last>
+            <b:First>Kiley</b:First>
+          </b:Person>
+        </b:NameList>
+      </b:Author>
+    </b:Author>
+    <b:Title>RhinoDigital</b:Title>
+    <b:InternetSiteTitle>rhinopros</b:InternetSiteTitle>
+    <b:Year>2016</b:Year>
+    <b:Month>April</b:Month>
+    <b:Day>21</b:Day>
+    <b:URL>https://www.rhinopros.com/blog/making-the-transition-from-yellow-pages-advertising-to-digital-marketing</b:URL>
+    <b:RefOrder>3</b:RefOrder>
+  </b:Source>
+</b:Sources>
 </file>
 
 <file path=customXml/itemProps1.xml><?xml version="1.0" encoding="utf-8"?>
-<ds:datastoreItem xmlns:ds="http://schemas.openxmlformats.org/officeDocument/2006/customXml" ds:itemID="{9915BC38-3972-44FE-AA8F-0C1D3B64890A}">
+<ds:datastoreItem xmlns:ds="http://schemas.openxmlformats.org/officeDocument/2006/customXml" ds:itemID="{1F8C6E4D-BCF0-45D1-9FFC-E47BC4C7B504}">
   <ds:schemaRefs>
     <ds:schemaRef ds:uri="http://schemas.openxmlformats.org/officeDocument/2006/bibliography"/>
   </ds:schemaRefs>

</xml_diff>

<commit_message>
Added Approaching and Facebook body
</commit_message>
<xml_diff>
--- a/ASSIGNMENT ON CHAPTER 9 – DATABASE DESIGN.docx
+++ b/ASSIGNMENT ON CHAPTER 9 – DATABASE DESIGN.docx
@@ -7,7 +7,7 @@
         <w:pStyle w:val="Heading1"/>
         <w:jc w:val="center"/>
       </w:pPr>
-      <w:bookmarkStart w:id="0" w:name="_Toc49774875"/>
+      <w:bookmarkStart w:id="0" w:name="_Toc51062020"/>
       <w:r>
         <w:rPr>
           <w:noProof/>
@@ -571,7 +571,7 @@
           <w:b/>
         </w:rPr>
       </w:pPr>
-      <w:bookmarkStart w:id="1" w:name="_Toc49774876"/>
+      <w:bookmarkStart w:id="1" w:name="_Toc51062021"/>
       <w:r>
         <w:rPr>
           <w:rStyle w:val="Heading1Char"/>
@@ -619,7 +619,7 @@
           <w:r>
             <w:fldChar w:fldCharType="separate"/>
           </w:r>
-          <w:hyperlink w:anchor="_Toc49774875" w:history="1">
+          <w:hyperlink w:anchor="_Toc51062020" w:history="1">
             <w:r>
               <w:rPr>
                 <w:rStyle w:val="Hyperlink"/>
@@ -646,7 +646,7 @@
                 <w:noProof/>
                 <w:webHidden/>
               </w:rPr>
-              <w:instrText xml:space="preserve"> PAGEREF _Toc49774875 \h </w:instrText>
+              <w:instrText xml:space="preserve"> PAGEREF _Toc51062020 \h </w:instrText>
             </w:r>
             <w:r>
               <w:rPr>
@@ -689,7 +689,7 @@
               <w:lang w:eastAsia="en-ZA"/>
             </w:rPr>
           </w:pPr>
-          <w:hyperlink w:anchor="_Toc49774876" w:history="1">
+          <w:hyperlink w:anchor="_Toc51062021" w:history="1">
             <w:r>
               <w:rPr>
                 <w:rStyle w:val="Hyperlink"/>
@@ -716,7 +716,7 @@
                 <w:noProof/>
                 <w:webHidden/>
               </w:rPr>
-              <w:instrText xml:space="preserve"> PAGEREF _Toc49774876 \h </w:instrText>
+              <w:instrText xml:space="preserve"> PAGEREF _Toc51062021 \h </w:instrText>
             </w:r>
             <w:r>
               <w:rPr>
@@ -759,13 +759,13 @@
               <w:lang w:eastAsia="en-ZA"/>
             </w:rPr>
           </w:pPr>
-          <w:hyperlink w:anchor="_Toc49774877" w:history="1">
+          <w:hyperlink w:anchor="_Toc51062022" w:history="1">
             <w:r>
               <w:rPr>
                 <w:rStyle w:val="Hyperlink"/>
                 <w:noProof/>
               </w:rPr>
-              <w:t>Approaching business when considering Chapter 9: SDLC and DBLC</w:t>
+              <w:t>Approaching business when considering Chapter 9: SDLC and DBLC (Facebook, 2020)</w:t>
             </w:r>
             <w:r>
               <w:rPr>
@@ -786,7 +786,7 @@
                 <w:noProof/>
                 <w:webHidden/>
               </w:rPr>
-              <w:instrText xml:space="preserve"> PAGEREF _Toc49774877 \h </w:instrText>
+              <w:instrText xml:space="preserve"> PAGEREF _Toc51062022 \h </w:instrText>
             </w:r>
             <w:r>
               <w:rPr>
@@ -829,13 +829,13 @@
               <w:lang w:eastAsia="en-ZA"/>
             </w:rPr>
           </w:pPr>
-          <w:hyperlink w:anchor="_Toc49774878" w:history="1">
+          <w:hyperlink w:anchor="_Toc51062023" w:history="1">
             <w:r>
               <w:rPr>
                 <w:rStyle w:val="Hyperlink"/>
                 <w:noProof/>
               </w:rPr>
-              <w:t>Participants:</w:t>
+              <w:t>Participants: Sean Robert Trainor 218060033</w:t>
             </w:r>
             <w:r>
               <w:rPr>
@@ -856,7 +856,7 @@
                 <w:noProof/>
                 <w:webHidden/>
               </w:rPr>
-              <w:instrText xml:space="preserve"> PAGEREF _Toc49774878 \h </w:instrText>
+              <w:instrText xml:space="preserve"> PAGEREF _Toc51062023 \h </w:instrText>
             </w:r>
             <w:r>
               <w:rPr>
@@ -899,7 +899,7 @@
               <w:lang w:eastAsia="en-ZA"/>
             </w:rPr>
           </w:pPr>
-          <w:hyperlink w:anchor="_Toc49774879" w:history="1">
+          <w:hyperlink w:anchor="_Toc51062024" w:history="1">
             <w:r>
               <w:rPr>
                 <w:rStyle w:val="Hyperlink"/>
@@ -926,7 +926,7 @@
                 <w:noProof/>
                 <w:webHidden/>
               </w:rPr>
-              <w:instrText xml:space="preserve"> PAGEREF _Toc49774879 \h </w:instrText>
+              <w:instrText xml:space="preserve"> PAGEREF _Toc51062024 \h </w:instrText>
             </w:r>
             <w:r>
               <w:rPr>
@@ -969,7 +969,7 @@
               <w:lang w:eastAsia="en-ZA"/>
             </w:rPr>
           </w:pPr>
-          <w:hyperlink w:anchor="_Toc49774880" w:history="1">
+          <w:hyperlink w:anchor="_Toc51062025" w:history="1">
             <w:r>
               <w:rPr>
                 <w:rStyle w:val="Hyperlink"/>
@@ -996,7 +996,7 @@
                 <w:noProof/>
                 <w:webHidden/>
               </w:rPr>
-              <w:instrText xml:space="preserve"> PAGEREF _Toc49774880 \h </w:instrText>
+              <w:instrText xml:space="preserve"> PAGEREF _Toc51062025 \h </w:instrText>
             </w:r>
             <w:r>
               <w:rPr>
@@ -1039,7 +1039,7 @@
               <w:lang w:eastAsia="en-ZA"/>
             </w:rPr>
           </w:pPr>
-          <w:hyperlink w:anchor="_Toc49774881" w:history="1">
+          <w:hyperlink w:anchor="_Toc51062026" w:history="1">
             <w:r>
               <w:rPr>
                 <w:rStyle w:val="Hyperlink"/>
@@ -1066,7 +1066,7 @@
                 <w:noProof/>
                 <w:webHidden/>
               </w:rPr>
-              <w:instrText xml:space="preserve"> PAGEREF _Toc49774881 \h </w:instrText>
+              <w:instrText xml:space="preserve"> PAGEREF _Toc51062026 \h </w:instrText>
             </w:r>
             <w:r>
               <w:rPr>
@@ -1109,7 +1109,7 @@
               <w:lang w:eastAsia="en-ZA"/>
             </w:rPr>
           </w:pPr>
-          <w:hyperlink w:anchor="_Toc49774882" w:history="1">
+          <w:hyperlink w:anchor="_Toc51062027" w:history="1">
             <w:r>
               <w:rPr>
                 <w:rStyle w:val="Hyperlink"/>
@@ -1136,7 +1136,7 @@
                 <w:noProof/>
                 <w:webHidden/>
               </w:rPr>
-              <w:instrText xml:space="preserve"> PAGEREF _Toc49774882 \h </w:instrText>
+              <w:instrText xml:space="preserve"> PAGEREF _Toc51062027 \h </w:instrText>
             </w:r>
             <w:r>
               <w:rPr>
@@ -1179,7 +1179,7 @@
               <w:lang w:eastAsia="en-ZA"/>
             </w:rPr>
           </w:pPr>
-          <w:hyperlink w:anchor="_Toc49774883" w:history="1">
+          <w:hyperlink w:anchor="_Toc51062028" w:history="1">
             <w:r>
               <w:rPr>
                 <w:rStyle w:val="Hyperlink"/>
@@ -1206,7 +1206,7 @@
                 <w:noProof/>
                 <w:webHidden/>
               </w:rPr>
-              <w:instrText xml:space="preserve"> PAGEREF _Toc49774883 \h </w:instrText>
+              <w:instrText xml:space="preserve"> PAGEREF _Toc51062028 \h </w:instrText>
             </w:r>
             <w:r>
               <w:rPr>
@@ -1249,13 +1249,13 @@
               <w:lang w:eastAsia="en-ZA"/>
             </w:rPr>
           </w:pPr>
-          <w:hyperlink w:anchor="_Toc49774884" w:history="1">
+          <w:hyperlink w:anchor="_Toc51062029" w:history="1">
             <w:r>
               <w:rPr>
                 <w:rStyle w:val="Hyperlink"/>
                 <w:noProof/>
               </w:rPr>
-              <w:t>Participants:</w:t>
+              <w:t>Participants: Lukanyo Tando Nkohla 218328877</w:t>
             </w:r>
             <w:r>
               <w:rPr>
@@ -1276,7 +1276,7 @@
                 <w:noProof/>
                 <w:webHidden/>
               </w:rPr>
-              <w:instrText xml:space="preserve"> PAGEREF _Toc49774884 \h </w:instrText>
+              <w:instrText xml:space="preserve"> PAGEREF _Toc51062029 \h </w:instrText>
             </w:r>
             <w:r>
               <w:rPr>
@@ -1297,6 +1297,510 @@
                 <w:webHidden/>
               </w:rPr>
               <w:t>6</w:t>
+            </w:r>
+            <w:r>
+              <w:rPr>
+                <w:noProof/>
+                <w:webHidden/>
+              </w:rPr>
+              <w:fldChar w:fldCharType="end"/>
+            </w:r>
+          </w:hyperlink>
+        </w:p>
+        <w:p>
+          <w:pPr>
+            <w:pStyle w:val="TOC2"/>
+            <w:tabs>
+              <w:tab w:val="right" w:leader="dot" w:pos="9016"/>
+            </w:tabs>
+            <w:rPr>
+              <w:rFonts w:eastAsiaTheme="minorEastAsia"/>
+              <w:noProof/>
+              <w:lang w:eastAsia="en-ZA"/>
+            </w:rPr>
+          </w:pPr>
+          <w:hyperlink w:anchor="_Toc51062030" w:history="1">
+            <w:r>
+              <w:rPr>
+                <w:rStyle w:val="Hyperlink"/>
+                <w:b/>
+                <w:bCs/>
+                <w:noProof/>
+              </w:rPr>
+              <w:t>Yellow Pages and White and Telkom Problem</w:t>
+            </w:r>
+            <w:r>
+              <w:rPr>
+                <w:noProof/>
+                <w:webHidden/>
+              </w:rPr>
+              <w:tab/>
+            </w:r>
+            <w:r>
+              <w:rPr>
+                <w:noProof/>
+                <w:webHidden/>
+              </w:rPr>
+              <w:fldChar w:fldCharType="begin"/>
+            </w:r>
+            <w:r>
+              <w:rPr>
+                <w:noProof/>
+                <w:webHidden/>
+              </w:rPr>
+              <w:instrText xml:space="preserve"> PAGEREF _Toc51062030 \h </w:instrText>
+            </w:r>
+            <w:r>
+              <w:rPr>
+                <w:noProof/>
+                <w:webHidden/>
+              </w:rPr>
+            </w:r>
+            <w:r>
+              <w:rPr>
+                <w:noProof/>
+                <w:webHidden/>
+              </w:rPr>
+              <w:fldChar w:fldCharType="separate"/>
+            </w:r>
+            <w:r>
+              <w:rPr>
+                <w:noProof/>
+                <w:webHidden/>
+              </w:rPr>
+              <w:t>6</w:t>
+            </w:r>
+            <w:r>
+              <w:rPr>
+                <w:noProof/>
+                <w:webHidden/>
+              </w:rPr>
+              <w:fldChar w:fldCharType="end"/>
+            </w:r>
+          </w:hyperlink>
+        </w:p>
+        <w:p>
+          <w:pPr>
+            <w:pStyle w:val="TOC2"/>
+            <w:tabs>
+              <w:tab w:val="right" w:leader="dot" w:pos="9016"/>
+            </w:tabs>
+            <w:rPr>
+              <w:rFonts w:eastAsiaTheme="minorEastAsia"/>
+              <w:noProof/>
+              <w:lang w:eastAsia="en-ZA"/>
+            </w:rPr>
+          </w:pPr>
+          <w:hyperlink w:anchor="_Toc51062031" w:history="1">
+            <w:r>
+              <w:rPr>
+                <w:rStyle w:val="Hyperlink"/>
+                <w:rFonts w:eastAsia="Times New Roman"/>
+                <w:noProof/>
+                <w:lang w:eastAsia="en-ZA"/>
+              </w:rPr>
+              <w:t>Comparing the Cost</w:t>
+            </w:r>
+            <w:r>
+              <w:rPr>
+                <w:noProof/>
+                <w:webHidden/>
+              </w:rPr>
+              <w:tab/>
+            </w:r>
+            <w:r>
+              <w:rPr>
+                <w:noProof/>
+                <w:webHidden/>
+              </w:rPr>
+              <w:fldChar w:fldCharType="begin"/>
+            </w:r>
+            <w:r>
+              <w:rPr>
+                <w:noProof/>
+                <w:webHidden/>
+              </w:rPr>
+              <w:instrText xml:space="preserve"> PAGEREF _Toc51062031 \h </w:instrText>
+            </w:r>
+            <w:r>
+              <w:rPr>
+                <w:noProof/>
+                <w:webHidden/>
+              </w:rPr>
+            </w:r>
+            <w:r>
+              <w:rPr>
+                <w:noProof/>
+                <w:webHidden/>
+              </w:rPr>
+              <w:fldChar w:fldCharType="separate"/>
+            </w:r>
+            <w:r>
+              <w:rPr>
+                <w:noProof/>
+                <w:webHidden/>
+              </w:rPr>
+              <w:t>6</w:t>
+            </w:r>
+            <w:r>
+              <w:rPr>
+                <w:noProof/>
+                <w:webHidden/>
+              </w:rPr>
+              <w:fldChar w:fldCharType="end"/>
+            </w:r>
+          </w:hyperlink>
+        </w:p>
+        <w:p>
+          <w:pPr>
+            <w:pStyle w:val="TOC2"/>
+            <w:tabs>
+              <w:tab w:val="right" w:leader="dot" w:pos="9016"/>
+            </w:tabs>
+            <w:rPr>
+              <w:rFonts w:eastAsiaTheme="minorEastAsia"/>
+              <w:noProof/>
+              <w:lang w:eastAsia="en-ZA"/>
+            </w:rPr>
+          </w:pPr>
+          <w:hyperlink w:anchor="_Toc51062032" w:history="1">
+            <w:r>
+              <w:rPr>
+                <w:rStyle w:val="Hyperlink"/>
+                <w:b/>
+                <w:bCs/>
+                <w:noProof/>
+              </w:rPr>
+              <w:t>Digital Marketing as a solution</w:t>
+            </w:r>
+            <w:r>
+              <w:rPr>
+                <w:noProof/>
+                <w:webHidden/>
+              </w:rPr>
+              <w:tab/>
+            </w:r>
+            <w:r>
+              <w:rPr>
+                <w:noProof/>
+                <w:webHidden/>
+              </w:rPr>
+              <w:fldChar w:fldCharType="begin"/>
+            </w:r>
+            <w:r>
+              <w:rPr>
+                <w:noProof/>
+                <w:webHidden/>
+              </w:rPr>
+              <w:instrText xml:space="preserve"> PAGEREF _Toc51062032 \h </w:instrText>
+            </w:r>
+            <w:r>
+              <w:rPr>
+                <w:noProof/>
+                <w:webHidden/>
+              </w:rPr>
+            </w:r>
+            <w:r>
+              <w:rPr>
+                <w:noProof/>
+                <w:webHidden/>
+              </w:rPr>
+              <w:fldChar w:fldCharType="separate"/>
+            </w:r>
+            <w:r>
+              <w:rPr>
+                <w:noProof/>
+                <w:webHidden/>
+              </w:rPr>
+              <w:t>7</w:t>
+            </w:r>
+            <w:r>
+              <w:rPr>
+                <w:noProof/>
+                <w:webHidden/>
+              </w:rPr>
+              <w:fldChar w:fldCharType="end"/>
+            </w:r>
+          </w:hyperlink>
+        </w:p>
+        <w:p>
+          <w:pPr>
+            <w:pStyle w:val="TOC3"/>
+            <w:tabs>
+              <w:tab w:val="right" w:leader="dot" w:pos="9016"/>
+            </w:tabs>
+            <w:rPr>
+              <w:rFonts w:eastAsiaTheme="minorEastAsia"/>
+              <w:noProof/>
+              <w:lang w:eastAsia="en-ZA"/>
+            </w:rPr>
+          </w:pPr>
+          <w:hyperlink w:anchor="_Toc51062033" w:history="1">
+            <w:r>
+              <w:rPr>
+                <w:rStyle w:val="Hyperlink"/>
+                <w:rFonts w:eastAsia="Times New Roman"/>
+                <w:noProof/>
+                <w:lang w:eastAsia="en-ZA"/>
+              </w:rPr>
+              <w:t>What is Digital Marketing?</w:t>
+            </w:r>
+            <w:r>
+              <w:rPr>
+                <w:noProof/>
+                <w:webHidden/>
+              </w:rPr>
+              <w:tab/>
+            </w:r>
+            <w:r>
+              <w:rPr>
+                <w:noProof/>
+                <w:webHidden/>
+              </w:rPr>
+              <w:fldChar w:fldCharType="begin"/>
+            </w:r>
+            <w:r>
+              <w:rPr>
+                <w:noProof/>
+                <w:webHidden/>
+              </w:rPr>
+              <w:instrText xml:space="preserve"> PAGEREF _Toc51062033 \h </w:instrText>
+            </w:r>
+            <w:r>
+              <w:rPr>
+                <w:noProof/>
+                <w:webHidden/>
+              </w:rPr>
+            </w:r>
+            <w:r>
+              <w:rPr>
+                <w:noProof/>
+                <w:webHidden/>
+              </w:rPr>
+              <w:fldChar w:fldCharType="separate"/>
+            </w:r>
+            <w:r>
+              <w:rPr>
+                <w:noProof/>
+                <w:webHidden/>
+              </w:rPr>
+              <w:t>7</w:t>
+            </w:r>
+            <w:r>
+              <w:rPr>
+                <w:noProof/>
+                <w:webHidden/>
+              </w:rPr>
+              <w:fldChar w:fldCharType="end"/>
+            </w:r>
+          </w:hyperlink>
+        </w:p>
+        <w:p>
+          <w:pPr>
+            <w:pStyle w:val="TOC2"/>
+            <w:tabs>
+              <w:tab w:val="right" w:leader="dot" w:pos="9016"/>
+            </w:tabs>
+            <w:rPr>
+              <w:rFonts w:eastAsiaTheme="minorEastAsia"/>
+              <w:noProof/>
+              <w:lang w:eastAsia="en-ZA"/>
+            </w:rPr>
+          </w:pPr>
+          <w:hyperlink w:anchor="_Toc51062034" w:history="1">
+            <w:r>
+              <w:rPr>
+                <w:rStyle w:val="Hyperlink"/>
+                <w:rFonts w:eastAsia="Times New Roman"/>
+                <w:b/>
+                <w:bCs/>
+                <w:noProof/>
+                <w:lang w:eastAsia="en-ZA"/>
+              </w:rPr>
+              <w:t>What Digital Marketing Strategies Can Be Used?</w:t>
+            </w:r>
+            <w:r>
+              <w:rPr>
+                <w:noProof/>
+                <w:webHidden/>
+              </w:rPr>
+              <w:tab/>
+            </w:r>
+            <w:r>
+              <w:rPr>
+                <w:noProof/>
+                <w:webHidden/>
+              </w:rPr>
+              <w:fldChar w:fldCharType="begin"/>
+            </w:r>
+            <w:r>
+              <w:rPr>
+                <w:noProof/>
+                <w:webHidden/>
+              </w:rPr>
+              <w:instrText xml:space="preserve"> PAGEREF _Toc51062034 \h </w:instrText>
+            </w:r>
+            <w:r>
+              <w:rPr>
+                <w:noProof/>
+                <w:webHidden/>
+              </w:rPr>
+            </w:r>
+            <w:r>
+              <w:rPr>
+                <w:noProof/>
+                <w:webHidden/>
+              </w:rPr>
+              <w:fldChar w:fldCharType="separate"/>
+            </w:r>
+            <w:r>
+              <w:rPr>
+                <w:noProof/>
+                <w:webHidden/>
+              </w:rPr>
+              <w:t>7</w:t>
+            </w:r>
+            <w:r>
+              <w:rPr>
+                <w:noProof/>
+                <w:webHidden/>
+              </w:rPr>
+              <w:fldChar w:fldCharType="end"/>
+            </w:r>
+          </w:hyperlink>
+        </w:p>
+        <w:p>
+          <w:pPr>
+            <w:pStyle w:val="TOC3"/>
+            <w:tabs>
+              <w:tab w:val="right" w:leader="dot" w:pos="9016"/>
+            </w:tabs>
+            <w:rPr>
+              <w:rFonts w:eastAsiaTheme="minorEastAsia"/>
+              <w:noProof/>
+              <w:lang w:eastAsia="en-ZA"/>
+            </w:rPr>
+          </w:pPr>
+          <w:hyperlink w:anchor="_Toc51062035" w:history="1">
+            <w:r>
+              <w:rPr>
+                <w:rStyle w:val="Hyperlink"/>
+                <w:noProof/>
+              </w:rPr>
+              <w:t>Website and Search Engine Optimization</w:t>
+            </w:r>
+            <w:r>
+              <w:rPr>
+                <w:noProof/>
+                <w:webHidden/>
+              </w:rPr>
+              <w:tab/>
+            </w:r>
+            <w:r>
+              <w:rPr>
+                <w:noProof/>
+                <w:webHidden/>
+              </w:rPr>
+              <w:fldChar w:fldCharType="begin"/>
+            </w:r>
+            <w:r>
+              <w:rPr>
+                <w:noProof/>
+                <w:webHidden/>
+              </w:rPr>
+              <w:instrText xml:space="preserve"> PAGEREF _Toc51062035 \h </w:instrText>
+            </w:r>
+            <w:r>
+              <w:rPr>
+                <w:noProof/>
+                <w:webHidden/>
+              </w:rPr>
+            </w:r>
+            <w:r>
+              <w:rPr>
+                <w:noProof/>
+                <w:webHidden/>
+              </w:rPr>
+              <w:fldChar w:fldCharType="separate"/>
+            </w:r>
+            <w:r>
+              <w:rPr>
+                <w:noProof/>
+                <w:webHidden/>
+              </w:rPr>
+              <w:t>7</w:t>
+            </w:r>
+            <w:r>
+              <w:rPr>
+                <w:noProof/>
+                <w:webHidden/>
+              </w:rPr>
+              <w:fldChar w:fldCharType="end"/>
+            </w:r>
+          </w:hyperlink>
+        </w:p>
+        <w:p>
+          <w:pPr>
+            <w:pStyle w:val="TOC3"/>
+            <w:tabs>
+              <w:tab w:val="right" w:leader="dot" w:pos="9016"/>
+            </w:tabs>
+            <w:rPr>
+              <w:rFonts w:eastAsiaTheme="minorEastAsia"/>
+              <w:noProof/>
+              <w:lang w:eastAsia="en-ZA"/>
+            </w:rPr>
+          </w:pPr>
+          <w:hyperlink w:anchor="_Toc51062036" w:history="1">
+            <w:r>
+              <w:rPr>
+                <w:rStyle w:val="Hyperlink"/>
+                <w:rFonts w:eastAsia="Times New Roman"/>
+                <w:noProof/>
+                <w:lang w:eastAsia="en-ZA"/>
+              </w:rPr>
+              <w:t>Social Media</w:t>
+            </w:r>
+            <w:r>
+              <w:rPr>
+                <w:noProof/>
+                <w:webHidden/>
+              </w:rPr>
+              <w:tab/>
+            </w:r>
+            <w:r>
+              <w:rPr>
+                <w:noProof/>
+                <w:webHidden/>
+              </w:rPr>
+              <w:fldChar w:fldCharType="begin"/>
+            </w:r>
+            <w:r>
+              <w:rPr>
+                <w:noProof/>
+                <w:webHidden/>
+              </w:rPr>
+              <w:instrText xml:space="preserve"> PAGEREF _Toc51062036 \h </w:instrText>
+            </w:r>
+            <w:r>
+              <w:rPr>
+                <w:noProof/>
+                <w:webHidden/>
+              </w:rPr>
+            </w:r>
+            <w:r>
+              <w:rPr>
+                <w:noProof/>
+                <w:webHidden/>
+              </w:rPr>
+              <w:fldChar w:fldCharType="separate"/>
+            </w:r>
+            <w:r>
+              <w:rPr>
+                <w:noProof/>
+                <w:webHidden/>
+              </w:rPr>
+              <w:t>7</w:t>
             </w:r>
             <w:r>
               <w:rPr>
@@ -1319,7 +1823,7 @@
               <w:lang w:eastAsia="en-ZA"/>
             </w:rPr>
           </w:pPr>
-          <w:hyperlink w:anchor="_Toc49774885" w:history="1">
+          <w:hyperlink w:anchor="_Toc51062037" w:history="1">
             <w:r>
               <w:rPr>
                 <w:rStyle w:val="Hyperlink"/>
@@ -1346,7 +1850,7 @@
                 <w:noProof/>
                 <w:webHidden/>
               </w:rPr>
-              <w:instrText xml:space="preserve"> PAGEREF _Toc49774885 \h </w:instrText>
+              <w:instrText xml:space="preserve"> PAGEREF _Toc51062037 \h </w:instrText>
             </w:r>
             <w:r>
               <w:rPr>
@@ -1366,7 +1870,7 @@
                 <w:noProof/>
                 <w:webHidden/>
               </w:rPr>
-              <w:t>7</w:t>
+              <w:t>8</w:t>
             </w:r>
             <w:r>
               <w:rPr>
@@ -1389,7 +1893,7 @@
               <w:lang w:eastAsia="en-ZA"/>
             </w:rPr>
           </w:pPr>
-          <w:hyperlink w:anchor="_Toc49774886" w:history="1">
+          <w:hyperlink w:anchor="_Toc51062038" w:history="1">
             <w:r>
               <w:rPr>
                 <w:rStyle w:val="Hyperlink"/>
@@ -1416,7 +1920,7 @@
                 <w:noProof/>
                 <w:webHidden/>
               </w:rPr>
-              <w:instrText xml:space="preserve"> PAGEREF _Toc49774886 \h </w:instrText>
+              <w:instrText xml:space="preserve"> PAGEREF _Toc51062038 \h </w:instrText>
             </w:r>
             <w:r>
               <w:rPr>
@@ -1436,7 +1940,7 @@
                 <w:noProof/>
                 <w:webHidden/>
               </w:rPr>
-              <w:t>7</w:t>
+              <w:t>8</w:t>
             </w:r>
             <w:r>
               <w:rPr>
@@ -1459,7 +1963,7 @@
               <w:lang w:eastAsia="en-ZA"/>
             </w:rPr>
           </w:pPr>
-          <w:hyperlink w:anchor="_Toc49774887" w:history="1">
+          <w:hyperlink w:anchor="_Toc51062039" w:history="1">
             <w:r>
               <w:rPr>
                 <w:rStyle w:val="Hyperlink"/>
@@ -1486,7 +1990,7 @@
                 <w:noProof/>
                 <w:webHidden/>
               </w:rPr>
-              <w:instrText xml:space="preserve"> PAGEREF _Toc49774887 \h </w:instrText>
+              <w:instrText xml:space="preserve"> PAGEREF _Toc51062039 \h </w:instrText>
             </w:r>
             <w:r>
               <w:rPr>
@@ -1506,7 +2010,7 @@
                 <w:noProof/>
                 <w:webHidden/>
               </w:rPr>
-              <w:t>8</w:t>
+              <w:t>9</w:t>
             </w:r>
             <w:r>
               <w:rPr>
@@ -1529,7 +2033,7 @@
               <w:lang w:eastAsia="en-ZA"/>
             </w:rPr>
           </w:pPr>
-          <w:hyperlink w:anchor="_Toc49774888" w:history="1">
+          <w:hyperlink w:anchor="_Toc51062040" w:history="1">
             <w:r>
               <w:rPr>
                 <w:rStyle w:val="Hyperlink"/>
@@ -1556,7 +2060,7 @@
                 <w:noProof/>
                 <w:webHidden/>
               </w:rPr>
-              <w:instrText xml:space="preserve"> PAGEREF _Toc49774888 \h </w:instrText>
+              <w:instrText xml:space="preserve"> PAGEREF _Toc51062040 \h </w:instrText>
             </w:r>
             <w:r>
               <w:rPr>
@@ -1576,7 +2080,7 @@
                 <w:noProof/>
                 <w:webHidden/>
               </w:rPr>
-              <w:t>8</w:t>
+              <w:t>9</w:t>
             </w:r>
             <w:r>
               <w:rPr>
@@ -1599,7 +2103,7 @@
               <w:lang w:eastAsia="en-ZA"/>
             </w:rPr>
           </w:pPr>
-          <w:hyperlink w:anchor="_Toc49774889" w:history="1">
+          <w:hyperlink w:anchor="_Toc51062041" w:history="1">
             <w:r>
               <w:rPr>
                 <w:rStyle w:val="Hyperlink"/>
@@ -1626,7 +2130,7 @@
                 <w:noProof/>
                 <w:webHidden/>
               </w:rPr>
-              <w:instrText xml:space="preserve"> PAGEREF _Toc49774889 \h </w:instrText>
+              <w:instrText xml:space="preserve"> PAGEREF _Toc51062041 \h </w:instrText>
             </w:r>
             <w:r>
               <w:rPr>
@@ -1646,7 +2150,7 @@
                 <w:noProof/>
                 <w:webHidden/>
               </w:rPr>
-              <w:t>9</w:t>
+              <w:t>10</w:t>
             </w:r>
             <w:r>
               <w:rPr>
@@ -1669,7 +2173,7 @@
               <w:lang w:eastAsia="en-ZA"/>
             </w:rPr>
           </w:pPr>
-          <w:hyperlink w:anchor="_Toc49774890" w:history="1">
+          <w:hyperlink w:anchor="_Toc51062042" w:history="1">
             <w:r>
               <w:rPr>
                 <w:rStyle w:val="Hyperlink"/>
@@ -1696,7 +2200,7 @@
                 <w:noProof/>
                 <w:webHidden/>
               </w:rPr>
-              <w:instrText xml:space="preserve"> PAGEREF _Toc49774890 \h </w:instrText>
+              <w:instrText xml:space="preserve"> PAGEREF _Toc51062042 \h </w:instrText>
             </w:r>
             <w:r>
               <w:rPr>
@@ -1716,7 +2220,7 @@
                 <w:noProof/>
                 <w:webHidden/>
               </w:rPr>
-              <w:t>9</w:t>
+              <w:t>10</w:t>
             </w:r>
             <w:r>
               <w:rPr>
@@ -1739,7 +2243,7 @@
               <w:lang w:eastAsia="en-ZA"/>
             </w:rPr>
           </w:pPr>
-          <w:hyperlink w:anchor="_Toc49774891" w:history="1">
+          <w:hyperlink w:anchor="_Toc51062043" w:history="1">
             <w:r>
               <w:rPr>
                 <w:rStyle w:val="Hyperlink"/>
@@ -1766,7 +2270,7 @@
                 <w:noProof/>
                 <w:webHidden/>
               </w:rPr>
-              <w:instrText xml:space="preserve"> PAGEREF _Toc49774891 \h </w:instrText>
+              <w:instrText xml:space="preserve"> PAGEREF _Toc51062043 \h </w:instrText>
             </w:r>
             <w:r>
               <w:rPr>
@@ -1786,7 +2290,7 @@
                 <w:noProof/>
                 <w:webHidden/>
               </w:rPr>
-              <w:t>10</w:t>
+              <w:t>11</w:t>
             </w:r>
             <w:r>
               <w:rPr>
@@ -1809,7 +2313,7 @@
               <w:lang w:eastAsia="en-ZA"/>
             </w:rPr>
           </w:pPr>
-          <w:hyperlink w:anchor="_Toc49774892" w:history="1">
+          <w:hyperlink w:anchor="_Toc51062044" w:history="1">
             <w:r>
               <w:rPr>
                 <w:rStyle w:val="Hyperlink"/>
@@ -1836,7 +2340,7 @@
                 <w:noProof/>
                 <w:webHidden/>
               </w:rPr>
-              <w:instrText xml:space="preserve"> PAGEREF _Toc49774892 \h </w:instrText>
+              <w:instrText xml:space="preserve"> PAGEREF _Toc51062044 \h </w:instrText>
             </w:r>
             <w:r>
               <w:rPr>
@@ -1856,7 +2360,7 @@
                 <w:noProof/>
                 <w:webHidden/>
               </w:rPr>
-              <w:t>10</w:t>
+              <w:t>11</w:t>
             </w:r>
             <w:r>
               <w:rPr>
@@ -1879,7 +2383,7 @@
               <w:lang w:eastAsia="en-ZA"/>
             </w:rPr>
           </w:pPr>
-          <w:hyperlink w:anchor="_Toc49774893" w:history="1">
+          <w:hyperlink w:anchor="_Toc51062045" w:history="1">
             <w:r>
               <w:rPr>
                 <w:rStyle w:val="Hyperlink"/>
@@ -1906,7 +2410,7 @@
                 <w:noProof/>
                 <w:webHidden/>
               </w:rPr>
-              <w:instrText xml:space="preserve"> PAGEREF _Toc49774893 \h </w:instrText>
+              <w:instrText xml:space="preserve"> PAGEREF _Toc51062045 \h </w:instrText>
             </w:r>
             <w:r>
               <w:rPr>
@@ -1926,7 +2430,7 @@
                 <w:noProof/>
                 <w:webHidden/>
               </w:rPr>
-              <w:t>10</w:t>
+              <w:t>11</w:t>
             </w:r>
             <w:r>
               <w:rPr>
@@ -1949,7 +2453,7 @@
               <w:lang w:eastAsia="en-ZA"/>
             </w:rPr>
           </w:pPr>
-          <w:hyperlink w:anchor="_Toc49774894" w:history="1">
+          <w:hyperlink w:anchor="_Toc51062046" w:history="1">
             <w:r>
               <w:rPr>
                 <w:rStyle w:val="Hyperlink"/>
@@ -1976,7 +2480,7 @@
                 <w:noProof/>
                 <w:webHidden/>
               </w:rPr>
-              <w:instrText xml:space="preserve"> PAGEREF _Toc49774894 \h </w:instrText>
+              <w:instrText xml:space="preserve"> PAGEREF _Toc51062046 \h </w:instrText>
             </w:r>
             <w:r>
               <w:rPr>
@@ -1996,7 +2500,7 @@
                 <w:noProof/>
                 <w:webHidden/>
               </w:rPr>
-              <w:t>10</w:t>
+              <w:t>11</w:t>
             </w:r>
             <w:r>
               <w:rPr>
@@ -2019,7 +2523,7 @@
               <w:lang w:eastAsia="en-ZA"/>
             </w:rPr>
           </w:pPr>
-          <w:hyperlink w:anchor="_Toc49774895" w:history="1">
+          <w:hyperlink w:anchor="_Toc51062047" w:history="1">
             <w:r>
               <w:rPr>
                 <w:rStyle w:val="Hyperlink"/>
@@ -2046,7 +2550,7 @@
                 <w:noProof/>
                 <w:webHidden/>
               </w:rPr>
-              <w:instrText xml:space="preserve"> PAGEREF _Toc49774895 \h </w:instrText>
+              <w:instrText xml:space="preserve"> PAGEREF _Toc51062047 \h </w:instrText>
             </w:r>
             <w:r>
               <w:rPr>
@@ -2066,7 +2570,7 @@
                 <w:noProof/>
                 <w:webHidden/>
               </w:rPr>
-              <w:t>11</w:t>
+              <w:t>12</w:t>
             </w:r>
             <w:r>
               <w:rPr>
@@ -2089,7 +2593,7 @@
               <w:lang w:eastAsia="en-ZA"/>
             </w:rPr>
           </w:pPr>
-          <w:hyperlink w:anchor="_Toc49774896" w:history="1">
+          <w:hyperlink w:anchor="_Toc51062048" w:history="1">
             <w:r>
               <w:rPr>
                 <w:rStyle w:val="Hyperlink"/>
@@ -2116,7 +2620,7 @@
                 <w:noProof/>
                 <w:webHidden/>
               </w:rPr>
-              <w:instrText xml:space="preserve"> PAGEREF _Toc49774896 \h </w:instrText>
+              <w:instrText xml:space="preserve"> PAGEREF _Toc51062048 \h </w:instrText>
             </w:r>
             <w:r>
               <w:rPr>
@@ -2136,7 +2640,7 @@
                 <w:noProof/>
                 <w:webHidden/>
               </w:rPr>
-              <w:t>11</w:t>
+              <w:t>12</w:t>
             </w:r>
             <w:r>
               <w:rPr>
@@ -2159,7 +2663,7 @@
               <w:lang w:eastAsia="en-ZA"/>
             </w:rPr>
           </w:pPr>
-          <w:hyperlink w:anchor="_Toc49774897" w:history="1">
+          <w:hyperlink w:anchor="_Toc51062049" w:history="1">
             <w:r>
               <w:rPr>
                 <w:rStyle w:val="Hyperlink"/>
@@ -2186,7 +2690,7 @@
                 <w:noProof/>
                 <w:webHidden/>
               </w:rPr>
-              <w:instrText xml:space="preserve"> PAGEREF _Toc49774897 \h </w:instrText>
+              <w:instrText xml:space="preserve"> PAGEREF _Toc51062049 \h </w:instrText>
             </w:r>
             <w:r>
               <w:rPr>
@@ -2206,7 +2710,7 @@
                 <w:noProof/>
                 <w:webHidden/>
               </w:rPr>
-              <w:t>12</w:t>
+              <w:t>13</w:t>
             </w:r>
             <w:r>
               <w:rPr>
@@ -2255,343 +2759,782 @@
     </w:p>
     <w:p>
       <w:pPr>
+        <w:pStyle w:val="Heading1"/>
+      </w:pPr>
+      <w:bookmarkStart w:id="2" w:name="_Toc51062022"/>
+      <w:r>
+        <w:lastRenderedPageBreak/>
+        <w:t>Approaching business when considering Chapter 9: SDLC and DBLC</w:t>
+      </w:r>
+      <w:sdt>
+        <w:sdtPr>
+          <w:id w:val="773898383"/>
+          <w:citation/>
+        </w:sdtPr>
+        <w:sdtContent>
+          <w:r>
+            <w:fldChar w:fldCharType="begin"/>
+          </w:r>
+          <w:r>
+            <w:instrText xml:space="preserve"> CITATION Fac20 \l 7177 </w:instrText>
+          </w:r>
+          <w:r>
+            <w:fldChar w:fldCharType="separate"/>
+          </w:r>
+          <w:r>
+            <w:rPr>
+              <w:noProof/>
+            </w:rPr>
+            <w:t xml:space="preserve"> </w:t>
+          </w:r>
+          <w:r>
+            <w:rPr>
+              <w:noProof/>
+            </w:rPr>
+            <w:t>(Facebook, 2020)</w:t>
+          </w:r>
+          <w:r>
+            <w:fldChar w:fldCharType="end"/>
+          </w:r>
+        </w:sdtContent>
+      </w:sdt>
+      <w:bookmarkEnd w:id="2"/>
+    </w:p>
+    <w:p/>
+    <w:p>
+      <w:pPr>
+        <w:pStyle w:val="Heading2"/>
         <w:spacing w:line="360" w:lineRule="auto"/>
-        <w:rPr>
-          <w:rFonts w:ascii="Arial" w:hAnsi="Arial" w:cs="Arial"/>
+      </w:pPr>
+      <w:bookmarkStart w:id="3" w:name="_Toc51062023"/>
+      <w:r>
+        <w:t>Participants:</w:t>
+      </w:r>
+      <w:r>
+        <w:t xml:space="preserve"> Sean Robert Trainor 218060033</w:t>
+      </w:r>
+      <w:bookmarkEnd w:id="3"/>
+    </w:p>
+    <w:p>
+      <w:pPr>
+        <w:spacing w:line="360" w:lineRule="auto"/>
+      </w:pPr>
+    </w:p>
+    <w:p>
+      <w:pPr>
+        <w:spacing w:after="240" w:line="360" w:lineRule="auto"/>
+        <w:rPr>
+          <w:rFonts w:ascii="Arial" w:hAnsi="Arial" w:cs="Arial"/>
+          <w:sz w:val="24"/>
+          <w:szCs w:val="24"/>
+        </w:rPr>
+      </w:pPr>
+      <w:r>
+        <w:rPr>
+          <w:rFonts w:ascii="Arial" w:hAnsi="Arial" w:cs="Arial"/>
+          <w:sz w:val="24"/>
+          <w:szCs w:val="24"/>
+        </w:rPr>
+        <w:t>We are going to approach and complete this project using the skills and knowledge we learned in Chapter 9 of our textbook</w:t>
+      </w:r>
+      <w:sdt>
+        <w:sdtPr>
+          <w:rPr>
+            <w:rFonts w:ascii="Arial" w:hAnsi="Arial" w:cs="Arial"/>
+            <w:sz w:val="24"/>
+            <w:szCs w:val="24"/>
+          </w:rPr>
+          <w:id w:val="1981334480"/>
+          <w:citation/>
+        </w:sdtPr>
+        <w:sdtContent>
+          <w:r>
+            <w:rPr>
+              <w:rFonts w:ascii="Arial" w:hAnsi="Arial" w:cs="Arial"/>
+              <w:sz w:val="24"/>
+              <w:szCs w:val="24"/>
+            </w:rPr>
+            <w:fldChar w:fldCharType="begin"/>
+          </w:r>
+          <w:r>
+            <w:rPr>
+              <w:rFonts w:ascii="Arial" w:hAnsi="Arial" w:cs="Arial"/>
+              <w:sz w:val="24"/>
+              <w:szCs w:val="24"/>
+            </w:rPr>
+            <w:instrText xml:space="preserve"> CITATION Cor16 \l 7177 </w:instrText>
+          </w:r>
+          <w:r>
+            <w:rPr>
+              <w:rFonts w:ascii="Arial" w:hAnsi="Arial" w:cs="Arial"/>
+              <w:sz w:val="24"/>
+              <w:szCs w:val="24"/>
+            </w:rPr>
+            <w:fldChar w:fldCharType="separate"/>
+          </w:r>
+          <w:r>
+            <w:rPr>
+              <w:rFonts w:ascii="Arial" w:hAnsi="Arial" w:cs="Arial"/>
+              <w:noProof/>
+              <w:sz w:val="24"/>
+              <w:szCs w:val="24"/>
+            </w:rPr>
+            <w:t xml:space="preserve"> </w:t>
+          </w:r>
+          <w:r>
+            <w:rPr>
+              <w:rFonts w:ascii="Arial" w:hAnsi="Arial" w:cs="Arial"/>
+              <w:noProof/>
+              <w:sz w:val="24"/>
+              <w:szCs w:val="24"/>
+            </w:rPr>
+            <w:t>(Coronel &amp; Morris, 2016)</w:t>
+          </w:r>
+          <w:r>
+            <w:rPr>
+              <w:rFonts w:ascii="Arial" w:hAnsi="Arial" w:cs="Arial"/>
+              <w:sz w:val="24"/>
+              <w:szCs w:val="24"/>
+            </w:rPr>
+            <w:fldChar w:fldCharType="end"/>
+          </w:r>
+        </w:sdtContent>
+      </w:sdt>
+      <w:r>
+        <w:rPr>
+          <w:rFonts w:ascii="Arial" w:hAnsi="Arial" w:cs="Arial"/>
+          <w:sz w:val="24"/>
+          <w:szCs w:val="24"/>
+        </w:rPr>
+        <w:t>, specifically the skills on SDLC and DBLC.</w:t>
+      </w:r>
+      <w:r>
+        <w:rPr>
+          <w:rFonts w:ascii="Arial" w:hAnsi="Arial" w:cs="Arial"/>
+          <w:sz w:val="24"/>
+          <w:szCs w:val="24"/>
+        </w:rPr>
+        <w:br/>
+      </w:r>
+      <w:r>
+        <w:rPr>
+          <w:rFonts w:ascii="Arial" w:hAnsi="Arial" w:cs="Arial"/>
+          <w:sz w:val="24"/>
+          <w:szCs w:val="24"/>
+        </w:rPr>
+        <w:br/>
+      </w:r>
+      <w:r>
+        <w:rPr>
+          <w:rFonts w:ascii="Arial" w:hAnsi="Arial" w:cs="Arial"/>
+          <w:sz w:val="24"/>
+          <w:szCs w:val="24"/>
+        </w:rPr>
+        <w:t>Since this is a small business, we do not have a large budget. Therefore, we will not be able to approach the project with a perfect solution. We instead must work with what we have and make the best of what we have with regards to our solution.</w:t>
+      </w:r>
+    </w:p>
+    <w:p>
+      <w:pPr>
+        <w:spacing w:line="360" w:lineRule="auto"/>
+        <w:rPr>
+          <w:rFonts w:ascii="Arial" w:hAnsi="Arial" w:cs="Arial"/>
+          <w:sz w:val="24"/>
+          <w:szCs w:val="24"/>
+        </w:rPr>
+      </w:pPr>
+      <w:r>
+        <w:rPr>
+          <w:rFonts w:ascii="Arial" w:hAnsi="Arial" w:cs="Arial"/>
+          <w:sz w:val="24"/>
+          <w:szCs w:val="24"/>
+        </w:rPr>
+        <w:t>We will be following a standard SDLC and DBLC process to complete this project. They will both be iterative processes. We have chosen iterative processes because we feel it will be easier to complete the project this way due to COVID and the distance between the stores we will be working in/on. Iterative processes will lead to less mistakes and less miscommunication.</w:t>
+      </w:r>
+      <w:sdt>
+        <w:sdtPr>
+          <w:rPr>
+            <w:rFonts w:ascii="Arial" w:hAnsi="Arial" w:cs="Arial"/>
+            <w:sz w:val="24"/>
+            <w:szCs w:val="24"/>
+          </w:rPr>
+          <w:id w:val="1767035436"/>
+          <w:citation/>
+        </w:sdtPr>
+        <w:sdtContent>
+          <w:r>
+            <w:rPr>
+              <w:rFonts w:ascii="Arial" w:hAnsi="Arial" w:cs="Arial"/>
+              <w:sz w:val="24"/>
+              <w:szCs w:val="24"/>
+            </w:rPr>
+            <w:fldChar w:fldCharType="begin"/>
+          </w:r>
+          <w:r>
+            <w:rPr>
+              <w:rFonts w:ascii="Arial" w:hAnsi="Arial" w:cs="Arial"/>
+              <w:sz w:val="24"/>
+              <w:szCs w:val="24"/>
+            </w:rPr>
+            <w:instrText xml:space="preserve"> CITATION Tec15 \l 7177 </w:instrText>
+          </w:r>
+          <w:r>
+            <w:rPr>
+              <w:rFonts w:ascii="Arial" w:hAnsi="Arial" w:cs="Arial"/>
+              <w:sz w:val="24"/>
+              <w:szCs w:val="24"/>
+            </w:rPr>
+            <w:fldChar w:fldCharType="separate"/>
+          </w:r>
+          <w:r>
+            <w:rPr>
+              <w:rFonts w:ascii="Arial" w:hAnsi="Arial" w:cs="Arial"/>
+              <w:noProof/>
+              <w:sz w:val="24"/>
+              <w:szCs w:val="24"/>
+            </w:rPr>
+            <w:t xml:space="preserve"> </w:t>
+          </w:r>
+          <w:r>
+            <w:rPr>
+              <w:rFonts w:ascii="Arial" w:hAnsi="Arial" w:cs="Arial"/>
+              <w:noProof/>
+              <w:sz w:val="24"/>
+              <w:szCs w:val="24"/>
+            </w:rPr>
+            <w:t>(Talk, 2015)</w:t>
+          </w:r>
+          <w:r>
+            <w:rPr>
+              <w:rFonts w:ascii="Arial" w:hAnsi="Arial" w:cs="Arial"/>
+              <w:sz w:val="24"/>
+              <w:szCs w:val="24"/>
+            </w:rPr>
+            <w:fldChar w:fldCharType="end"/>
+          </w:r>
+        </w:sdtContent>
+      </w:sdt>
+      <w:r>
+        <w:rPr>
+          <w:rFonts w:ascii="Arial" w:hAnsi="Arial" w:cs="Arial"/>
+          <w:sz w:val="24"/>
+          <w:szCs w:val="24"/>
+        </w:rPr>
+        <w:br/>
+      </w:r>
+    </w:p>
+    <w:p>
+      <w:pPr>
+        <w:spacing w:line="360" w:lineRule="auto"/>
+        <w:rPr>
+          <w:rFonts w:ascii="Arial" w:hAnsi="Arial" w:cs="Arial"/>
+          <w:sz w:val="24"/>
+          <w:szCs w:val="24"/>
+        </w:rPr>
+      </w:pPr>
+      <w:r>
+        <w:rPr>
+          <w:rFonts w:ascii="Arial" w:hAnsi="Arial" w:cs="Arial"/>
+          <w:sz w:val="24"/>
+          <w:szCs w:val="24"/>
+        </w:rPr>
+        <w:t>Our initial assessment of the problem with the stores indicates that some aspects of the business need to be completely replaced (Yellow pages, fax machines</w:t>
+      </w:r>
+      <w:r>
+        <w:rPr>
+          <w:rFonts w:ascii="Arial" w:hAnsi="Arial" w:cs="Arial"/>
+          <w:sz w:val="24"/>
+          <w:szCs w:val="24"/>
+        </w:rPr>
+        <w:t>, Excel spreadsheet</w:t>
+      </w:r>
+      <w:r>
+        <w:rPr>
+          <w:rFonts w:ascii="Arial" w:hAnsi="Arial" w:cs="Arial"/>
+          <w:sz w:val="24"/>
+          <w:szCs w:val="24"/>
+        </w:rPr>
+        <w:t>) and others only need to be updated (Facebook) or slightly modified (customer limit).</w:t>
+      </w:r>
+      <w:r>
+        <w:rPr>
+          <w:rFonts w:ascii="Arial" w:hAnsi="Arial" w:cs="Arial"/>
+          <w:sz w:val="24"/>
+          <w:szCs w:val="24"/>
+        </w:rPr>
+        <w:t xml:space="preserve"> Our planning and analysis phases are this document, where we detail what we plan on doing to complete our project.</w:t>
+      </w:r>
+      <w:r>
+        <w:rPr>
+          <w:rFonts w:ascii="Arial" w:hAnsi="Arial" w:cs="Arial"/>
+          <w:sz w:val="24"/>
+          <w:szCs w:val="24"/>
+        </w:rPr>
+        <w:br/>
+      </w:r>
+    </w:p>
+    <w:p>
+      <w:pPr>
+        <w:spacing w:line="360" w:lineRule="auto"/>
+        <w:rPr>
+          <w:rFonts w:ascii="Arial" w:hAnsi="Arial" w:cs="Arial"/>
+          <w:sz w:val="24"/>
+          <w:szCs w:val="24"/>
+        </w:rPr>
+      </w:pPr>
+      <w:r>
+        <w:rPr>
+          <w:rFonts w:ascii="Arial" w:hAnsi="Arial" w:cs="Arial"/>
+          <w:sz w:val="24"/>
+          <w:szCs w:val="24"/>
+        </w:rPr>
+        <w:t>Once our document is complete and approved by the relevant stakeholders, we will begin and complete our implementation phase, were we will implement all the work we have planned out. After that, we will need to maintain the new systems put in place.</w:t>
+      </w:r>
+      <w:sdt>
+        <w:sdtPr>
+          <w:rPr>
+            <w:rFonts w:ascii="Arial" w:hAnsi="Arial" w:cs="Arial"/>
+            <w:sz w:val="24"/>
+            <w:szCs w:val="24"/>
+          </w:rPr>
+          <w:id w:val="-1744713336"/>
+          <w:citation/>
+        </w:sdtPr>
+        <w:sdtContent>
+          <w:r>
+            <w:rPr>
+              <w:rFonts w:ascii="Arial" w:hAnsi="Arial" w:cs="Arial"/>
+              <w:sz w:val="24"/>
+              <w:szCs w:val="24"/>
+            </w:rPr>
+            <w:fldChar w:fldCharType="begin"/>
+          </w:r>
+          <w:r>
+            <w:rPr>
+              <w:rFonts w:ascii="Arial" w:hAnsi="Arial" w:cs="Arial"/>
+              <w:sz w:val="24"/>
+              <w:szCs w:val="24"/>
+            </w:rPr>
+            <w:instrText xml:space="preserve"> CITATION Cor16 \l 7177 </w:instrText>
+          </w:r>
+          <w:r>
+            <w:rPr>
+              <w:rFonts w:ascii="Arial" w:hAnsi="Arial" w:cs="Arial"/>
+              <w:sz w:val="24"/>
+              <w:szCs w:val="24"/>
+            </w:rPr>
+            <w:fldChar w:fldCharType="separate"/>
+          </w:r>
+          <w:r>
+            <w:rPr>
+              <w:rFonts w:ascii="Arial" w:hAnsi="Arial" w:cs="Arial"/>
+              <w:noProof/>
+              <w:sz w:val="24"/>
+              <w:szCs w:val="24"/>
+            </w:rPr>
+            <w:t xml:space="preserve"> </w:t>
+          </w:r>
+          <w:r>
+            <w:rPr>
+              <w:rFonts w:ascii="Arial" w:hAnsi="Arial" w:cs="Arial"/>
+              <w:noProof/>
+              <w:sz w:val="24"/>
+              <w:szCs w:val="24"/>
+            </w:rPr>
+            <w:t>(Coronel &amp; Morris, 2016)</w:t>
+          </w:r>
+          <w:r>
+            <w:rPr>
+              <w:rFonts w:ascii="Arial" w:hAnsi="Arial" w:cs="Arial"/>
+              <w:sz w:val="24"/>
+              <w:szCs w:val="24"/>
+            </w:rPr>
+            <w:fldChar w:fldCharType="end"/>
+          </w:r>
+        </w:sdtContent>
+      </w:sdt>
+      <w:r>
+        <w:rPr>
+          <w:rFonts w:ascii="Arial" w:hAnsi="Arial" w:cs="Arial"/>
+          <w:sz w:val="24"/>
+          <w:szCs w:val="24"/>
+        </w:rPr>
+        <w:br/>
+      </w:r>
+    </w:p>
+    <w:p/>
+    <w:p/>
+    <w:p>
+      <w:pPr>
+        <w:pStyle w:val="Heading1"/>
+      </w:pPr>
+      <w:bookmarkStart w:id="4" w:name="_Toc51062024"/>
+      <w:r>
+        <w:lastRenderedPageBreak/>
+        <w:t>Facebook problem and intervention</w:t>
+      </w:r>
+      <w:bookmarkEnd w:id="4"/>
+    </w:p>
+    <w:p/>
+    <w:p>
+      <w:pPr>
+        <w:pStyle w:val="Heading2"/>
+      </w:pPr>
+      <w:bookmarkStart w:id="5" w:name="_Toc51062025"/>
+      <w:r>
+        <w:t>Participants:</w:t>
+      </w:r>
+      <w:r>
+        <w:t xml:space="preserve"> Sean Trainor 218060033</w:t>
+      </w:r>
+      <w:bookmarkEnd w:id="5"/>
+    </w:p>
+    <w:p/>
+    <w:p>
+      <w:pPr>
+        <w:spacing w:line="360" w:lineRule="auto"/>
+        <w:rPr>
+          <w:rFonts w:ascii="Arial" w:hAnsi="Arial" w:cs="Arial"/>
+          <w:sz w:val="24"/>
+          <w:szCs w:val="24"/>
+        </w:rPr>
+      </w:pPr>
+      <w:r>
+        <w:rPr>
+          <w:rFonts w:ascii="Arial" w:hAnsi="Arial" w:cs="Arial"/>
+          <w:sz w:val="24"/>
+          <w:szCs w:val="24"/>
+        </w:rPr>
+        <w:t>The Facebook problem is most certainly both something concerning and very fixable. As it stands right now, there is a Facebook account name with the same name as that of our customer, and their customers believe it to be the real store speaking in an official capacity as the store itself. However, as the director had no idea about this Facebook account, this is clearly incorrect.</w:t>
+      </w:r>
+    </w:p>
+    <w:p>
+      <w:pPr>
+        <w:spacing w:line="360" w:lineRule="auto"/>
+        <w:rPr>
+          <w:rFonts w:ascii="Arial" w:hAnsi="Arial" w:cs="Arial"/>
+          <w:sz w:val="24"/>
+          <w:szCs w:val="24"/>
+        </w:rPr>
+      </w:pPr>
+      <w:r>
+        <w:rPr>
+          <w:rFonts w:ascii="Arial" w:hAnsi="Arial" w:cs="Arial"/>
+          <w:sz w:val="24"/>
+          <w:szCs w:val="24"/>
+        </w:rPr>
+        <w:t>We will approach this problem on two fronts, as this problem is a good opportunity for improvement. First, we contact the owners of the fake account and ask them to delete the account. If they refuse, we contact Facebook and ask them to take down the fake account for our customer. This allows us to make a real, official, and legitimate account for our customer, owned by the director.</w:t>
+      </w:r>
+      <w:sdt>
+        <w:sdtPr>
+          <w:rPr>
+            <w:rFonts w:ascii="Arial" w:hAnsi="Arial" w:cs="Arial"/>
+            <w:sz w:val="24"/>
+            <w:szCs w:val="24"/>
+          </w:rPr>
+          <w:id w:val="1125960445"/>
+          <w:citation/>
+        </w:sdtPr>
+        <w:sdtContent>
+          <w:r>
+            <w:rPr>
+              <w:rFonts w:ascii="Arial" w:hAnsi="Arial" w:cs="Arial"/>
+              <w:sz w:val="24"/>
+              <w:szCs w:val="24"/>
+            </w:rPr>
+            <w:fldChar w:fldCharType="begin"/>
+          </w:r>
+          <w:r>
+            <w:rPr>
+              <w:rFonts w:ascii="Arial" w:hAnsi="Arial" w:cs="Arial"/>
+              <w:sz w:val="24"/>
+              <w:szCs w:val="24"/>
+            </w:rPr>
+            <w:instrText xml:space="preserve"> CITATION Fac20 \l 7177 </w:instrText>
+          </w:r>
+          <w:r>
+            <w:rPr>
+              <w:rFonts w:ascii="Arial" w:hAnsi="Arial" w:cs="Arial"/>
+              <w:sz w:val="24"/>
+              <w:szCs w:val="24"/>
+            </w:rPr>
+            <w:fldChar w:fldCharType="separate"/>
+          </w:r>
+          <w:r>
+            <w:rPr>
+              <w:rFonts w:ascii="Arial" w:hAnsi="Arial" w:cs="Arial"/>
+              <w:noProof/>
+              <w:sz w:val="24"/>
+              <w:szCs w:val="24"/>
+            </w:rPr>
+            <w:t xml:space="preserve"> </w:t>
+          </w:r>
+          <w:r>
+            <w:rPr>
+              <w:rFonts w:ascii="Arial" w:hAnsi="Arial" w:cs="Arial"/>
+              <w:noProof/>
+              <w:sz w:val="24"/>
+              <w:szCs w:val="24"/>
+            </w:rPr>
+            <w:t>(Facebook, 2020)</w:t>
+          </w:r>
+          <w:r>
+            <w:rPr>
+              <w:rFonts w:ascii="Arial" w:hAnsi="Arial" w:cs="Arial"/>
+              <w:sz w:val="24"/>
+              <w:szCs w:val="24"/>
+            </w:rPr>
+            <w:fldChar w:fldCharType="end"/>
+          </w:r>
+        </w:sdtContent>
+      </w:sdt>
+    </w:p>
+    <w:p>
+      <w:pPr>
+        <w:spacing w:line="360" w:lineRule="auto"/>
+        <w:rPr>
+          <w:rFonts w:ascii="Arial" w:hAnsi="Arial" w:cs="Arial"/>
+          <w:sz w:val="24"/>
+          <w:szCs w:val="24"/>
+        </w:rPr>
+      </w:pPr>
+      <w:r>
+        <w:rPr>
+          <w:rFonts w:ascii="Arial" w:hAnsi="Arial" w:cs="Arial"/>
+          <w:sz w:val="24"/>
+          <w:szCs w:val="24"/>
+        </w:rPr>
+        <w:t xml:space="preserve">As is well known, social media is a great and effective tool for promoting business and acquiring new customers. We will teach the director the skills needed </w:t>
+      </w:r>
+      <w:r>
+        <w:rPr>
+          <w:rFonts w:ascii="Arial" w:hAnsi="Arial" w:cs="Arial"/>
+          <w:sz w:val="24"/>
+          <w:szCs w:val="24"/>
+        </w:rPr>
+        <w:t>to</w:t>
+      </w:r>
+      <w:r>
+        <w:rPr>
+          <w:rFonts w:ascii="Arial" w:hAnsi="Arial" w:cs="Arial"/>
+          <w:sz w:val="24"/>
+          <w:szCs w:val="24"/>
+        </w:rPr>
+        <w:t xml:space="preserve"> run a successful campaign on Facebook to </w:t>
+      </w:r>
+      <w:r>
+        <w:rPr>
+          <w:rFonts w:ascii="Arial" w:hAnsi="Arial" w:cs="Arial"/>
+          <w:sz w:val="24"/>
+          <w:szCs w:val="24"/>
+        </w:rPr>
+        <w:t>serve his customers better.</w:t>
+      </w:r>
+    </w:p>
+    <w:p>
+      <w:pPr>
+        <w:spacing w:line="360" w:lineRule="auto"/>
+        <w:rPr>
+          <w:rFonts w:ascii="Arial" w:hAnsi="Arial" w:cs="Arial"/>
+          <w:sz w:val="24"/>
+          <w:szCs w:val="24"/>
+        </w:rPr>
+      </w:pPr>
+      <w:r>
+        <w:rPr>
+          <w:rFonts w:ascii="Arial" w:hAnsi="Arial" w:cs="Arial"/>
+          <w:sz w:val="24"/>
+          <w:szCs w:val="24"/>
+        </w:rPr>
+        <w:t>While we are working on social media for the company, we will also check to see if there are fake Instagram and Twitter accounts and follow the above stated process again if there are. We will then create legitimate accounts for these platforms too.</w:t>
+      </w:r>
+    </w:p>
+    <w:p>
+      <w:pPr>
+        <w:spacing w:line="360" w:lineRule="auto"/>
+        <w:rPr>
+          <w:rFonts w:ascii="Arial" w:hAnsi="Arial" w:cs="Arial"/>
+          <w:sz w:val="24"/>
+          <w:szCs w:val="24"/>
+        </w:rPr>
+      </w:pPr>
+      <w:r>
+        <w:rPr>
+          <w:rFonts w:ascii="Arial" w:hAnsi="Arial" w:cs="Arial"/>
+          <w:sz w:val="24"/>
+          <w:szCs w:val="24"/>
+        </w:rPr>
+        <w:t>Finally, we will claim and legitimize or otherwise create a Google Businesses account for our customer, so that their customers can Google the business to find addresses and phone numbers etc.</w:t>
+      </w:r>
+    </w:p>
+    <w:p>
+      <w:pPr>
+        <w:spacing w:line="360" w:lineRule="auto"/>
+        <w:rPr>
+          <w:rFonts w:ascii="Arial" w:hAnsi="Arial" w:cs="Arial"/>
+          <w:sz w:val="24"/>
+          <w:szCs w:val="24"/>
+        </w:rPr>
+      </w:pPr>
+      <w:r>
+        <w:rPr>
+          <w:rFonts w:ascii="Arial" w:hAnsi="Arial" w:cs="Arial"/>
+          <w:sz w:val="24"/>
+          <w:szCs w:val="24"/>
+        </w:rPr>
+        <w:t>Essentially, we will fix the Facebook and social media problem by legitimizing the service, thereby allowing for higher quality service from our customer to their customers, ease of communication and more business for our customer.</w:t>
+      </w:r>
+    </w:p>
+    <w:p>
+      <w:pPr>
+        <w:spacing w:line="360" w:lineRule="auto"/>
+      </w:pPr>
+    </w:p>
+    <w:p>
+      <w:pPr>
+        <w:spacing w:line="360" w:lineRule="auto"/>
+      </w:pPr>
+    </w:p>
+    <w:p>
+      <w:pPr>
+        <w:spacing w:line="360" w:lineRule="auto"/>
+      </w:pPr>
+    </w:p>
+    <w:p>
+      <w:pPr>
+        <w:spacing w:line="360" w:lineRule="auto"/>
+      </w:pPr>
+    </w:p>
+    <w:p>
+      <w:pPr>
+        <w:pStyle w:val="Heading1"/>
+      </w:pPr>
+      <w:bookmarkStart w:id="6" w:name="_Toc51062026"/>
+      <w:r>
+        <w:lastRenderedPageBreak/>
+        <w:t>Excel spreadsheet integration</w:t>
+      </w:r>
+      <w:bookmarkEnd w:id="6"/>
+    </w:p>
+    <w:p>
+      <w:pPr>
+        <w:pStyle w:val="Heading2"/>
+      </w:pPr>
+      <w:bookmarkStart w:id="7" w:name="_Toc51062027"/>
+      <w:r>
+        <w:t>Participants:</w:t>
+      </w:r>
+      <w:r>
+        <w:t xml:space="preserve"> Cameron</w:t>
+      </w:r>
+      <w:r>
+        <w:t xml:space="preserve"> Michael</w:t>
+      </w:r>
+      <w:r>
+        <w:t xml:space="preserve"> Mostert 218006098</w:t>
+      </w:r>
+      <w:bookmarkEnd w:id="7"/>
+    </w:p>
+    <w:p/>
+    <w:p/>
+    <w:p/>
+    <w:p/>
+    <w:p/>
+    <w:p/>
+    <w:p/>
+    <w:p/>
+    <w:p/>
+    <w:p/>
+    <w:p/>
+    <w:p/>
+    <w:p/>
+    <w:p/>
+    <w:p/>
+    <w:p/>
+    <w:p/>
+    <w:p/>
+    <w:p/>
+    <w:p/>
+    <w:p/>
+    <w:p/>
+    <w:p/>
+    <w:p/>
+    <w:p/>
+    <w:p/>
+    <w:p/>
+    <w:p/>
+    <w:p/>
+    <w:p/>
+    <w:p>
+      <w:pPr>
+        <w:pStyle w:val="Heading1"/>
+      </w:pPr>
+      <w:bookmarkStart w:id="8" w:name="_Toc51062028"/>
+      <w:r>
+        <w:t>The Yellow Pages Problem and Solutions</w:t>
+      </w:r>
+      <w:bookmarkEnd w:id="8"/>
+    </w:p>
+    <w:p>
+      <w:pPr>
+        <w:pStyle w:val="Heading2"/>
+      </w:pPr>
+      <w:bookmarkStart w:id="9" w:name="_Toc51062029"/>
+      <w:r>
+        <w:t>Participants:</w:t>
+      </w:r>
+      <w:r>
+        <w:t xml:space="preserve"> </w:t>
+      </w:r>
+      <w:proofErr w:type="spellStart"/>
+      <w:r>
+        <w:t>Lukanyo</w:t>
+      </w:r>
+      <w:proofErr w:type="spellEnd"/>
+      <w:r>
+        <w:t xml:space="preserve"> </w:t>
+      </w:r>
+      <w:proofErr w:type="spellStart"/>
+      <w:r>
+        <w:t>Tando</w:t>
+      </w:r>
+      <w:proofErr w:type="spellEnd"/>
+      <w:r>
+        <w:t xml:space="preserve"> </w:t>
+      </w:r>
+      <w:proofErr w:type="spellStart"/>
+      <w:r>
+        <w:t>Nkohla</w:t>
+      </w:r>
+      <w:proofErr w:type="spellEnd"/>
+      <w:r>
+        <w:t xml:space="preserve"> 218328877</w:t>
+      </w:r>
+      <w:bookmarkEnd w:id="9"/>
+    </w:p>
+    <w:p/>
+    <w:p>
+      <w:pPr>
+        <w:pStyle w:val="Heading2"/>
+        <w:spacing w:line="360" w:lineRule="auto"/>
+        <w:rPr>
           <w:b/>
           <w:bCs/>
-          <w:sz w:val="24"/>
-          <w:szCs w:val="24"/>
-        </w:rPr>
-      </w:pPr>
-      <w:r>
-        <w:rPr>
-          <w:rFonts w:ascii="Arial" w:hAnsi="Arial" w:cs="Arial"/>
+        </w:rPr>
+      </w:pPr>
+      <w:bookmarkStart w:id="10" w:name="_Toc51062030"/>
+      <w:r>
+        <w:rPr>
           <w:b/>
           <w:bCs/>
-          <w:sz w:val="24"/>
-          <w:szCs w:val="24"/>
-        </w:rPr>
-        <w:t xml:space="preserve"> </w:t>
-      </w:r>
+        </w:rPr>
+        <w:t>Yellow Pages and White and Telkom Problem</w:t>
+      </w:r>
+      <w:bookmarkEnd w:id="10"/>
     </w:p>
     <w:p>
       <w:pPr>
         <w:spacing w:line="360" w:lineRule="auto"/>
-        <w:rPr>
-          <w:rFonts w:ascii="Arial" w:hAnsi="Arial" w:cs="Arial"/>
-          <w:b/>
-          <w:bCs/>
-          <w:sz w:val="24"/>
-          <w:szCs w:val="24"/>
-        </w:rPr>
-      </w:pPr>
-    </w:p>
-    <w:p>
-      <w:pPr>
-        <w:spacing w:line="360" w:lineRule="auto"/>
-        <w:rPr>
-          <w:rFonts w:ascii="Arial" w:hAnsi="Arial" w:cs="Arial"/>
-          <w:b/>
-          <w:bCs/>
-          <w:sz w:val="24"/>
-          <w:szCs w:val="24"/>
-        </w:rPr>
-      </w:pPr>
-    </w:p>
-    <w:p>
-      <w:pPr>
-        <w:spacing w:line="360" w:lineRule="auto"/>
-        <w:rPr>
-          <w:rFonts w:ascii="Arial" w:hAnsi="Arial" w:cs="Arial"/>
-          <w:b/>
-          <w:bCs/>
-          <w:sz w:val="24"/>
-          <w:szCs w:val="24"/>
-        </w:rPr>
-      </w:pPr>
-    </w:p>
-    <w:p>
-      <w:pPr>
-        <w:spacing w:line="360" w:lineRule="auto"/>
-        <w:rPr>
-          <w:rFonts w:ascii="Arial" w:hAnsi="Arial" w:cs="Arial"/>
-          <w:b/>
-          <w:bCs/>
-          <w:sz w:val="24"/>
-          <w:szCs w:val="24"/>
-        </w:rPr>
-      </w:pPr>
-    </w:p>
-    <w:p>
-      <w:pPr>
-        <w:pStyle w:val="Heading1"/>
-      </w:pPr>
-      <w:bookmarkStart w:id="2" w:name="_Toc49774877"/>
-      <w:r>
-        <w:lastRenderedPageBreak/>
-        <w:t>Approaching business when considering Chapter 9: SDLC and DBLC</w:t>
-      </w:r>
-      <w:bookmarkEnd w:id="2"/>
-    </w:p>
-    <w:p/>
-    <w:p>
-      <w:pPr>
-        <w:pStyle w:val="Heading2"/>
-      </w:pPr>
-      <w:bookmarkStart w:id="3" w:name="_Toc49774878"/>
-      <w:r>
-        <w:t>Participants:</w:t>
-      </w:r>
-      <w:bookmarkEnd w:id="3"/>
-    </w:p>
-    <w:p/>
-    <w:p/>
-    <w:p/>
-    <w:p/>
-    <w:p/>
-    <w:p/>
-    <w:p/>
-    <w:p/>
-    <w:p/>
-    <w:p/>
-    <w:p/>
-    <w:p/>
-    <w:p/>
-    <w:p/>
-    <w:p/>
-    <w:p/>
-    <w:p/>
-    <w:p/>
-    <w:p/>
-    <w:p/>
-    <w:p/>
-    <w:p/>
-    <w:p/>
-    <w:p/>
-    <w:p/>
-    <w:p/>
-    <w:p>
-      <w:pPr>
-        <w:pStyle w:val="Heading1"/>
-      </w:pPr>
-      <w:bookmarkStart w:id="4" w:name="_Toc49774879"/>
-      <w:r>
-        <w:lastRenderedPageBreak/>
-        <w:t>Facebook problem and intervention</w:t>
-      </w:r>
-      <w:bookmarkEnd w:id="4"/>
-    </w:p>
-    <w:p>
-      <w:pPr>
-        <w:pStyle w:val="Heading2"/>
-      </w:pPr>
-      <w:bookmarkStart w:id="5" w:name="_Toc49774880"/>
-      <w:r>
-        <w:t>Participants:</w:t>
-      </w:r>
-      <w:r>
-        <w:t xml:space="preserve"> Sean Trainor 218060033</w:t>
-      </w:r>
-      <w:bookmarkEnd w:id="5"/>
-    </w:p>
-    <w:p/>
-    <w:p/>
-    <w:p/>
-    <w:p/>
-    <w:p/>
-    <w:p/>
-    <w:p/>
-    <w:p/>
-    <w:p/>
-    <w:p/>
-    <w:p/>
-    <w:p/>
-    <w:p/>
-    <w:p/>
-    <w:p/>
-    <w:p/>
-    <w:p/>
-    <w:p/>
-    <w:p/>
-    <w:p/>
-    <w:p/>
-    <w:p/>
-    <w:p/>
-    <w:p/>
-    <w:p/>
-    <w:p/>
-    <w:p/>
-    <w:p/>
-    <w:p>
-      <w:pPr>
-        <w:pStyle w:val="Heading1"/>
-      </w:pPr>
-      <w:bookmarkStart w:id="6" w:name="_Toc49774881"/>
-      <w:r>
-        <w:lastRenderedPageBreak/>
-        <w:t>Excel spreadsheet integration</w:t>
-      </w:r>
-      <w:bookmarkEnd w:id="6"/>
-    </w:p>
-    <w:p>
-      <w:pPr>
-        <w:pStyle w:val="Heading2"/>
-      </w:pPr>
-      <w:bookmarkStart w:id="7" w:name="_Toc49774882"/>
-      <w:r>
-        <w:t>Participants:</w:t>
-      </w:r>
-      <w:r>
-        <w:t xml:space="preserve"> Cameron</w:t>
-      </w:r>
-      <w:r>
-        <w:t xml:space="preserve"> Michael</w:t>
-      </w:r>
-      <w:r>
-        <w:t xml:space="preserve"> Mostert 218006098</w:t>
-      </w:r>
-      <w:bookmarkEnd w:id="7"/>
-    </w:p>
-    <w:p/>
-    <w:p/>
-    <w:p/>
-    <w:p/>
-    <w:p/>
-    <w:p/>
-    <w:p/>
-    <w:p/>
-    <w:p/>
-    <w:p/>
-    <w:p/>
-    <w:p/>
-    <w:p/>
-    <w:p/>
-    <w:p/>
-    <w:p/>
-    <w:p/>
-    <w:p/>
-    <w:p/>
-    <w:p/>
-    <w:p/>
-    <w:p/>
-    <w:p/>
-    <w:p/>
-    <w:p/>
-    <w:p/>
-    <w:p/>
-    <w:p/>
-    <w:p/>
-    <w:p>
-      <w:pPr>
-        <w:pStyle w:val="Heading1"/>
-      </w:pPr>
-      <w:bookmarkStart w:id="8" w:name="_Toc49774883"/>
-      <w:r>
-        <w:lastRenderedPageBreak/>
-        <w:t>The Yellow Pages Problem and Solutions</w:t>
-      </w:r>
-      <w:bookmarkEnd w:id="8"/>
-    </w:p>
-    <w:p>
-      <w:pPr>
-        <w:pStyle w:val="Heading2"/>
-      </w:pPr>
-      <w:bookmarkStart w:id="9" w:name="_Toc49774884"/>
-      <w:r>
-        <w:t>Participants:</w:t>
-      </w:r>
-      <w:bookmarkEnd w:id="9"/>
-      <w:r>
-        <w:t xml:space="preserve"> </w:t>
-      </w:r>
-      <w:proofErr w:type="spellStart"/>
-      <w:r>
-        <w:t>Lukanyo</w:t>
-      </w:r>
-      <w:proofErr w:type="spellEnd"/>
-      <w:r>
-        <w:t xml:space="preserve"> </w:t>
-      </w:r>
-      <w:proofErr w:type="spellStart"/>
-      <w:r>
-        <w:t>Tando</w:t>
-      </w:r>
-      <w:proofErr w:type="spellEnd"/>
-      <w:r>
-        <w:t xml:space="preserve"> </w:t>
-      </w:r>
-      <w:proofErr w:type="spellStart"/>
-      <w:r>
-        <w:t>Nkohla</w:t>
-      </w:r>
-      <w:proofErr w:type="spellEnd"/>
-      <w:r>
-        <w:t xml:space="preserve"> 218328877</w:t>
-      </w:r>
-    </w:p>
-    <w:p/>
-    <w:p>
-      <w:pPr>
-        <w:spacing w:line="360" w:lineRule="auto"/>
-        <w:rPr>
-          <w:rFonts w:ascii="Arial" w:hAnsi="Arial" w:cs="Arial"/>
-          <w:b/>
-          <w:bCs/>
-          <w:sz w:val="24"/>
-          <w:szCs w:val="24"/>
-        </w:rPr>
-      </w:pPr>
-      <w:r>
-        <w:rPr>
-          <w:rFonts w:ascii="Arial" w:hAnsi="Arial" w:cs="Arial"/>
-          <w:b/>
-          <w:bCs/>
-          <w:sz w:val="24"/>
-          <w:szCs w:val="24"/>
-        </w:rPr>
-        <w:t xml:space="preserve">Yellow Pages and </w:t>
-      </w:r>
-      <w:r>
-        <w:rPr>
-          <w:rFonts w:ascii="Arial" w:hAnsi="Arial" w:cs="Arial"/>
-          <w:b/>
-          <w:bCs/>
-          <w:sz w:val="24"/>
-          <w:szCs w:val="24"/>
-        </w:rPr>
-        <w:t>W</w:t>
-      </w:r>
-      <w:r>
-        <w:rPr>
-          <w:rFonts w:ascii="Arial" w:hAnsi="Arial" w:cs="Arial"/>
-          <w:b/>
-          <w:bCs/>
-          <w:sz w:val="24"/>
-          <w:szCs w:val="24"/>
-        </w:rPr>
-        <w:t xml:space="preserve">hite and Telkom </w:t>
-      </w:r>
-      <w:r>
-        <w:rPr>
-          <w:rFonts w:ascii="Arial" w:hAnsi="Arial" w:cs="Arial"/>
-          <w:b/>
-          <w:bCs/>
-          <w:sz w:val="24"/>
-          <w:szCs w:val="24"/>
-        </w:rPr>
-        <w:t>P</w:t>
-      </w:r>
-      <w:r>
-        <w:rPr>
-          <w:rFonts w:ascii="Arial" w:hAnsi="Arial" w:cs="Arial"/>
-          <w:b/>
-          <w:bCs/>
-          <w:sz w:val="24"/>
-          <w:szCs w:val="24"/>
-        </w:rPr>
-        <w:t>roblem</w:t>
-      </w:r>
+      </w:pPr>
     </w:p>
     <w:p>
       <w:pPr>
@@ -2800,252 +3743,245 @@
     </w:p>
     <w:p>
       <w:pPr>
-        <w:spacing w:before="100" w:beforeAutospacing="1" w:after="100" w:afterAutospacing="1" w:line="360" w:lineRule="auto"/>
-        <w:rPr>
-          <w:rFonts w:ascii="Arial" w:eastAsia="Times New Roman" w:hAnsi="Arial" w:cs="Arial"/>
+        <w:pStyle w:val="Heading2"/>
+        <w:spacing w:line="360" w:lineRule="auto"/>
+        <w:rPr>
+          <w:rFonts w:eastAsia="Times New Roman"/>
           <w:u w:val="single"/>
           <w:lang w:eastAsia="en-ZA"/>
         </w:rPr>
       </w:pPr>
-      <w:r>
+      <w:bookmarkStart w:id="11" w:name="_Toc51062031"/>
+      <w:r>
+        <w:rPr>
+          <w:rFonts w:eastAsia="Times New Roman"/>
+          <w:u w:val="single"/>
+          <w:lang w:eastAsia="en-ZA"/>
+        </w:rPr>
+        <w:t>Comparing the Cost</w:t>
+      </w:r>
+      <w:bookmarkEnd w:id="11"/>
+    </w:p>
+    <w:p>
+      <w:pPr>
+        <w:spacing w:before="100" w:beforeAutospacing="1" w:after="100" w:afterAutospacing="1" w:line="360" w:lineRule="auto"/>
         <w:rPr>
           <w:rFonts w:ascii="Arial" w:eastAsia="Times New Roman" w:hAnsi="Arial" w:cs="Arial"/>
+          <w:sz w:val="24"/>
+          <w:szCs w:val="24"/>
+          <w:lang w:eastAsia="en-ZA"/>
+        </w:rPr>
+      </w:pPr>
+      <w:r>
+        <w:rPr>
+          <w:rFonts w:ascii="Arial" w:eastAsia="Times New Roman" w:hAnsi="Arial" w:cs="Arial"/>
+          <w:sz w:val="24"/>
+          <w:szCs w:val="24"/>
+          <w:lang w:eastAsia="en-ZA"/>
+        </w:rPr>
+        <w:t>The Yellow Pages charges obscene amounts for both their print advertisements and their marketing “solutions</w:t>
+      </w:r>
+      <w:r>
+        <w:rPr>
+          <w:rFonts w:ascii="Arial" w:eastAsia="Times New Roman" w:hAnsi="Arial" w:cs="Arial"/>
+          <w:sz w:val="24"/>
+          <w:szCs w:val="24"/>
+          <w:lang w:eastAsia="en-ZA"/>
+        </w:rPr>
+        <w:t>” as compared to digital marketing. D</w:t>
+      </w:r>
+      <w:r>
+        <w:rPr>
+          <w:rFonts w:ascii="Arial" w:eastAsia="Times New Roman" w:hAnsi="Arial" w:cs="Arial"/>
+          <w:sz w:val="24"/>
+          <w:szCs w:val="24"/>
+          <w:lang w:eastAsia="en-ZA"/>
+        </w:rPr>
+        <w:t>igital marketing can be done completely on your own</w:t>
+      </w:r>
+      <w:r>
+        <w:rPr>
+          <w:rFonts w:ascii="Arial" w:eastAsia="Times New Roman" w:hAnsi="Arial" w:cs="Arial"/>
+          <w:sz w:val="24"/>
+          <w:szCs w:val="24"/>
+          <w:lang w:eastAsia="en-ZA"/>
+        </w:rPr>
+        <w:t xml:space="preserve"> and free. The use of social media can be used to advertise the company and the benefit of using this tool is that t</w:t>
+      </w:r>
+      <w:r>
+        <w:rPr>
+          <w:rFonts w:ascii="Arial" w:eastAsia="Times New Roman" w:hAnsi="Arial" w:cs="Arial"/>
+          <w:sz w:val="24"/>
+          <w:szCs w:val="24"/>
+          <w:lang w:eastAsia="en-ZA"/>
+        </w:rPr>
+        <w:t>he longer you use social media, the more likely your following will grow</w:t>
+      </w:r>
+      <w:r>
+        <w:rPr>
+          <w:rFonts w:ascii="Arial" w:eastAsia="Times New Roman" w:hAnsi="Arial" w:cs="Arial"/>
+          <w:sz w:val="24"/>
+          <w:szCs w:val="24"/>
+          <w:lang w:eastAsia="en-ZA"/>
+        </w:rPr>
+        <w:t xml:space="preserve">. A website </w:t>
+      </w:r>
+      <w:r>
+        <w:rPr>
+          <w:rFonts w:ascii="Arial" w:eastAsia="Times New Roman" w:hAnsi="Arial" w:cs="Arial"/>
+          <w:sz w:val="24"/>
+          <w:szCs w:val="24"/>
+          <w:lang w:eastAsia="en-ZA"/>
+        </w:rPr>
+        <w:t xml:space="preserve">can </w:t>
+      </w:r>
+      <w:r>
+        <w:rPr>
+          <w:rFonts w:ascii="Arial" w:eastAsia="Times New Roman" w:hAnsi="Arial" w:cs="Arial"/>
+          <w:sz w:val="24"/>
+          <w:szCs w:val="24"/>
+          <w:lang w:eastAsia="en-ZA"/>
+        </w:rPr>
+        <w:t xml:space="preserve">be </w:t>
+      </w:r>
+      <w:r>
+        <w:rPr>
+          <w:rFonts w:ascii="Arial" w:eastAsia="Times New Roman" w:hAnsi="Arial" w:cs="Arial"/>
+          <w:sz w:val="24"/>
+          <w:szCs w:val="24"/>
+          <w:lang w:eastAsia="en-ZA"/>
+        </w:rPr>
+        <w:t>buil</w:t>
+      </w:r>
+      <w:r>
+        <w:rPr>
+          <w:rFonts w:ascii="Arial" w:eastAsia="Times New Roman" w:hAnsi="Arial" w:cs="Arial"/>
+          <w:sz w:val="24"/>
+          <w:szCs w:val="24"/>
+          <w:lang w:eastAsia="en-ZA"/>
+        </w:rPr>
+        <w:t>t</w:t>
+      </w:r>
+      <w:r>
+        <w:rPr>
+          <w:rFonts w:ascii="Arial" w:eastAsia="Times New Roman" w:hAnsi="Arial" w:cs="Arial"/>
+          <w:sz w:val="24"/>
+          <w:szCs w:val="24"/>
+          <w:lang w:eastAsia="en-ZA"/>
+        </w:rPr>
+        <w:t xml:space="preserve"> </w:t>
+      </w:r>
+      <w:r>
+        <w:rPr>
+          <w:rFonts w:ascii="Arial" w:eastAsia="Times New Roman" w:hAnsi="Arial" w:cs="Arial"/>
+          <w:sz w:val="24"/>
+          <w:szCs w:val="24"/>
+          <w:lang w:eastAsia="en-ZA"/>
+        </w:rPr>
+        <w:t>to advertise a company</w:t>
+      </w:r>
+      <w:r>
+        <w:rPr>
+          <w:rFonts w:ascii="Arial" w:eastAsia="Times New Roman" w:hAnsi="Arial" w:cs="Arial"/>
+          <w:sz w:val="24"/>
+          <w:szCs w:val="24"/>
+          <w:lang w:eastAsia="en-ZA"/>
+        </w:rPr>
+        <w:t xml:space="preserve"> </w:t>
+      </w:r>
+      <w:r>
+        <w:rPr>
+          <w:rFonts w:ascii="Arial" w:eastAsia="Times New Roman" w:hAnsi="Arial" w:cs="Arial"/>
+          <w:sz w:val="24"/>
+          <w:szCs w:val="24"/>
+          <w:lang w:eastAsia="en-ZA"/>
+        </w:rPr>
+        <w:t xml:space="preserve">and in this a web developer will be needed for the development </w:t>
+      </w:r>
+      <w:r>
+        <w:rPr>
+          <w:rFonts w:ascii="Arial" w:eastAsia="Times New Roman" w:hAnsi="Arial" w:cs="Arial"/>
+          <w:sz w:val="24"/>
+          <w:szCs w:val="24"/>
+          <w:lang w:eastAsia="en-ZA"/>
+        </w:rPr>
+        <w:lastRenderedPageBreak/>
+        <w:t>and maintaining the website with a cost way cheaper than the huge amounts being paid out currently.</w:t>
+      </w:r>
+    </w:p>
+    <w:p>
+      <w:pPr>
+        <w:spacing w:line="360" w:lineRule="auto"/>
+        <w:rPr>
+          <w:rFonts w:ascii="Arial" w:hAnsi="Arial" w:cs="Arial"/>
+          <w:color w:val="000000"/>
+          <w:sz w:val="24"/>
+          <w:szCs w:val="24"/>
+        </w:rPr>
+      </w:pPr>
+      <w:r>
+        <w:rPr>
+          <w:rFonts w:ascii="Arial" w:hAnsi="Arial" w:cs="Arial"/>
+          <w:sz w:val="24"/>
+          <w:szCs w:val="24"/>
+        </w:rPr>
+        <w:t>A company’s online presence is critical to reaching most of your current prospective customers and perhaps nearly all your future customers</w:t>
+      </w:r>
+      <w:r>
+        <w:rPr>
+          <w:rFonts w:ascii="Arial" w:hAnsi="Arial" w:cs="Arial"/>
+          <w:color w:val="000000"/>
+          <w:sz w:val="24"/>
+          <w:szCs w:val="24"/>
+        </w:rPr>
+        <w:t>.</w:t>
+      </w:r>
+    </w:p>
+    <w:p>
+      <w:pPr>
+        <w:pStyle w:val="Heading2"/>
+        <w:spacing w:line="360" w:lineRule="auto"/>
+        <w:rPr>
           <w:b/>
           <w:bCs/>
           <w:u w:val="single"/>
-          <w:lang w:eastAsia="en-ZA"/>
-        </w:rPr>
-        <w:t xml:space="preserve">Comparing </w:t>
-      </w:r>
-      <w:r>
-        <w:rPr>
-          <w:rFonts w:ascii="Arial" w:eastAsia="Times New Roman" w:hAnsi="Arial" w:cs="Arial"/>
+        </w:rPr>
+      </w:pPr>
+      <w:bookmarkStart w:id="12" w:name="_Toc51062032"/>
+      <w:r>
+        <w:rPr>
           <w:b/>
           <w:bCs/>
           <w:u w:val="single"/>
+        </w:rPr>
+        <w:t>Digital Marketing as a solution</w:t>
+      </w:r>
+      <w:bookmarkEnd w:id="12"/>
+    </w:p>
+    <w:p>
+      <w:pPr>
+        <w:pStyle w:val="Heading3"/>
+        <w:spacing w:line="360" w:lineRule="auto"/>
+        <w:rPr>
+          <w:rFonts w:eastAsia="Times New Roman"/>
           <w:lang w:eastAsia="en-ZA"/>
         </w:rPr>
-        <w:t>t</w:t>
-      </w:r>
-      <w:r>
-        <w:rPr>
-          <w:rFonts w:ascii="Arial" w:eastAsia="Times New Roman" w:hAnsi="Arial" w:cs="Arial"/>
-          <w:b/>
-          <w:bCs/>
-          <w:u w:val="single"/>
+      </w:pPr>
+      <w:bookmarkStart w:id="13" w:name="_Toc51062033"/>
+      <w:r>
+        <w:rPr>
+          <w:rFonts w:eastAsia="Times New Roman"/>
           <w:lang w:eastAsia="en-ZA"/>
         </w:rPr>
-        <w:t>he Cost</w:t>
-      </w:r>
-    </w:p>
-    <w:p>
-      <w:pPr>
-        <w:spacing w:before="100" w:beforeAutospacing="1" w:after="100" w:afterAutospacing="1" w:line="360" w:lineRule="auto"/>
-        <w:rPr>
-          <w:rFonts w:ascii="Arial" w:eastAsia="Times New Roman" w:hAnsi="Arial" w:cs="Arial"/>
-          <w:sz w:val="24"/>
-          <w:szCs w:val="24"/>
+        <w:t>What is Digital Marketing?</w:t>
+      </w:r>
+      <w:bookmarkEnd w:id="13"/>
+      <w:r>
+        <w:rPr>
+          <w:rFonts w:eastAsia="Times New Roman"/>
           <w:lang w:eastAsia="en-ZA"/>
         </w:rPr>
-      </w:pPr>
-      <w:r>
-        <w:rPr>
-          <w:rFonts w:ascii="Arial" w:eastAsia="Times New Roman" w:hAnsi="Arial" w:cs="Arial"/>
-          <w:sz w:val="24"/>
-          <w:szCs w:val="24"/>
-          <w:lang w:eastAsia="en-ZA"/>
-        </w:rPr>
-        <w:t>The Yellow Pages charges obscene amounts for both their print advertisements and their marketing “solutions</w:t>
-      </w:r>
-      <w:r>
-        <w:rPr>
-          <w:rFonts w:ascii="Arial" w:eastAsia="Times New Roman" w:hAnsi="Arial" w:cs="Arial"/>
-          <w:sz w:val="24"/>
-          <w:szCs w:val="24"/>
-          <w:lang w:eastAsia="en-ZA"/>
-        </w:rPr>
-        <w:t>” as compared to digital marketing. D</w:t>
-      </w:r>
-      <w:r>
-        <w:rPr>
-          <w:rFonts w:ascii="Arial" w:eastAsia="Times New Roman" w:hAnsi="Arial" w:cs="Arial"/>
-          <w:sz w:val="24"/>
-          <w:szCs w:val="24"/>
-          <w:lang w:eastAsia="en-ZA"/>
-        </w:rPr>
-        <w:t>igital marketing can be done completely on your own</w:t>
-      </w:r>
-      <w:r>
-        <w:rPr>
-          <w:rFonts w:ascii="Arial" w:eastAsia="Times New Roman" w:hAnsi="Arial" w:cs="Arial"/>
-          <w:sz w:val="24"/>
-          <w:szCs w:val="24"/>
-          <w:lang w:eastAsia="en-ZA"/>
-        </w:rPr>
-        <w:t xml:space="preserve"> and free. The use of social media can be used to advertise the company and the benefit of using this tool is that t</w:t>
-      </w:r>
-      <w:r>
-        <w:rPr>
-          <w:rFonts w:ascii="Arial" w:eastAsia="Times New Roman" w:hAnsi="Arial" w:cs="Arial"/>
-          <w:sz w:val="24"/>
-          <w:szCs w:val="24"/>
-          <w:lang w:eastAsia="en-ZA"/>
-        </w:rPr>
-        <w:t>he longer you use social media, the more likely your following will grow</w:t>
-      </w:r>
-      <w:r>
-        <w:rPr>
-          <w:rFonts w:ascii="Arial" w:eastAsia="Times New Roman" w:hAnsi="Arial" w:cs="Arial"/>
-          <w:sz w:val="24"/>
-          <w:szCs w:val="24"/>
-          <w:lang w:eastAsia="en-ZA"/>
-        </w:rPr>
-        <w:t xml:space="preserve">. A website </w:t>
-      </w:r>
-      <w:r>
-        <w:rPr>
-          <w:rFonts w:ascii="Arial" w:eastAsia="Times New Roman" w:hAnsi="Arial" w:cs="Arial"/>
-          <w:sz w:val="24"/>
-          <w:szCs w:val="24"/>
-          <w:lang w:eastAsia="en-ZA"/>
-        </w:rPr>
-        <w:t xml:space="preserve">can </w:t>
-      </w:r>
-      <w:r>
-        <w:rPr>
-          <w:rFonts w:ascii="Arial" w:eastAsia="Times New Roman" w:hAnsi="Arial" w:cs="Arial"/>
-          <w:sz w:val="24"/>
-          <w:szCs w:val="24"/>
-          <w:lang w:eastAsia="en-ZA"/>
-        </w:rPr>
-        <w:t xml:space="preserve">be </w:t>
-      </w:r>
-      <w:r>
-        <w:rPr>
-          <w:rFonts w:ascii="Arial" w:eastAsia="Times New Roman" w:hAnsi="Arial" w:cs="Arial"/>
-          <w:sz w:val="24"/>
-          <w:szCs w:val="24"/>
-          <w:lang w:eastAsia="en-ZA"/>
-        </w:rPr>
-        <w:t>buil</w:t>
-      </w:r>
-      <w:r>
-        <w:rPr>
-          <w:rFonts w:ascii="Arial" w:eastAsia="Times New Roman" w:hAnsi="Arial" w:cs="Arial"/>
-          <w:sz w:val="24"/>
-          <w:szCs w:val="24"/>
-          <w:lang w:eastAsia="en-ZA"/>
-        </w:rPr>
-        <w:t>t</w:t>
-      </w:r>
-      <w:r>
-        <w:rPr>
-          <w:rFonts w:ascii="Arial" w:eastAsia="Times New Roman" w:hAnsi="Arial" w:cs="Arial"/>
-          <w:sz w:val="24"/>
-          <w:szCs w:val="24"/>
-          <w:lang w:eastAsia="en-ZA"/>
-        </w:rPr>
-        <w:t xml:space="preserve"> </w:t>
-      </w:r>
-      <w:r>
-        <w:rPr>
-          <w:rFonts w:ascii="Arial" w:eastAsia="Times New Roman" w:hAnsi="Arial" w:cs="Arial"/>
-          <w:sz w:val="24"/>
-          <w:szCs w:val="24"/>
-          <w:lang w:eastAsia="en-ZA"/>
-        </w:rPr>
-        <w:t>to advertise a company</w:t>
-      </w:r>
-      <w:r>
-        <w:rPr>
-          <w:rFonts w:ascii="Arial" w:eastAsia="Times New Roman" w:hAnsi="Arial" w:cs="Arial"/>
-          <w:sz w:val="24"/>
-          <w:szCs w:val="24"/>
-          <w:lang w:eastAsia="en-ZA"/>
-        </w:rPr>
-        <w:t xml:space="preserve"> </w:t>
-      </w:r>
-      <w:r>
-        <w:rPr>
-          <w:rFonts w:ascii="Arial" w:eastAsia="Times New Roman" w:hAnsi="Arial" w:cs="Arial"/>
-          <w:sz w:val="24"/>
-          <w:szCs w:val="24"/>
-          <w:lang w:eastAsia="en-ZA"/>
-        </w:rPr>
-        <w:t>and in this a web developer will be needed for the development and maintaining the website with a cost way cheaper than the huge amounts being paid out currently.</w:t>
-      </w:r>
-    </w:p>
-    <w:p>
-      <w:pPr>
-        <w:spacing w:line="360" w:lineRule="auto"/>
-        <w:rPr>
-          <w:rFonts w:ascii="Arial" w:hAnsi="Arial" w:cs="Arial"/>
-          <w:color w:val="000000"/>
-          <w:sz w:val="24"/>
-          <w:szCs w:val="24"/>
-        </w:rPr>
-      </w:pPr>
-      <w:r>
-        <w:rPr>
-          <w:rFonts w:ascii="Arial" w:hAnsi="Arial" w:cs="Arial"/>
-          <w:sz w:val="24"/>
-          <w:szCs w:val="24"/>
-        </w:rPr>
-        <w:lastRenderedPageBreak/>
-        <w:t>A company’s online presence is critical to reaching most of your current prospective customers and perhaps nearly all your future customers</w:t>
-      </w:r>
-      <w:r>
-        <w:rPr>
-          <w:rFonts w:ascii="Arial" w:hAnsi="Arial" w:cs="Arial"/>
-          <w:color w:val="000000"/>
-          <w:sz w:val="24"/>
-          <w:szCs w:val="24"/>
-        </w:rPr>
-        <w:t>.</w:t>
-      </w:r>
-    </w:p>
-    <w:p>
-      <w:pPr>
-        <w:spacing w:line="360" w:lineRule="auto"/>
-        <w:rPr>
-          <w:rFonts w:ascii="Arial" w:hAnsi="Arial" w:cs="Arial"/>
-          <w:b/>
-          <w:bCs/>
-          <w:color w:val="000000"/>
-          <w:sz w:val="24"/>
-          <w:szCs w:val="24"/>
-          <w:u w:val="single"/>
-        </w:rPr>
-      </w:pPr>
-      <w:r>
-        <w:rPr>
-          <w:rFonts w:ascii="Arial" w:hAnsi="Arial" w:cs="Arial"/>
-          <w:b/>
-          <w:bCs/>
-          <w:color w:val="000000"/>
-          <w:sz w:val="24"/>
-          <w:szCs w:val="24"/>
-          <w:u w:val="single"/>
-        </w:rPr>
-        <w:t>Digital Marketing as a solution</w:t>
-      </w:r>
-    </w:p>
-    <w:p>
-      <w:pPr>
-        <w:spacing w:before="100" w:beforeAutospacing="1" w:after="100" w:afterAutospacing="1" w:line="360" w:lineRule="auto"/>
-        <w:rPr>
-          <w:rFonts w:ascii="Arial" w:eastAsia="Times New Roman" w:hAnsi="Arial" w:cs="Arial"/>
-          <w:lang w:eastAsia="en-ZA"/>
-        </w:rPr>
-      </w:pPr>
-      <w:r>
-        <w:rPr>
-          <w:rFonts w:ascii="Arial" w:eastAsia="Times New Roman" w:hAnsi="Arial" w:cs="Arial"/>
-          <w:b/>
-          <w:bCs/>
-          <w:lang w:eastAsia="en-ZA"/>
-        </w:rPr>
-        <w:t>What is Digital Marketing? </w:t>
+        <w:t> </w:t>
       </w:r>
     </w:p>
     <w:p>
@@ -3145,158 +4081,117 @@
     </w:p>
     <w:p>
       <w:pPr>
-        <w:spacing w:before="100" w:beforeAutospacing="1" w:after="100" w:afterAutospacing="1" w:line="360" w:lineRule="auto"/>
-        <w:rPr>
-          <w:rFonts w:ascii="Arial" w:eastAsia="Times New Roman" w:hAnsi="Arial" w:cs="Arial"/>
-          <w:sz w:val="25"/>
-          <w:szCs w:val="25"/>
-          <w:lang w:eastAsia="en-ZA"/>
-        </w:rPr>
-      </w:pPr>
-      <w:r>
-        <w:rPr>
-          <w:rFonts w:ascii="Arial" w:eastAsia="Times New Roman" w:hAnsi="Arial" w:cs="Arial"/>
+        <w:pStyle w:val="Heading2"/>
+        <w:spacing w:line="360" w:lineRule="auto"/>
+        <w:rPr>
+          <w:rFonts w:eastAsia="Times New Roman"/>
           <w:b/>
           <w:bCs/>
-          <w:sz w:val="25"/>
-          <w:szCs w:val="25"/>
+          <w:u w:val="single"/>
           <w:lang w:eastAsia="en-ZA"/>
         </w:rPr>
-        <w:t>What Digital Marketing</w:t>
-      </w:r>
-      <w:r>
-        <w:rPr>
-          <w:rFonts w:ascii="Arial" w:eastAsia="Times New Roman" w:hAnsi="Arial" w:cs="Arial"/>
+      </w:pPr>
+      <w:bookmarkStart w:id="14" w:name="_Toc51062034"/>
+      <w:r>
+        <w:rPr>
+          <w:rFonts w:eastAsia="Times New Roman"/>
           <w:b/>
           <w:bCs/>
-          <w:sz w:val="25"/>
-          <w:szCs w:val="25"/>
-          <w:lang w:eastAsia="en-ZA"/>
-        </w:rPr>
-        <w:t xml:space="preserve"> </w:t>
-      </w:r>
-      <w:r>
-        <w:rPr>
-          <w:rFonts w:ascii="Arial" w:eastAsia="Times New Roman" w:hAnsi="Arial" w:cs="Arial"/>
-          <w:b/>
-          <w:bCs/>
-          <w:sz w:val="25"/>
-          <w:szCs w:val="25"/>
-          <w:lang w:eastAsia="en-ZA"/>
-        </w:rPr>
-        <w:t>Strategies</w:t>
-      </w:r>
-      <w:r>
-        <w:rPr>
-          <w:rFonts w:ascii="Arial" w:eastAsia="Times New Roman" w:hAnsi="Arial" w:cs="Arial"/>
-          <w:b/>
-          <w:bCs/>
-          <w:sz w:val="25"/>
-          <w:szCs w:val="25"/>
-          <w:lang w:eastAsia="en-ZA"/>
-        </w:rPr>
-        <w:t xml:space="preserve"> Can Be Used</w:t>
-      </w:r>
-      <w:r>
-        <w:rPr>
-          <w:rFonts w:ascii="Arial" w:eastAsia="Times New Roman" w:hAnsi="Arial" w:cs="Arial"/>
-          <w:b/>
-          <w:bCs/>
-          <w:sz w:val="25"/>
-          <w:szCs w:val="25"/>
-          <w:lang w:eastAsia="en-ZA"/>
-        </w:rPr>
-        <w:t>?</w:t>
-      </w:r>
-    </w:p>
-    <w:p>
-      <w:pPr>
-        <w:spacing w:before="100" w:beforeAutospacing="1" w:after="100" w:afterAutospacing="1" w:line="360" w:lineRule="auto"/>
-        <w:rPr>
-          <w:rFonts w:ascii="Arial" w:eastAsia="Times New Roman" w:hAnsi="Arial" w:cs="Arial"/>
-          <w:sz w:val="24"/>
-          <w:szCs w:val="24"/>
           <w:u w:val="single"/>
           <w:lang w:eastAsia="en-ZA"/>
         </w:rPr>
-      </w:pPr>
-      <w:r>
+        <w:t>What Digital Marketing Strategies Can Be Used?</w:t>
+      </w:r>
+      <w:bookmarkEnd w:id="14"/>
+    </w:p>
+    <w:p>
+      <w:pPr>
+        <w:pStyle w:val="Heading3"/>
+        <w:spacing w:line="360" w:lineRule="auto"/>
+        <w:rPr>
+          <w:u w:val="single"/>
+        </w:rPr>
+      </w:pPr>
+      <w:bookmarkStart w:id="15" w:name="_Toc51062035"/>
+      <w:r>
+        <w:rPr>
+          <w:u w:val="single"/>
+        </w:rPr>
+        <w:t>Website and Search Engine Optimization</w:t>
+      </w:r>
+      <w:bookmarkEnd w:id="15"/>
+      <w:r>
+        <w:rPr>
+          <w:u w:val="single"/>
+        </w:rPr>
+        <w:t xml:space="preserve">  </w:t>
+      </w:r>
+    </w:p>
+    <w:p>
+      <w:pPr>
+        <w:spacing w:before="100" w:beforeAutospacing="1" w:after="195" w:line="360" w:lineRule="auto"/>
         <w:rPr>
           <w:rFonts w:ascii="Arial" w:eastAsia="Times New Roman" w:hAnsi="Arial" w:cs="Arial"/>
           <w:sz w:val="24"/>
           <w:szCs w:val="24"/>
+          <w:lang w:eastAsia="en-ZA"/>
+        </w:rPr>
+      </w:pPr>
+      <w:r>
+        <w:rPr>
+          <w:rFonts w:ascii="Arial" w:eastAsia="Times New Roman" w:hAnsi="Arial" w:cs="Arial"/>
+          <w:sz w:val="24"/>
+          <w:szCs w:val="24"/>
+          <w:lang w:eastAsia="en-ZA"/>
+        </w:rPr>
+        <w:t>A website is a significant aspect of the cycle since this is the place clients visit to find out about your company and choose whether they want to purchase a product or not. Your website ought to have your contact details so customers know how to contact you, and it should detail precisely what your business does.</w:t>
+      </w:r>
+    </w:p>
+    <w:p>
+      <w:pPr>
+        <w:spacing w:before="100" w:beforeAutospacing="1" w:after="195" w:line="360" w:lineRule="auto"/>
+        <w:rPr>
+          <w:rFonts w:ascii="Arial" w:eastAsia="Times New Roman" w:hAnsi="Arial" w:cs="Arial"/>
+          <w:lang w:eastAsia="en-ZA"/>
+        </w:rPr>
+      </w:pPr>
+      <w:r>
+        <w:rPr>
+          <w:rFonts w:ascii="Arial" w:eastAsia="Times New Roman" w:hAnsi="Arial" w:cs="Arial"/>
+          <w:sz w:val="24"/>
+          <w:szCs w:val="24"/>
+          <w:lang w:eastAsia="en-ZA"/>
+        </w:rPr>
+        <w:t>Search Engine Optimization is the second part of this because once you have your website set up, you want people to be able to find it. This includes things like targeting keywords, earning valuable links from other sites, and the architecture of your pages</w:t>
+      </w:r>
+      <w:r>
+        <w:rPr>
+          <w:rFonts w:ascii="Arial" w:eastAsia="Times New Roman" w:hAnsi="Arial" w:cs="Arial"/>
+          <w:lang w:eastAsia="en-ZA"/>
+        </w:rPr>
+        <w:t>.</w:t>
+      </w:r>
+    </w:p>
+    <w:p>
+      <w:pPr>
+        <w:pStyle w:val="Heading3"/>
+        <w:spacing w:line="360" w:lineRule="auto"/>
+        <w:rPr>
+          <w:rFonts w:eastAsia="Times New Roman"/>
           <w:u w:val="single"/>
           <w:lang w:eastAsia="en-ZA"/>
         </w:rPr>
-        <w:t>Website and Search Engine Optimization  </w:t>
-      </w:r>
-    </w:p>
-    <w:p>
-      <w:pPr>
-        <w:spacing w:before="100" w:beforeAutospacing="1" w:after="195" w:line="360" w:lineRule="auto"/>
-        <w:rPr>
-          <w:rFonts w:ascii="Arial" w:eastAsia="Times New Roman" w:hAnsi="Arial" w:cs="Arial"/>
-          <w:sz w:val="24"/>
-          <w:szCs w:val="24"/>
-          <w:lang w:eastAsia="en-ZA"/>
-        </w:rPr>
-      </w:pPr>
-      <w:r>
-        <w:rPr>
-          <w:rFonts w:ascii="Arial" w:eastAsia="Times New Roman" w:hAnsi="Arial" w:cs="Arial"/>
-          <w:sz w:val="24"/>
-          <w:szCs w:val="24"/>
-          <w:lang w:eastAsia="en-ZA"/>
-        </w:rPr>
-        <w:t>A website is a significant aspect of the cycle since this is the place clients visit to find out about your company and choose whether they want to purchase a product or not. Your website ought to have your contact details so customers know how to contact you, and it should detail precisely what your business does.</w:t>
-      </w:r>
-    </w:p>
-    <w:p>
-      <w:pPr>
-        <w:spacing w:before="100" w:beforeAutospacing="1" w:after="195" w:line="360" w:lineRule="auto"/>
-        <w:rPr>
-          <w:rFonts w:ascii="Arial" w:eastAsia="Times New Roman" w:hAnsi="Arial" w:cs="Arial"/>
-          <w:lang w:eastAsia="en-ZA"/>
-        </w:rPr>
-      </w:pPr>
-      <w:r>
-        <w:rPr>
-          <w:rFonts w:ascii="Arial" w:eastAsia="Times New Roman" w:hAnsi="Arial" w:cs="Arial"/>
-          <w:sz w:val="24"/>
-          <w:szCs w:val="24"/>
-          <w:lang w:eastAsia="en-ZA"/>
-        </w:rPr>
-        <w:t>Search Engine Optimization is the second part of this because once you have your website set up, you want people to be able to find it. This includes things like targeting keywords, earning valuable links from other sites, and the architecture of your pages</w:t>
-      </w:r>
-      <w:r>
-        <w:rPr>
-          <w:rFonts w:ascii="Arial" w:eastAsia="Times New Roman" w:hAnsi="Arial" w:cs="Arial"/>
-          <w:lang w:eastAsia="en-ZA"/>
-        </w:rPr>
-        <w:t>.</w:t>
-      </w:r>
-    </w:p>
-    <w:p>
-      <w:pPr>
-        <w:spacing w:before="100" w:beforeAutospacing="1" w:after="100" w:afterAutospacing="1" w:line="360" w:lineRule="auto"/>
-        <w:rPr>
-          <w:rFonts w:ascii="Arial" w:eastAsia="Times New Roman" w:hAnsi="Arial" w:cs="Arial"/>
-          <w:sz w:val="24"/>
-          <w:szCs w:val="24"/>
+      </w:pPr>
+      <w:bookmarkStart w:id="16" w:name="_Toc51062036"/>
+      <w:r>
+        <w:rPr>
+          <w:rFonts w:eastAsia="Times New Roman"/>
           <w:u w:val="single"/>
           <w:lang w:eastAsia="en-ZA"/>
         </w:rPr>
-      </w:pPr>
-      <w:r>
-        <w:rPr>
-          <w:rFonts w:ascii="Arial" w:eastAsia="Times New Roman" w:hAnsi="Arial" w:cs="Arial"/>
-          <w:sz w:val="24"/>
-          <w:szCs w:val="24"/>
-          <w:u w:val="single"/>
-          <w:lang w:eastAsia="en-ZA"/>
-        </w:rPr>
         <w:t>Social Media</w:t>
       </w:r>
+      <w:bookmarkEnd w:id="16"/>
     </w:p>
     <w:p>
       <w:pPr>
@@ -3444,33 +4339,24 @@
     </w:p>
     <w:p>
       <w:pPr>
-        <w:rPr>
-          <w:sz w:val="24"/>
-          <w:szCs w:val="24"/>
-        </w:rPr>
-      </w:pPr>
-    </w:p>
-    <w:p/>
-    <w:p>
-      <w:pPr>
         <w:pStyle w:val="Heading1"/>
       </w:pPr>
-      <w:bookmarkStart w:id="10" w:name="_Toc49774885"/>
+      <w:bookmarkStart w:id="17" w:name="_Toc51062037"/>
       <w:r>
         <w:lastRenderedPageBreak/>
         <w:t>Three group customer solution to increase sales</w:t>
       </w:r>
-      <w:bookmarkEnd w:id="10"/>
+      <w:bookmarkEnd w:id="17"/>
     </w:p>
     <w:p>
       <w:pPr>
         <w:pStyle w:val="Heading2"/>
       </w:pPr>
-      <w:bookmarkStart w:id="11" w:name="_Toc49774886"/>
+      <w:bookmarkStart w:id="18" w:name="_Toc51062038"/>
       <w:r>
         <w:t>Participants:</w:t>
       </w:r>
-      <w:bookmarkEnd w:id="11"/>
+      <w:bookmarkEnd w:id="18"/>
     </w:p>
     <w:p/>
     <w:p/>
@@ -3505,22 +4391,22 @@
       <w:pPr>
         <w:pStyle w:val="Heading1"/>
       </w:pPr>
-      <w:bookmarkStart w:id="12" w:name="_Toc49774887"/>
+      <w:bookmarkStart w:id="19" w:name="_Toc51062039"/>
       <w:r>
         <w:lastRenderedPageBreak/>
         <w:t>Handling stock</w:t>
       </w:r>
-      <w:bookmarkEnd w:id="12"/>
+      <w:bookmarkEnd w:id="19"/>
     </w:p>
     <w:p>
       <w:pPr>
         <w:pStyle w:val="Heading2"/>
       </w:pPr>
-      <w:bookmarkStart w:id="13" w:name="_Toc49774888"/>
+      <w:bookmarkStart w:id="20" w:name="_Toc51062040"/>
       <w:r>
         <w:t>Participants:</w:t>
       </w:r>
-      <w:bookmarkEnd w:id="13"/>
+      <w:bookmarkEnd w:id="20"/>
     </w:p>
     <w:p/>
     <w:p/>
@@ -3553,22 +4439,22 @@
       <w:pPr>
         <w:pStyle w:val="Heading1"/>
       </w:pPr>
-      <w:bookmarkStart w:id="14" w:name="_Toc49774889"/>
+      <w:bookmarkStart w:id="21" w:name="_Toc51062041"/>
       <w:r>
         <w:lastRenderedPageBreak/>
         <w:t>Project Priority Plan</w:t>
       </w:r>
-      <w:bookmarkEnd w:id="14"/>
+      <w:bookmarkEnd w:id="21"/>
     </w:p>
     <w:p>
       <w:pPr>
         <w:pStyle w:val="Heading2"/>
       </w:pPr>
-      <w:bookmarkStart w:id="15" w:name="_Toc49774890"/>
+      <w:bookmarkStart w:id="22" w:name="_Toc51062042"/>
       <w:r>
         <w:t>Participants:</w:t>
       </w:r>
-      <w:bookmarkEnd w:id="15"/>
+      <w:bookmarkEnd w:id="22"/>
     </w:p>
     <w:p/>
     <w:p/>
@@ -3603,22 +4489,22 @@
       <w:pPr>
         <w:pStyle w:val="Heading1"/>
       </w:pPr>
-      <w:bookmarkStart w:id="16" w:name="_Toc49774891"/>
+      <w:bookmarkStart w:id="23" w:name="_Toc51062043"/>
       <w:r>
         <w:lastRenderedPageBreak/>
         <w:t>Hardware and Software Setup</w:t>
       </w:r>
-      <w:bookmarkEnd w:id="16"/>
+      <w:bookmarkEnd w:id="23"/>
     </w:p>
     <w:p>
       <w:pPr>
         <w:pStyle w:val="Heading2"/>
       </w:pPr>
-      <w:bookmarkStart w:id="17" w:name="_Toc49774892"/>
+      <w:bookmarkStart w:id="24" w:name="_Toc51062044"/>
       <w:r>
         <w:t>Participants:</w:t>
       </w:r>
-      <w:bookmarkEnd w:id="17"/>
+      <w:bookmarkEnd w:id="24"/>
     </w:p>
     <w:p/>
     <w:p>
@@ -3645,11 +4531,11 @@
         <w:pStyle w:val="Heading3"/>
         <w:ind w:firstLine="720"/>
       </w:pPr>
-      <w:bookmarkStart w:id="18" w:name="_Toc49774893"/>
+      <w:bookmarkStart w:id="25" w:name="_Toc51062045"/>
       <w:r>
         <w:t>Cape Town</w:t>
       </w:r>
-      <w:bookmarkEnd w:id="18"/>
+      <w:bookmarkEnd w:id="25"/>
     </w:p>
     <w:p/>
     <w:p>
@@ -3666,11 +4552,11 @@
         <w:pStyle w:val="Heading3"/>
         <w:ind w:firstLine="720"/>
       </w:pPr>
-      <w:bookmarkStart w:id="19" w:name="_Toc49774894"/>
+      <w:bookmarkStart w:id="26" w:name="_Toc51062046"/>
       <w:r>
         <w:t>Durban</w:t>
       </w:r>
-      <w:bookmarkEnd w:id="19"/>
+      <w:bookmarkEnd w:id="26"/>
     </w:p>
     <w:p/>
     <w:p/>
@@ -3714,28 +4600,24 @@
     </w:p>
     <w:p>
       <w:pPr>
-        <w:ind w:firstLine="720"/>
-      </w:pPr>
-    </w:p>
-    <w:p>
-      <w:pPr>
         <w:pStyle w:val="Heading1"/>
       </w:pPr>
-      <w:bookmarkStart w:id="20" w:name="_Toc49774895"/>
-      <w:r>
+      <w:bookmarkStart w:id="27" w:name="_Toc51062047"/>
+      <w:r>
+        <w:lastRenderedPageBreak/>
         <w:t>Communication between the two branches</w:t>
       </w:r>
-      <w:bookmarkEnd w:id="20"/>
+      <w:bookmarkEnd w:id="27"/>
     </w:p>
     <w:p>
       <w:pPr>
         <w:pStyle w:val="Heading2"/>
       </w:pPr>
-      <w:bookmarkStart w:id="21" w:name="_Toc49774896"/>
+      <w:bookmarkStart w:id="28" w:name="_Toc51062048"/>
       <w:r>
         <w:t>Participants:</w:t>
       </w:r>
-      <w:bookmarkEnd w:id="21"/>
+      <w:bookmarkEnd w:id="28"/>
     </w:p>
     <w:p/>
     <w:p/>
@@ -3851,7 +4733,7 @@
         <w:ind w:firstLine="720"/>
       </w:pPr>
     </w:p>
-    <w:bookmarkStart w:id="22" w:name="_Toc49774897" w:displacedByCustomXml="next"/>
+    <w:bookmarkStart w:id="29" w:name="_Toc51062049" w:displacedByCustomXml="next"/>
     <w:sdt>
       <w:sdtPr>
         <w:rPr>
@@ -3866,7 +4748,6 @@
           <w:docPartUnique/>
         </w:docPartObj>
       </w:sdtPr>
-      <w:sdtEndPr/>
       <w:sdtContent>
         <w:p>
           <w:pPr>
@@ -3875,14 +4756,13 @@
           <w:r>
             <w:t>References</w:t>
           </w:r>
-          <w:bookmarkEnd w:id="22"/>
+          <w:bookmarkEnd w:id="29"/>
         </w:p>
         <w:sdt>
           <w:sdtPr>
             <w:id w:val="-573587230"/>
             <w:bibliography/>
           </w:sdtPr>
-          <w:sdtEndPr/>
           <w:sdtContent>
             <w:p>
               <w:pPr>
@@ -3935,6 +4815,83 @@
                   <w:u w:val="single"/>
                 </w:rPr>
                 <w:t>https://www.quora.com/What-is-the-difference-between-yellow-pages-and-white-pages-Which-one-should-you-use-to-find-the-phone-number-of-a-business-in-the-United-States</w:t>
+              </w:r>
+            </w:p>
+            <w:p>
+              <w:pPr>
+                <w:pStyle w:val="Bibliography"/>
+                <w:rPr>
+                  <w:noProof/>
+                </w:rPr>
+              </w:pPr>
+              <w:r>
+                <w:rPr>
+                  <w:noProof/>
+                </w:rPr>
+                <w:t xml:space="preserve">Coronel, C. &amp; Morris, S., 2016. </w:t>
+              </w:r>
+              <w:r>
+                <w:rPr>
+                  <w:i/>
+                  <w:iCs/>
+                  <w:noProof/>
+                </w:rPr>
+                <w:t xml:space="preserve">Database Systems Design, Implementation and Management. </w:t>
+              </w:r>
+              <w:r>
+                <w:rPr>
+                  <w:noProof/>
+                </w:rPr>
+                <w:t>12th ed. USA: Cengage Learning.</w:t>
+              </w:r>
+            </w:p>
+            <w:p>
+              <w:pPr>
+                <w:pStyle w:val="Bibliography"/>
+                <w:rPr>
+                  <w:noProof/>
+                </w:rPr>
+              </w:pPr>
+              <w:r>
+                <w:rPr>
+                  <w:noProof/>
+                </w:rPr>
+                <w:t xml:space="preserve">Facebook, 2020. </w:t>
+              </w:r>
+              <w:r>
+                <w:rPr>
+                  <w:i/>
+                  <w:iCs/>
+                  <w:noProof/>
+                </w:rPr>
+                <w:t xml:space="preserve">How do I report a Facebook account or Page that’s pretending to be me or someone else?. </w:t>
+              </w:r>
+              <w:r>
+                <w:rPr>
+                  <w:noProof/>
+                </w:rPr>
+                <w:t xml:space="preserve">[Online] </w:t>
+              </w:r>
+              <w:r>
+                <w:rPr>
+                  <w:noProof/>
+                </w:rPr>
+                <w:br/>
+                <w:t xml:space="preserve">Available at: </w:t>
+              </w:r>
+              <w:r>
+                <w:rPr>
+                  <w:noProof/>
+                  <w:u w:val="single"/>
+                </w:rPr>
+                <w:t>facebook.com/help/306643639690823</w:t>
+              </w:r>
+              <w:r>
+                <w:rPr>
+                  <w:noProof/>
+                </w:rPr>
+                <w:br/>
+                <w:t>[Accessed 15 09 2020].</w:t>
               </w:r>
             </w:p>
             <w:p>
@@ -4019,6 +4976,55 @@
                   <w:u w:val="single"/>
                 </w:rPr>
                 <w:t>https://dagmarmarketing.com/blog/from-yellow-pages-ads-to-online-marketing-time-to-make-the-move/</w:t>
+              </w:r>
+            </w:p>
+            <w:p>
+              <w:pPr>
+                <w:pStyle w:val="Bibliography"/>
+                <w:rPr>
+                  <w:noProof/>
+                </w:rPr>
+              </w:pPr>
+              <w:r>
+                <w:rPr>
+                  <w:noProof/>
+                </w:rPr>
+                <w:t xml:space="preserve">Talk, T., 2015. </w:t>
+              </w:r>
+              <w:r>
+                <w:rPr>
+                  <w:i/>
+                  <w:iCs/>
+                  <w:noProof/>
+                </w:rPr>
+                <w:t xml:space="preserve">System Development Life Cycle (SDLC) Approaches. </w:t>
+              </w:r>
+              <w:r>
+                <w:rPr>
+                  <w:noProof/>
+                </w:rPr>
+                <w:t xml:space="preserve">[Online] </w:t>
+              </w:r>
+              <w:r>
+                <w:rPr>
+                  <w:noProof/>
+                </w:rPr>
+                <w:br/>
+                <w:t xml:space="preserve">Available at: </w:t>
+              </w:r>
+              <w:r>
+                <w:rPr>
+                  <w:noProof/>
+                  <w:u w:val="single"/>
+                </w:rPr>
+                <w:t>https://tech-talk.org/2015/01/21/system-development-life-cycle-sdlc-approaches/</w:t>
+              </w:r>
+              <w:r>
+                <w:rPr>
+                  <w:noProof/>
+                </w:rPr>
+                <w:br/>
+                <w:t>[Accessed 15 09 2020].</w:t>
               </w:r>
             </w:p>
             <w:p>
@@ -5109,7 +6115,7 @@
     <b:Month>September</b:Month>
     <b:Day>14</b:Day>
     <b:URL>https://www.quora.com/What-is-the-difference-between-yellow-pages-and-white-pages-Which-one-should-you-use-to-find-the-phone-number-of-a-business-in-the-United-States</b:URL>
-    <b:RefOrder>1</b:RefOrder>
+    <b:RefOrder>4</b:RefOrder>
   </b:Source>
   <b:Source>
     <b:Tag>Mar14</b:Tag>
@@ -5131,7 +6137,7 @@
     <b:Month>May</b:Month>
     <b:Day>6</b:Day>
     <b:URL>https://dagmarmarketing.com/blog/from-yellow-pages-ads-to-online-marketing-time-to-make-the-move/</b:URL>
-    <b:RefOrder>2</b:RefOrder>
+    <b:RefOrder>5</b:RefOrder>
   </b:Source>
   <b:Source>
     <b:Tag>Kil16</b:Tag>
@@ -5153,13 +6159,81 @@
     <b:Month>April</b:Month>
     <b:Day>21</b:Day>
     <b:URL>https://www.rhinopros.com/blog/making-the-transition-from-yellow-pages-advertising-to-digital-marketing</b:URL>
+    <b:RefOrder>6</b:RefOrder>
+  </b:Source>
+  <b:Source>
+    <b:Tag>Tec15</b:Tag>
+    <b:SourceType>InternetSite</b:SourceType>
+    <b:Guid>{AE0B4F2E-F8BE-4535-A794-C89FA3F6EF5F}</b:Guid>
+    <b:Author>
+      <b:Author>
+        <b:NameList>
+          <b:Person>
+            <b:Last>Talk</b:Last>
+            <b:First>Tech</b:First>
+          </b:Person>
+        </b:NameList>
+      </b:Author>
+    </b:Author>
+    <b:Title>System Development Life Cycle (SDLC) Approaches</b:Title>
+    <b:Year>2015</b:Year>
+    <b:YearAccessed>2020</b:YearAccessed>
+    <b:MonthAccessed>09</b:MonthAccessed>
+    <b:DayAccessed>15</b:DayAccessed>
+    <b:URL>https://tech-talk.org/2015/01/21/system-development-life-cycle-sdlc-approaches/</b:URL>
     <b:RefOrder>3</b:RefOrder>
+  </b:Source>
+  <b:Source>
+    <b:Tag>Cor16</b:Tag>
+    <b:SourceType>Book</b:SourceType>
+    <b:Guid>{75DE46EF-D182-457D-B4A8-3F44B98C7C6B}</b:Guid>
+    <b:Title>Database Systems Design, Implementation and Management</b:Title>
+    <b:Year>2016</b:Year>
+    <b:City>USA</b:City>
+    <b:Publisher>Cengage Learning</b:Publisher>
+    <b:Edition>12th</b:Edition>
+    <b:Author>
+      <b:Author>
+        <b:NameList>
+          <b:Person>
+            <b:Last>Coronel</b:Last>
+            <b:First>Carlos</b:First>
+          </b:Person>
+          <b:Person>
+            <b:Last>Morris</b:Last>
+            <b:First>Steven</b:First>
+          </b:Person>
+        </b:NameList>
+      </b:Author>
+    </b:Author>
+    <b:RefOrder>2</b:RefOrder>
+  </b:Source>
+  <b:Source>
+    <b:Tag>Fac20</b:Tag>
+    <b:SourceType>InternetSite</b:SourceType>
+    <b:Guid>{975C05FF-8854-4CF1-997A-4631EF1E9177}</b:Guid>
+    <b:Title>How do I report a Facebook account or Page that’s pretending to be me or someone else?</b:Title>
+    <b:Year>2020</b:Year>
+    <b:Author>
+      <b:Author>
+        <b:NameList>
+          <b:Person>
+            <b:Last>Facebook</b:Last>
+          </b:Person>
+        </b:NameList>
+      </b:Author>
+    </b:Author>
+    <b:YearAccessed>2020</b:YearAccessed>
+    <b:MonthAccessed>09</b:MonthAccessed>
+    <b:DayAccessed>15</b:DayAccessed>
+    <b:URL>facebook.com/help/306643639690823</b:URL>
+    <b:RefOrder>1</b:RefOrder>
   </b:Source>
 </b:Sources>
 </file>
 
 <file path=customXml/itemProps1.xml><?xml version="1.0" encoding="utf-8"?>
-<ds:datastoreItem xmlns:ds="http://schemas.openxmlformats.org/officeDocument/2006/customXml" ds:itemID="{1F8C6E4D-BCF0-45D1-9FFC-E47BC4C7B504}">
+<ds:datastoreItem xmlns:ds="http://schemas.openxmlformats.org/officeDocument/2006/customXml" ds:itemID="{61D4B7ED-C652-469B-BB14-E894E4856DB3}">
   <ds:schemaRefs>
     <ds:schemaRef ds:uri="http://schemas.openxmlformats.org/officeDocument/2006/bibliography"/>
   </ds:schemaRefs>

</xml_diff>

<commit_message>
Updated Sofware and Hardware section
</commit_message>
<xml_diff>
--- a/ASSIGNMENT ON CHAPTER 9 – DATABASE DESIGN.docx
+++ b/ASSIGNMENT ON CHAPTER 9 – DATABASE DESIGN.docx
@@ -1,6 +1,6 @@
 
 <file path=word/document.xml><?xml version="1.0" encoding="utf-8"?>
-<w:document xmlns:wpc="http://schemas.microsoft.com/office/word/2010/wordprocessingCanvas" xmlns:cx="http://schemas.microsoft.com/office/drawing/2014/chartex" xmlns:cx1="http://schemas.microsoft.com/office/drawing/2015/9/8/chartex" xmlns:cx2="http://schemas.microsoft.com/office/drawing/2015/10/21/chartex" xmlns:cx3="http://schemas.microsoft.com/office/drawing/2016/5/9/chartex" xmlns:cx4="http://schemas.microsoft.com/office/drawing/2016/5/10/chartex" xmlns:cx5="http://schemas.microsoft.com/office/drawing/2016/5/11/chartex" xmlns:cx6="http://schemas.microsoft.com/office/drawing/2016/5/12/chartex" xmlns:cx7="http://schemas.microsoft.com/office/drawing/2016/5/13/chartex" xmlns:cx8="http://schemas.microsoft.com/office/drawing/2016/5/14/chartex" xmlns:mc="http://schemas.openxmlformats.org/markup-compatibility/2006" xmlns:aink="http://schemas.microsoft.com/office/drawing/2016/ink" xmlns:am3d="http://schemas.microsoft.com/office/drawing/2017/model3d" xmlns:o="urn:schemas-microsoft-com:office:office" xmlns:r="http://schemas.openxmlformats.org/officeDocument/2006/relationships" xmlns:m="http://schemas.openxmlformats.org/officeDocument/2006/math" xmlns:v="urn:schemas-microsoft-com:vml" xmlns:wp14="http://schemas.microsoft.com/office/word/2010/wordprocessingDrawing" xmlns:wp="http://schemas.openxmlformats.org/drawingml/2006/wordprocessingDrawing" xmlns:w10="urn:schemas-microsoft-com:office:word" xmlns:w="http://schemas.openxmlformats.org/wordprocessingml/2006/main" xmlns:w14="http://schemas.microsoft.com/office/word/2010/wordml" xmlns:w15="http://schemas.microsoft.com/office/word/2012/wordml" xmlns:w16cex="http://schemas.microsoft.com/office/word/2018/wordml/cex" xmlns:w16cid="http://schemas.microsoft.com/office/word/2016/wordml/cid" xmlns:w16="http://schemas.microsoft.com/office/word/2018/wordml" xmlns:w16se="http://schemas.microsoft.com/office/word/2015/wordml/symex" xmlns:wpg="http://schemas.microsoft.com/office/word/2010/wordprocessingGroup" xmlns:wpi="http://schemas.microsoft.com/office/word/2010/wordprocessingInk" xmlns:wne="http://schemas.microsoft.com/office/word/2006/wordml" xmlns:wps="http://schemas.microsoft.com/office/word/2010/wordprocessingShape" mc:Ignorable="w14 w15 w16se w16cid w16 w16cex wp14">
+<w:document xmlns:wpc="http://schemas.microsoft.com/office/word/2010/wordprocessingCanvas" xmlns:cx="http://schemas.microsoft.com/office/drawing/2014/chartex" xmlns:cx1="http://schemas.microsoft.com/office/drawing/2015/9/8/chartex" xmlns:cx2="http://schemas.microsoft.com/office/drawing/2015/10/21/chartex" xmlns:cx3="http://schemas.microsoft.com/office/drawing/2016/5/9/chartex" xmlns:cx4="http://schemas.microsoft.com/office/drawing/2016/5/10/chartex" xmlns:cx5="http://schemas.microsoft.com/office/drawing/2016/5/11/chartex" xmlns:cx6="http://schemas.microsoft.com/office/drawing/2016/5/12/chartex" xmlns:cx7="http://schemas.microsoft.com/office/drawing/2016/5/13/chartex" xmlns:cx8="http://schemas.microsoft.com/office/drawing/2016/5/14/chartex" xmlns:mc="http://schemas.openxmlformats.org/markup-compatibility/2006" xmlns:aink="http://schemas.microsoft.com/office/drawing/2016/ink" xmlns:am3d="http://schemas.microsoft.com/office/drawing/2017/model3d" xmlns:o="urn:schemas-microsoft-com:office:office" xmlns:r="http://schemas.openxmlformats.org/officeDocument/2006/relationships" xmlns:m="http://schemas.openxmlformats.org/officeDocument/2006/math" xmlns:v="urn:schemas-microsoft-com:vml" xmlns:wp14="http://schemas.microsoft.com/office/word/2010/wordprocessingDrawing" xmlns:wp="http://schemas.openxmlformats.org/drawingml/2006/wordprocessingDrawing" xmlns:w10="urn:schemas-microsoft-com:office:word" xmlns:w="http://schemas.openxmlformats.org/wordprocessingml/2006/main" xmlns:w14="http://schemas.microsoft.com/office/word/2010/wordml" xmlns:w15="http://schemas.microsoft.com/office/word/2012/wordml" xmlns:w16cid="http://schemas.microsoft.com/office/word/2016/wordml/cid" xmlns:w16se="http://schemas.microsoft.com/office/word/2015/wordml/symex" xmlns:wpg="http://schemas.microsoft.com/office/word/2010/wordprocessingGroup" xmlns:wpi="http://schemas.microsoft.com/office/word/2010/wordprocessingInk" xmlns:wne="http://schemas.microsoft.com/office/word/2006/wordml" xmlns:wps="http://schemas.microsoft.com/office/word/2010/wordprocessingShape" mc:Ignorable="w14 w15 w16se w16cid wp14">
   <w:body>
     <w:p>
       <w:pPr>
@@ -46,7 +46,7 @@
                     </pic:cNvPicPr>
                   </pic:nvPicPr>
                   <pic:blipFill>
-                    <a:blip r:embed="rId7">
+                    <a:blip r:embed="rId8">
                       <a:extLst>
                         <a:ext uri="{28A0092B-C50C-407E-A947-70E740481C1C}">
                           <a14:useLocalDpi xmlns:a14="http://schemas.microsoft.com/office/drawing/2010/main" val="0"/>
@@ -348,6 +348,7 @@
           <w:szCs w:val="24"/>
         </w:rPr>
       </w:pPr>
+      <w:proofErr w:type="spellStart"/>
       <w:r>
         <w:rPr>
           <w:rFonts w:ascii="Arial" w:hAnsi="Arial" w:cs="Arial"/>
@@ -356,7 +357,18 @@
           <w:sz w:val="24"/>
           <w:szCs w:val="24"/>
         </w:rPr>
-        <w:t xml:space="preserve">Lukhanyo Nkohla </w:t>
+        <w:t>Lukhanyo</w:t>
+      </w:r>
+      <w:proofErr w:type="spellEnd"/>
+      <w:r>
+        <w:rPr>
+          <w:rFonts w:ascii="Arial" w:hAnsi="Arial" w:cs="Arial"/>
+          <w:b/>
+          <w:bCs/>
+          <w:sz w:val="24"/>
+          <w:szCs w:val="24"/>
+        </w:rPr>
+        <w:t xml:space="preserve"> Nkohla </w:t>
       </w:r>
       <w:r>
         <w:rPr>
@@ -2091,20 +2103,17 @@
                 <w:noProof/>
                 <w:webHidden/>
               </w:rPr>
-            </w:r>
-            <w:r>
-              <w:rPr>
-                <w:noProof/>
-                <w:webHidden/>
-              </w:rPr>
               <w:fldChar w:fldCharType="separate"/>
             </w:r>
             <w:r>
               <w:rPr>
-                <w:noProof/>
-                <w:webHidden/>
-              </w:rPr>
-              <w:t>12</w:t>
+                <w:b/>
+                <w:bCs/>
+                <w:noProof/>
+                <w:webHidden/>
+                <w:lang w:val="en-US"/>
+              </w:rPr>
+              <w:t>Error! Bookmark not defined.</w:t>
             </w:r>
             <w:r>
               <w:rPr>
@@ -2598,123 +2607,856 @@
         <w:t>Participants:</w:t>
       </w:r>
       <w:bookmarkEnd w:id="17"/>
-    </w:p>
-    <w:p/>
+      <w:r>
+        <w:t xml:space="preserve"> Anganathi Ngodwane</w:t>
+      </w:r>
+      <w:r>
+        <w:t xml:space="preserve"> 217078907</w:t>
+      </w:r>
+    </w:p>
+    <w:p/>
+    <w:p>
+      <w:pPr>
+        <w:rPr>
+          <w:shd w:val="clear" w:color="auto" w:fill="FFFFFF"/>
+        </w:rPr>
+      </w:pPr>
+      <w:r>
+        <w:rPr>
+          <w:shd w:val="clear" w:color="auto" w:fill="FFFFFF"/>
+        </w:rPr>
+        <w:t>It has been widely recognized that the selection of information system (IS) is a critical part of IS planning. Multiple factors that impact the decision to select an appropriate set of IS projects include project risk, corporate goals, benefits, the availability of scarce IS resources and the interdependencies that exist among candidate IS projects.</w:t>
+      </w:r>
+      <w:r>
+        <w:rPr>
+          <w:shd w:val="clear" w:color="auto" w:fill="FFFFFF"/>
+        </w:rPr>
+        <w:t xml:space="preserve"> </w:t>
+      </w:r>
+      <w:sdt>
+        <w:sdtPr>
+          <w:rPr>
+            <w:shd w:val="clear" w:color="auto" w:fill="FFFFFF"/>
+          </w:rPr>
+          <w:id w:val="-528331336"/>
+          <w:citation/>
+        </w:sdtPr>
+        <w:sdtContent>
+          <w:r>
+            <w:rPr>
+              <w:shd w:val="clear" w:color="auto" w:fill="FFFFFF"/>
+            </w:rPr>
+            <w:fldChar w:fldCharType="begin"/>
+          </w:r>
+          <w:r>
+            <w:rPr>
+              <w:shd w:val="clear" w:color="auto" w:fill="FFFFFF"/>
+              <w:lang w:val="en-US"/>
+            </w:rPr>
+            <w:instrText xml:space="preserve"> CITATION Rad95 \l 1033 </w:instrText>
+          </w:r>
+          <w:r>
+            <w:rPr>
+              <w:shd w:val="clear" w:color="auto" w:fill="FFFFFF"/>
+            </w:rPr>
+            <w:fldChar w:fldCharType="separate"/>
+          </w:r>
+          <w:r>
+            <w:rPr>
+              <w:noProof/>
+              <w:shd w:val="clear" w:color="auto" w:fill="FFFFFF"/>
+              <w:lang w:val="en-US"/>
+            </w:rPr>
+            <w:t>(Santhanam &amp; Kyparisis, 1995)</w:t>
+          </w:r>
+          <w:r>
+            <w:rPr>
+              <w:shd w:val="clear" w:color="auto" w:fill="FFFFFF"/>
+            </w:rPr>
+            <w:fldChar w:fldCharType="end"/>
+          </w:r>
+        </w:sdtContent>
+      </w:sdt>
+    </w:p>
+    <w:p>
+      <w:pPr>
+        <w:rPr>
+          <w:shd w:val="clear" w:color="auto" w:fill="FFFFFF"/>
+        </w:rPr>
+      </w:pPr>
+      <w:r>
+        <w:rPr>
+          <w:shd w:val="clear" w:color="auto" w:fill="FFFFFF"/>
+        </w:rPr>
+        <w:t>With that in concern the decisions made considering this project will be made in concern of the risks we are exposed to and therefore being proactive of any case that might sabotage business operations. The corporate goals will not be ignored, and benefits will be highlighted. Given that budget is also an important aspect of the process, saving is also of priority.</w:t>
+      </w:r>
+    </w:p>
+    <w:p>
+      <w:pPr>
+        <w:rPr>
+          <w:b/>
+          <w:bCs/>
+          <w:u w:val="single"/>
+        </w:rPr>
+      </w:pPr>
+      <w:r>
+        <w:rPr>
+          <w:b/>
+          <w:bCs/>
+          <w:u w:val="single"/>
+        </w:rPr>
+        <w:t>SDLC</w:t>
+      </w:r>
+    </w:p>
+    <w:p>
+      <w:pPr>
+        <w:rPr>
+          <w:b/>
+          <w:bCs/>
+        </w:rPr>
+      </w:pPr>
+      <w:r>
+        <w:rPr>
+          <w:b/>
+          <w:bCs/>
+        </w:rPr>
+        <w:t>Planning</w:t>
+      </w:r>
+      <w:r>
+        <w:rPr>
+          <w:b/>
+          <w:bCs/>
+        </w:rPr>
+        <w:t>:</w:t>
+      </w:r>
+    </w:p>
+    <w:p>
+      <w:pPr>
+        <w:rPr>
+          <w:sz w:val="24"/>
+          <w:szCs w:val="24"/>
+        </w:rPr>
+      </w:pPr>
+      <w:r>
+        <w:rPr>
+          <w:sz w:val="24"/>
+          <w:szCs w:val="24"/>
+        </w:rPr>
+        <w:t>Since there is already some hardware that the company has in their possession although it is obsolete technology and given that all processed are done manually with very minimal computation. The plan is to replace the existing minimalistic technology and incorporate modern technology and network infrastructure to facilitate fast and efficient resource and file sharing. The allocated budget is R100 000 and it is in our interest to save where possible and thus will use open source and some proprietary software with licenses.</w:t>
+      </w:r>
+    </w:p>
+    <w:p>
+      <w:pPr>
+        <w:rPr>
+          <w:sz w:val="24"/>
+          <w:szCs w:val="24"/>
+        </w:rPr>
+      </w:pPr>
+      <w:r>
+        <w:rPr>
+          <w:sz w:val="24"/>
+          <w:szCs w:val="24"/>
+        </w:rPr>
+        <w:t xml:space="preserve">Some software and hardware will be rented, and some will be purchased. </w:t>
+      </w:r>
+      <w:r>
+        <w:rPr>
+          <w:sz w:val="24"/>
+          <w:szCs w:val="24"/>
+        </w:rPr>
+        <w:t xml:space="preserve">Network/server infrastructure will be rented from </w:t>
+      </w:r>
+      <w:hyperlink r:id="rId9" w:history="1">
+        <w:r>
+          <w:rPr>
+            <w:rStyle w:val="Hyperlink"/>
+            <w:sz w:val="24"/>
+            <w:szCs w:val="24"/>
+            <w:u w:val="none"/>
+          </w:rPr>
+          <w:t>OneProvider</w:t>
+        </w:r>
+      </w:hyperlink>
+      <w:r>
+        <w:rPr>
+          <w:sz w:val="24"/>
+          <w:szCs w:val="24"/>
+        </w:rPr>
+        <w:t>.</w:t>
+      </w:r>
+    </w:p>
+    <w:p>
+      <w:pPr>
+        <w:rPr>
+          <w:sz w:val="24"/>
+          <w:szCs w:val="24"/>
+        </w:rPr>
+      </w:pPr>
+      <w:r>
+        <w:rPr>
+          <w:sz w:val="24"/>
+          <w:szCs w:val="24"/>
+        </w:rPr>
+        <w:t>Costs will be mentioned respective of location, i.e. Cape Town and Durban.</w:t>
+      </w:r>
+      <w:r>
+        <w:rPr>
+          <w:sz w:val="24"/>
+          <w:szCs w:val="24"/>
+        </w:rPr>
+        <w:t xml:space="preserve"> </w:t>
+      </w:r>
+    </w:p>
+    <w:p>
+      <w:pPr>
+        <w:rPr>
+          <w:b/>
+          <w:bCs/>
+          <w:sz w:val="24"/>
+          <w:szCs w:val="24"/>
+        </w:rPr>
+      </w:pPr>
+      <w:r>
+        <w:rPr>
+          <w:b/>
+          <w:bCs/>
+          <w:sz w:val="24"/>
+          <w:szCs w:val="24"/>
+        </w:rPr>
+        <w:t>Analysis:</w:t>
+      </w:r>
+    </w:p>
+    <w:p>
+      <w:pPr>
+        <w:rPr>
+          <w:sz w:val="24"/>
+          <w:szCs w:val="24"/>
+        </w:rPr>
+      </w:pPr>
+      <w:r>
+        <w:rPr>
+          <w:sz w:val="24"/>
+          <w:szCs w:val="24"/>
+        </w:rPr>
+        <w:t>With the existing hardware and hardware, improvising will be done to optimize the business processes. Major problems include fax, manual operations, lack of technology, Facebook presence, yellow and white pages marketing, spreadsheets, to name a few which has all been already highlighted. Other problems worth mentioning is that staff will require training at a certain fee later to be mentioned in this piece of the overall document.</w:t>
+      </w:r>
+    </w:p>
+    <w:p>
+      <w:pPr>
+        <w:rPr>
+          <w:sz w:val="24"/>
+          <w:szCs w:val="24"/>
+        </w:rPr>
+      </w:pPr>
+      <w:r>
+        <w:rPr>
+          <w:sz w:val="24"/>
+          <w:szCs w:val="24"/>
+        </w:rPr>
+        <w:t xml:space="preserve">Primary opportunity is the fibre that will be used as an advantage of speedy network which will result in good business operations. As technology business is all about filling gaps, the fact that this business lacks computerized operations is an opportunity for the implementation.  </w:t>
+      </w:r>
+    </w:p>
+    <w:p>
+      <w:pPr>
+        <w:rPr>
+          <w:b/>
+          <w:bCs/>
+          <w:sz w:val="24"/>
+          <w:szCs w:val="24"/>
+        </w:rPr>
+      </w:pPr>
+      <w:r>
+        <w:rPr>
+          <w:b/>
+          <w:bCs/>
+          <w:sz w:val="24"/>
+          <w:szCs w:val="24"/>
+        </w:rPr>
+        <w:t>Implementation:</w:t>
+      </w:r>
+    </w:p>
+    <w:p>
+      <w:pPr>
+        <w:rPr>
+          <w:sz w:val="24"/>
+          <w:szCs w:val="24"/>
+        </w:rPr>
+      </w:pPr>
+      <w:r>
+        <w:rPr>
+          <w:b/>
+          <w:bCs/>
+          <w:sz w:val="24"/>
+          <w:szCs w:val="24"/>
+        </w:rPr>
+        <w:t>NB:</w:t>
+      </w:r>
+      <w:r>
+        <w:rPr>
+          <w:sz w:val="24"/>
+          <w:szCs w:val="24"/>
+        </w:rPr>
+        <w:t xml:space="preserve"> Implementation is split into two since there are two branches.</w:t>
+      </w:r>
+    </w:p>
+    <w:p>
+      <w:pPr>
+        <w:rPr>
+          <w:sz w:val="24"/>
+          <w:szCs w:val="24"/>
+        </w:rPr>
+      </w:pPr>
+    </w:p>
     <w:p>
       <w:pPr>
         <w:pStyle w:val="Heading3"/>
-      </w:pPr>
-      <w:r>
-        <w:tab/>
-      </w:r>
+        <w:spacing w:line="360" w:lineRule="auto"/>
+        <w:rPr>
+          <w:b/>
+          <w:bCs/>
+        </w:rPr>
+      </w:pPr>
+      <w:bookmarkStart w:id="18" w:name="_Toc49774893"/>
     </w:p>
     <w:p>
       <w:pPr>
         <w:pStyle w:val="Heading3"/>
-      </w:pPr>
+        <w:spacing w:line="360" w:lineRule="auto"/>
+        <w:rPr>
+          <w:b/>
+          <w:bCs/>
+        </w:rPr>
+      </w:pPr>
+      <w:r>
+        <w:rPr>
+          <w:b/>
+          <w:bCs/>
+        </w:rPr>
+        <w:t>Cape Town</w:t>
+      </w:r>
+      <w:bookmarkEnd w:id="18"/>
+    </w:p>
+    <w:p>
+      <w:pPr>
+        <w:rPr>
+          <w:b/>
+          <w:bCs/>
+        </w:rPr>
+      </w:pPr>
+      <w:r>
+        <w:rPr>
+          <w:b/>
+          <w:bCs/>
+        </w:rPr>
+        <w:t>HARDWARE</w:t>
+      </w:r>
+    </w:p>
+    <w:p>
+      <w:pPr>
+        <w:spacing w:line="360" w:lineRule="auto"/>
+      </w:pPr>
+      <w:r>
+        <w:t xml:space="preserve">Given that procurement is done in Cape Town, it is a wise idea to have the main infrastructure installed in Cape Town. The first step is network configuration that requires </w:t>
+      </w:r>
+      <w:r>
+        <w:t xml:space="preserve">hardware, the initial cost is </w:t>
+      </w:r>
+      <w:r>
+        <w:t>$6628.40</w:t>
+      </w:r>
+      <w:r>
+        <w:t xml:space="preserve"> which in rand amounts to R</w:t>
+      </w:r>
+      <w:r>
+        <w:t>10</w:t>
+      </w:r>
+      <w:r>
+        <w:t xml:space="preserve"> </w:t>
+      </w:r>
+      <w:r>
+        <w:t>8027.34</w:t>
+      </w:r>
+      <w:r>
+        <w:t xml:space="preserve"> charged at the quantity of 2, one for Cape Town and other for Durban</w:t>
+      </w:r>
+      <w:r>
+        <w:t>. This dedicated server/network infrastructure includes hardware of the following specs:</w:t>
+      </w:r>
+    </w:p>
+    <w:p>
+      <w:pPr>
+        <w:spacing w:after="0"/>
+      </w:pPr>
+      <w:r>
+        <w:t>CPU: Xeon E5-2620 2 GHz 6 cores</w:t>
+      </w:r>
+    </w:p>
+    <w:p>
+      <w:pPr>
+        <w:spacing w:after="0"/>
+      </w:pPr>
+      <w:r>
+        <w:t>RAM: 64GB DDR3</w:t>
+      </w:r>
+    </w:p>
+    <w:p>
+      <w:pPr>
+        <w:spacing w:after="0"/>
+      </w:pPr>
+      <w:r>
+        <w:t>STORAGE: 3 * 1TB HDD SATA</w:t>
+      </w:r>
+    </w:p>
+    <w:p>
+      <w:pPr>
+        <w:spacing w:after="0"/>
+      </w:pPr>
+      <w:r>
+        <w:t>BANDWIDTH: 100Mbps 6TB</w:t>
+      </w:r>
+    </w:p>
+    <w:p>
+      <w:pPr>
+        <w:spacing w:line="240" w:lineRule="auto"/>
+      </w:pPr>
+    </w:p>
+    <w:p>
+      <w:pPr>
+        <w:spacing w:line="360" w:lineRule="auto"/>
+      </w:pPr>
+      <w:r>
+        <w:t xml:space="preserve">All this hardware specification with the server will be connected using the existing fibre which will be used for peer-to-peer connection with the Durban branch. This package also includes a Network Operating System (NOS) Windows </w:t>
+      </w:r>
+      <w:r>
+        <w:t>2016</w:t>
+      </w:r>
+      <w:r>
+        <w:t xml:space="preserve"> </w:t>
+      </w:r>
+      <w:r>
+        <w:t xml:space="preserve">Standard </w:t>
+      </w:r>
+      <w:r>
+        <w:t>Server.</w:t>
+      </w:r>
+      <w:r>
+        <w:t xml:space="preserve"> This will be obviously installed </w:t>
+      </w:r>
+      <w:r>
+        <w:t>in the dedicated server machine.</w:t>
+      </w:r>
+      <w:r>
+        <w:t xml:space="preserve">  We will then have POS Hardware installed on premises and configure them as clients to our network. Within our network, we will configure a remote server to enable seamless fast sharing of files. This remote server is going to be a hypervisor connecting both our branches within the same network. </w:t>
+      </w:r>
+    </w:p>
+    <w:p>
+      <w:pPr>
+        <w:spacing w:line="360" w:lineRule="auto"/>
+      </w:pPr>
+      <w:r>
+        <w:t xml:space="preserve">We will also buy 4 x Cat6 </w:t>
+      </w:r>
+      <w:r>
+        <w:t xml:space="preserve">30M </w:t>
+      </w:r>
+      <w:r>
+        <w:t>n</w:t>
+      </w:r>
+      <w:r>
+        <w:t>etwork cables with the assumption that we have 2 cashiers and we keep 2 for backup at R</w:t>
+      </w:r>
+      <w:r>
+        <w:t>300</w:t>
+      </w:r>
+      <w:r>
+        <w:t xml:space="preserve"> from Takealot which equals R</w:t>
+      </w:r>
+      <w:r>
+        <w:t>1 200</w:t>
+      </w:r>
+      <w:r>
+        <w:t xml:space="preserve">. </w:t>
+      </w:r>
+    </w:p>
+    <w:p>
+      <w:pPr>
+        <w:spacing w:line="360" w:lineRule="auto"/>
+      </w:pPr>
+      <w:r>
+        <w:t>We will also need a desktop at a fee of R10 000 to administer daily operations in the network, including database.</w:t>
+      </w:r>
+    </w:p>
+    <w:p>
+      <w:pPr>
+        <w:spacing w:line="360" w:lineRule="auto"/>
+        <w:rPr>
+          <w:b/>
+          <w:bCs/>
+        </w:rPr>
+      </w:pPr>
+      <w:r>
+        <w:t xml:space="preserve"> </w:t>
+      </w:r>
+      <w:r>
+        <w:rPr>
+          <w:b/>
+          <w:bCs/>
+        </w:rPr>
+        <w:t>SOFTWARE</w:t>
+      </w:r>
+    </w:p>
+    <w:p>
+      <w:pPr>
+        <w:spacing w:line="360" w:lineRule="auto"/>
+      </w:pPr>
+      <w:r>
+        <w:t xml:space="preserve">Firstly, Windows Server has been mentioned in the hardware level to give context to our configuration so that it makes sense. Proceeding, </w:t>
+      </w:r>
+      <w:r>
+        <w:t>t</w:t>
+      </w:r>
+      <w:r>
+        <w:t>he POS</w:t>
+      </w:r>
+      <w:r>
+        <w:t xml:space="preserve"> software will be purchased from </w:t>
+      </w:r>
+      <w:hyperlink r:id="rId10" w:history="1">
+        <w:r>
+          <w:rPr>
+            <w:rStyle w:val="Hyperlink"/>
+            <w:u w:val="none"/>
+          </w:rPr>
+          <w:t>Square POS</w:t>
+        </w:r>
+      </w:hyperlink>
+      <w:r>
+        <w:t xml:space="preserve"> which gives the software for free but charges for hardware at a rate of </w:t>
+      </w:r>
+      <w:r>
+        <w:t>2.6% + 10¢ Per tap, dip, or swipe</w:t>
+      </w:r>
+      <w:r>
+        <w:t xml:space="preserve"> which equals 2.6% + R1.63</w:t>
+      </w:r>
+      <w:r>
+        <w:t>. This will be ongoing business operations</w:t>
+      </w:r>
+      <w:r>
+        <w:t xml:space="preserve"> daily</w:t>
+      </w:r>
+      <w:r>
+        <w:t xml:space="preserve">. </w:t>
+      </w:r>
+    </w:p>
+    <w:p>
+      <w:pPr>
+        <w:spacing w:line="360" w:lineRule="auto"/>
+      </w:pPr>
+      <w:r>
+        <w:t xml:space="preserve">We will configure Active Directory to administer user accounts for employees and management. </w:t>
+      </w:r>
+    </w:p>
+    <w:p>
+      <w:pPr>
+        <w:spacing w:line="360" w:lineRule="auto"/>
+      </w:pPr>
+    </w:p>
+    <w:p>
+      <w:pPr>
+        <w:spacing w:line="360" w:lineRule="auto"/>
+      </w:pPr>
+    </w:p>
+    <w:p>
+      <w:pPr>
+        <w:spacing w:line="360" w:lineRule="auto"/>
+        <w:rPr>
+          <w:b/>
+          <w:bCs/>
+        </w:rPr>
+      </w:pPr>
+      <w:r>
+        <w:rPr>
+          <w:b/>
+          <w:bCs/>
+        </w:rPr>
+        <w:lastRenderedPageBreak/>
+        <w:t>DBLC</w:t>
+      </w:r>
+      <w:r>
+        <w:rPr>
+          <w:b/>
+          <w:bCs/>
+        </w:rPr>
+        <w:t xml:space="preserve"> AT A GLANCE</w:t>
+      </w:r>
+      <w:r>
+        <w:rPr>
+          <w:b/>
+          <w:bCs/>
+        </w:rPr>
+        <w:t>:</w:t>
+      </w:r>
+    </w:p>
+    <w:p>
+      <w:pPr>
+        <w:spacing w:line="360" w:lineRule="auto"/>
+      </w:pPr>
+      <w:r>
+        <w:t>On our desktop, we will install and configure MySQL server</w:t>
+      </w:r>
+      <w:r>
+        <w:t xml:space="preserve"> which is open-source</w:t>
+      </w:r>
+      <w:r>
+        <w:t xml:space="preserve">, create MySQL database for </w:t>
+      </w:r>
+      <w:r>
+        <w:t xml:space="preserve">business </w:t>
+      </w:r>
+      <w:r>
+        <w:t>decision making</w:t>
+      </w:r>
+      <w:r>
+        <w:t>. This database will be connected to the POS system, meaning each client will connect to the central database for transaction records.</w:t>
+      </w:r>
+      <w:r>
+        <w:t xml:space="preserve">  </w:t>
+      </w:r>
+    </w:p>
+    <w:p>
+      <w:pPr>
+        <w:spacing w:line="360" w:lineRule="auto"/>
+      </w:pPr>
+      <w:proofErr w:type="spellStart"/>
+      <w:r>
+        <w:t>PHPMyAdmin</w:t>
+      </w:r>
+      <w:proofErr w:type="spellEnd"/>
+      <w:r>
+        <w:t xml:space="preserve"> will be the server-side application of the database software which is also open-source.</w:t>
+      </w:r>
     </w:p>
     <w:p>
       <w:pPr>
         <w:pStyle w:val="Heading3"/>
-        <w:ind w:firstLine="720"/>
-      </w:pPr>
-    </w:p>
-    <w:p>
-      <w:pPr>
-        <w:pStyle w:val="Heading3"/>
-        <w:ind w:firstLine="720"/>
-      </w:pPr>
-      <w:bookmarkStart w:id="18" w:name="_Toc49774893"/>
-      <w:r>
-        <w:t>Cape Town</w:t>
-      </w:r>
-      <w:bookmarkEnd w:id="18"/>
-    </w:p>
-    <w:p/>
-    <w:p>
-      <w:r>
-        <w:tab/>
-      </w:r>
-    </w:p>
-    <w:p/>
-    <w:p/>
-    <w:p/>
-    <w:p/>
-    <w:p>
-      <w:pPr>
-        <w:pStyle w:val="Heading3"/>
-        <w:ind w:firstLine="720"/>
+        <w:rPr>
+          <w:b/>
+          <w:bCs/>
+        </w:rPr>
       </w:pPr>
       <w:bookmarkStart w:id="19" w:name="_Toc49774894"/>
       <w:r>
-        <w:t>Durban</w:t>
+        <w:rPr>
+          <w:b/>
+          <w:bCs/>
+        </w:rPr>
+        <w:t>Durba</w:t>
       </w:r>
       <w:bookmarkEnd w:id="19"/>
-    </w:p>
-    <w:p/>
-    <w:p/>
-    <w:p/>
-    <w:p/>
-    <w:p/>
-    <w:p/>
-    <w:p/>
-    <w:p/>
-    <w:p/>
-    <w:p/>
-    <w:p/>
-    <w:p/>
-    <w:p/>
-    <w:p>
-      <w:pPr>
-        <w:rPr>
-          <w:rFonts w:ascii="Arial" w:eastAsiaTheme="majorEastAsia" w:hAnsi="Arial" w:cstheme="majorBidi"/>
-          <w:sz w:val="28"/>
-          <w:szCs w:val="24"/>
-        </w:rPr>
-      </w:pPr>
-    </w:p>
-    <w:p>
-      <w:pPr>
-        <w:ind w:firstLine="720"/>
-      </w:pPr>
-      <w:r>
-        <w:br/>
-      </w:r>
-    </w:p>
-    <w:p>
-      <w:pPr>
-        <w:ind w:firstLine="720"/>
-      </w:pPr>
-    </w:p>
-    <w:p>
-      <w:pPr>
-        <w:ind w:firstLine="720"/>
-      </w:pPr>
-    </w:p>
-    <w:p>
-      <w:pPr>
-        <w:ind w:firstLine="720"/>
-      </w:pPr>
+      <w:r>
+        <w:rPr>
+          <w:b/>
+          <w:bCs/>
+        </w:rPr>
+        <w:t>n</w:t>
+      </w:r>
+    </w:p>
+    <w:p/>
+    <w:p>
+      <w:pPr>
+        <w:rPr>
+          <w:b/>
+          <w:bCs/>
+        </w:rPr>
+      </w:pPr>
+      <w:r>
+        <w:rPr>
+          <w:b/>
+          <w:bCs/>
+        </w:rPr>
+        <w:t>HARDWARE:</w:t>
+      </w:r>
+    </w:p>
+    <w:p>
+      <w:r>
+        <w:t>The hardware implementation of the Durban branch will be same as the one in Cape Town, except the remote server configuration which will be central to both branches for seamless filesharing.</w:t>
+      </w:r>
+    </w:p>
+    <w:p>
+      <w:r>
+        <w:t xml:space="preserve">The specs remain the same, including the number of employees needed the special hardware, i.e. </w:t>
+      </w:r>
+      <w:bookmarkStart w:id="20" w:name="_GoBack"/>
+      <w:bookmarkEnd w:id="20"/>
+      <w:r>
+        <w:t>POS hardware</w:t>
+      </w:r>
+      <w:r>
+        <w:t>, in essence:</w:t>
+      </w:r>
+    </w:p>
+    <w:p>
+      <w:pPr>
+        <w:pStyle w:val="ListParagraph"/>
+        <w:numPr>
+          <w:ilvl w:val="0"/>
+          <w:numId w:val="2"/>
+        </w:numPr>
+        <w:spacing w:after="0"/>
+      </w:pPr>
+      <w:r>
+        <w:t>CPU: Xeon E5-2620 2 GHz 6 cores</w:t>
+      </w:r>
+    </w:p>
+    <w:p>
+      <w:pPr>
+        <w:pStyle w:val="ListParagraph"/>
+        <w:numPr>
+          <w:ilvl w:val="0"/>
+          <w:numId w:val="2"/>
+        </w:numPr>
+        <w:spacing w:after="0"/>
+      </w:pPr>
+      <w:r>
+        <w:t>RAM: 64GB DDR3</w:t>
+      </w:r>
+    </w:p>
+    <w:p>
+      <w:pPr>
+        <w:pStyle w:val="ListParagraph"/>
+        <w:numPr>
+          <w:ilvl w:val="0"/>
+          <w:numId w:val="2"/>
+        </w:numPr>
+        <w:spacing w:after="0"/>
+      </w:pPr>
+      <w:r>
+        <w:t>STORAGE: 3 * 1TB HDD SATA</w:t>
+      </w:r>
+    </w:p>
+    <w:p>
+      <w:pPr>
+        <w:pStyle w:val="ListParagraph"/>
+        <w:numPr>
+          <w:ilvl w:val="0"/>
+          <w:numId w:val="2"/>
+        </w:numPr>
+        <w:spacing w:after="0"/>
+      </w:pPr>
+      <w:r>
+        <w:t>BANDWIDTH: 100Mbps 6TB</w:t>
+      </w:r>
+    </w:p>
+    <w:p>
+      <w:pPr>
+        <w:pStyle w:val="ListParagraph"/>
+        <w:numPr>
+          <w:ilvl w:val="0"/>
+          <w:numId w:val="2"/>
+        </w:numPr>
+        <w:spacing w:after="0"/>
+      </w:pPr>
+      <w:r>
+        <w:t>4 x Cat6 30M network cables</w:t>
+      </w:r>
+    </w:p>
+    <w:p>
+      <w:pPr>
+        <w:pStyle w:val="ListParagraph"/>
+      </w:pPr>
+    </w:p>
+    <w:p>
+      <w:pPr>
+        <w:rPr>
+          <w:b/>
+          <w:bCs/>
+        </w:rPr>
+      </w:pPr>
+      <w:r>
+        <w:rPr>
+          <w:b/>
+          <w:bCs/>
+        </w:rPr>
+        <w:t>SOFTWARE:</w:t>
+      </w:r>
+    </w:p>
+    <w:p>
+      <w:r>
+        <w:t xml:space="preserve">The above-mentioned approach also applies to the </w:t>
+      </w:r>
+      <w:r>
+        <w:t>software level of implementation which is:</w:t>
+      </w:r>
+    </w:p>
+    <w:p>
+      <w:pPr>
+        <w:pStyle w:val="ListParagraph"/>
+        <w:numPr>
+          <w:ilvl w:val="0"/>
+          <w:numId w:val="1"/>
+        </w:numPr>
+      </w:pPr>
+      <w:r>
+        <w:t>Windows Server Standard Edition</w:t>
+      </w:r>
+    </w:p>
+    <w:p>
+      <w:pPr>
+        <w:pStyle w:val="ListParagraph"/>
+        <w:numPr>
+          <w:ilvl w:val="0"/>
+          <w:numId w:val="1"/>
+        </w:numPr>
+      </w:pPr>
+      <w:r>
+        <w:t>Square POS software</w:t>
+      </w:r>
+    </w:p>
+    <w:p>
+      <w:pPr>
+        <w:pStyle w:val="ListParagraph"/>
+      </w:pPr>
+    </w:p>
+    <w:p>
+      <w:pPr>
+        <w:rPr>
+          <w:b/>
+          <w:bCs/>
+        </w:rPr>
+      </w:pPr>
+      <w:r>
+        <w:rPr>
+          <w:b/>
+          <w:bCs/>
+        </w:rPr>
+        <w:t>DBLC AT GLANCE:</w:t>
+      </w:r>
+    </w:p>
+    <w:p>
+      <w:r>
+        <w:t xml:space="preserve">The implementation here is that there will only be clients installed, as there will be no </w:t>
+      </w:r>
     </w:p>
     <w:p>
       <w:pPr>
         <w:pStyle w:val="Heading1"/>
       </w:pPr>
-      <w:bookmarkStart w:id="20" w:name="_Toc49774895"/>
+      <w:bookmarkStart w:id="21" w:name="_Toc49774895"/>
       <w:r>
         <w:t>Communication between the two branches</w:t>
       </w:r>
-      <w:bookmarkEnd w:id="20"/>
+      <w:bookmarkEnd w:id="21"/>
     </w:p>
     <w:p>
       <w:pPr>
         <w:pStyle w:val="Heading2"/>
       </w:pPr>
-      <w:bookmarkStart w:id="21" w:name="_Toc49774896"/>
+      <w:bookmarkStart w:id="22" w:name="_Toc49774896"/>
       <w:r>
         <w:t>Participants:</w:t>
       </w:r>
-      <w:bookmarkEnd w:id="21"/>
+      <w:bookmarkEnd w:id="22"/>
     </w:p>
     <w:p/>
     <w:p/>
@@ -2805,6 +3547,7 @@
         <w:ind w:firstLine="720"/>
       </w:pPr>
     </w:p>
+    <w:p/>
     <w:p>
       <w:pPr>
         <w:ind w:firstLine="720"/>
@@ -2830,22 +3573,42 @@
         <w:ind w:firstLine="720"/>
       </w:pPr>
     </w:p>
-    <w:bookmarkStart w:id="22" w:name="_Toc49774897" w:displacedByCustomXml="next"/>
+    <w:p>
+      <w:pPr>
+        <w:ind w:firstLine="720"/>
+      </w:pPr>
+    </w:p>
     <w:sdt>
       <w:sdtPr>
-        <w:rPr>
-          <w:rFonts w:asciiTheme="minorHAnsi" w:eastAsiaTheme="minorHAnsi" w:hAnsiTheme="minorHAnsi" w:cstheme="minorBidi"/>
-          <w:b w:val="0"/>
-          <w:sz w:val="22"/>
-          <w:szCs w:val="22"/>
-        </w:rPr>
-        <w:id w:val="-254663966"/>
+        <w:id w:val="-573587230"/>
+        <w:bibliography/>
+      </w:sdtPr>
+      <w:sdtEndPr/>
+      <w:sdtContent>
+        <w:p/>
+      </w:sdtContent>
+    </w:sdt>
+    <w:p/>
+    <w:p/>
+    <w:p/>
+    <w:p/>
+    <w:p/>
+    <w:sdt>
+      <w:sdtPr>
+        <w:id w:val="632298780"/>
         <w:docPartObj>
           <w:docPartGallery w:val="Bibliographies"/>
           <w:docPartUnique/>
         </w:docPartObj>
       </w:sdtPr>
-      <w:sdtEndPr/>
+      <w:sdtEndPr>
+        <w:rPr>
+          <w:rFonts w:asciiTheme="minorHAnsi" w:eastAsiaTheme="minorHAnsi" w:hAnsiTheme="minorHAnsi" w:cstheme="minorBidi"/>
+          <w:b w:val="0"/>
+          <w:sz w:val="22"/>
+          <w:szCs w:val="22"/>
+        </w:rPr>
+      </w:sdtEndPr>
       <w:sdtContent>
         <w:p>
           <w:pPr>
@@ -2854,16 +3617,22 @@
           <w:r>
             <w:t>References</w:t>
           </w:r>
-          <w:bookmarkEnd w:id="22"/>
         </w:p>
         <w:sdt>
           <w:sdtPr>
-            <w:id w:val="-573587230"/>
+            <w:id w:val="-1674484193"/>
             <w:bibliography/>
           </w:sdtPr>
-          <w:sdtEndPr/>
           <w:sdtContent>
             <w:p>
+              <w:pPr>
+                <w:pStyle w:val="Bibliography"/>
+                <w:rPr>
+                  <w:noProof/>
+                  <w:sz w:val="24"/>
+                  <w:szCs w:val="24"/>
+                </w:rPr>
+              </w:pPr>
               <w:r>
                 <w:fldChar w:fldCharType="begin"/>
               </w:r>
@@ -2875,13 +3644,26 @@
               </w:r>
               <w:r>
                 <w:rPr>
-                  <w:b/>
-                  <w:bCs/>
                   <w:noProof/>
-                  <w:lang w:val="en-US"/>
                 </w:rPr>
-                <w:t>There are no sources in the current document.</w:t>
+                <w:t xml:space="preserve">Santhanam, R. &amp; Kyparisis, J., 1995. Copmuter &amp; Operations Research. </w:t>
               </w:r>
+              <w:r>
+                <w:rPr>
+                  <w:i/>
+                  <w:iCs/>
+                  <w:noProof/>
+                </w:rPr>
+                <w:t xml:space="preserve">A multiple criteria decision model for information system project selection, </w:t>
+              </w:r>
+              <w:r>
+                <w:rPr>
+                  <w:noProof/>
+                </w:rPr>
+                <w:t>22(8), pp. 807-818.</w:t>
+              </w:r>
+            </w:p>
+            <w:p>
               <w:r>
                 <w:rPr>
                   <w:b/>
@@ -2895,13 +3677,9 @@
         </w:sdt>
       </w:sdtContent>
     </w:sdt>
-    <w:p>
-      <w:pPr>
-        <w:ind w:firstLine="720"/>
-      </w:pPr>
-    </w:p>
+    <w:p/>
     <w:sectPr>
-      <w:headerReference w:type="default" r:id="rId8"/>
+      <w:headerReference w:type="default" r:id="rId11"/>
       <w:pgSz w:w="11906" w:h="16838"/>
       <w:pgMar w:top="1440" w:right="1440" w:bottom="1440" w:left="1440" w:header="708" w:footer="708" w:gutter="0"/>
       <w:cols w:space="708"/>
@@ -2912,7 +3690,7 @@
 </file>
 
 <file path=word/endnotes.xml><?xml version="1.0" encoding="utf-8"?>
-<w:endnotes xmlns:wpc="http://schemas.microsoft.com/office/word/2010/wordprocessingCanvas" xmlns:cx="http://schemas.microsoft.com/office/drawing/2014/chartex" xmlns:cx1="http://schemas.microsoft.com/office/drawing/2015/9/8/chartex" xmlns:cx2="http://schemas.microsoft.com/office/drawing/2015/10/21/chartex" xmlns:cx3="http://schemas.microsoft.com/office/drawing/2016/5/9/chartex" xmlns:cx4="http://schemas.microsoft.com/office/drawing/2016/5/10/chartex" xmlns:cx5="http://schemas.microsoft.com/office/drawing/2016/5/11/chartex" xmlns:cx6="http://schemas.microsoft.com/office/drawing/2016/5/12/chartex" xmlns:cx7="http://schemas.microsoft.com/office/drawing/2016/5/13/chartex" xmlns:cx8="http://schemas.microsoft.com/office/drawing/2016/5/14/chartex" xmlns:mc="http://schemas.openxmlformats.org/markup-compatibility/2006" xmlns:aink="http://schemas.microsoft.com/office/drawing/2016/ink" xmlns:am3d="http://schemas.microsoft.com/office/drawing/2017/model3d" xmlns:o="urn:schemas-microsoft-com:office:office" xmlns:r="http://schemas.openxmlformats.org/officeDocument/2006/relationships" xmlns:m="http://schemas.openxmlformats.org/officeDocument/2006/math" xmlns:v="urn:schemas-microsoft-com:vml" xmlns:wp14="http://schemas.microsoft.com/office/word/2010/wordprocessingDrawing" xmlns:wp="http://schemas.openxmlformats.org/drawingml/2006/wordprocessingDrawing" xmlns:w10="urn:schemas-microsoft-com:office:word" xmlns:w="http://schemas.openxmlformats.org/wordprocessingml/2006/main" xmlns:w14="http://schemas.microsoft.com/office/word/2010/wordml" xmlns:w15="http://schemas.microsoft.com/office/word/2012/wordml" xmlns:w16cex="http://schemas.microsoft.com/office/word/2018/wordml/cex" xmlns:w16cid="http://schemas.microsoft.com/office/word/2016/wordml/cid" xmlns:w16="http://schemas.microsoft.com/office/word/2018/wordml" xmlns:w16se="http://schemas.microsoft.com/office/word/2015/wordml/symex" xmlns:wpg="http://schemas.microsoft.com/office/word/2010/wordprocessingGroup" xmlns:wpi="http://schemas.microsoft.com/office/word/2010/wordprocessingInk" xmlns:wne="http://schemas.microsoft.com/office/word/2006/wordml" xmlns:wps="http://schemas.microsoft.com/office/word/2010/wordprocessingShape" mc:Ignorable="w14 w15 w16se w16cid w16 w16cex wp14">
+<w:endnotes xmlns:wpc="http://schemas.microsoft.com/office/word/2010/wordprocessingCanvas" xmlns:cx="http://schemas.microsoft.com/office/drawing/2014/chartex" xmlns:cx1="http://schemas.microsoft.com/office/drawing/2015/9/8/chartex" xmlns:cx2="http://schemas.microsoft.com/office/drawing/2015/10/21/chartex" xmlns:cx3="http://schemas.microsoft.com/office/drawing/2016/5/9/chartex" xmlns:cx4="http://schemas.microsoft.com/office/drawing/2016/5/10/chartex" xmlns:cx5="http://schemas.microsoft.com/office/drawing/2016/5/11/chartex" xmlns:cx6="http://schemas.microsoft.com/office/drawing/2016/5/12/chartex" xmlns:cx7="http://schemas.microsoft.com/office/drawing/2016/5/13/chartex" xmlns:cx8="http://schemas.microsoft.com/office/drawing/2016/5/14/chartex" xmlns:mc="http://schemas.openxmlformats.org/markup-compatibility/2006" xmlns:aink="http://schemas.microsoft.com/office/drawing/2016/ink" xmlns:am3d="http://schemas.microsoft.com/office/drawing/2017/model3d" xmlns:o="urn:schemas-microsoft-com:office:office" xmlns:r="http://schemas.openxmlformats.org/officeDocument/2006/relationships" xmlns:m="http://schemas.openxmlformats.org/officeDocument/2006/math" xmlns:v="urn:schemas-microsoft-com:vml" xmlns:wp14="http://schemas.microsoft.com/office/word/2010/wordprocessingDrawing" xmlns:wp="http://schemas.openxmlformats.org/drawingml/2006/wordprocessingDrawing" xmlns:w10="urn:schemas-microsoft-com:office:word" xmlns:w="http://schemas.openxmlformats.org/wordprocessingml/2006/main" xmlns:w14="http://schemas.microsoft.com/office/word/2010/wordml" xmlns:w15="http://schemas.microsoft.com/office/word/2012/wordml" xmlns:w16cid="http://schemas.microsoft.com/office/word/2016/wordml/cid" xmlns:w16se="http://schemas.microsoft.com/office/word/2015/wordml/symex" xmlns:wpg="http://schemas.microsoft.com/office/word/2010/wordprocessingGroup" xmlns:wpi="http://schemas.microsoft.com/office/word/2010/wordprocessingInk" xmlns:wne="http://schemas.microsoft.com/office/word/2006/wordml" xmlns:wps="http://schemas.microsoft.com/office/word/2010/wordprocessingShape" mc:Ignorable="w14 w15 w16se w16cid wp14">
   <w:endnote w:type="separator" w:id="-1">
     <w:p>
       <w:pPr>
@@ -2937,7 +3715,7 @@
 </file>
 
 <file path=word/footnotes.xml><?xml version="1.0" encoding="utf-8"?>
-<w:footnotes xmlns:wpc="http://schemas.microsoft.com/office/word/2010/wordprocessingCanvas" xmlns:cx="http://schemas.microsoft.com/office/drawing/2014/chartex" xmlns:cx1="http://schemas.microsoft.com/office/drawing/2015/9/8/chartex" xmlns:cx2="http://schemas.microsoft.com/office/drawing/2015/10/21/chartex" xmlns:cx3="http://schemas.microsoft.com/office/drawing/2016/5/9/chartex" xmlns:cx4="http://schemas.microsoft.com/office/drawing/2016/5/10/chartex" xmlns:cx5="http://schemas.microsoft.com/office/drawing/2016/5/11/chartex" xmlns:cx6="http://schemas.microsoft.com/office/drawing/2016/5/12/chartex" xmlns:cx7="http://schemas.microsoft.com/office/drawing/2016/5/13/chartex" xmlns:cx8="http://schemas.microsoft.com/office/drawing/2016/5/14/chartex" xmlns:mc="http://schemas.openxmlformats.org/markup-compatibility/2006" xmlns:aink="http://schemas.microsoft.com/office/drawing/2016/ink" xmlns:am3d="http://schemas.microsoft.com/office/drawing/2017/model3d" xmlns:o="urn:schemas-microsoft-com:office:office" xmlns:r="http://schemas.openxmlformats.org/officeDocument/2006/relationships" xmlns:m="http://schemas.openxmlformats.org/officeDocument/2006/math" xmlns:v="urn:schemas-microsoft-com:vml" xmlns:wp14="http://schemas.microsoft.com/office/word/2010/wordprocessingDrawing" xmlns:wp="http://schemas.openxmlformats.org/drawingml/2006/wordprocessingDrawing" xmlns:w10="urn:schemas-microsoft-com:office:word" xmlns:w="http://schemas.openxmlformats.org/wordprocessingml/2006/main" xmlns:w14="http://schemas.microsoft.com/office/word/2010/wordml" xmlns:w15="http://schemas.microsoft.com/office/word/2012/wordml" xmlns:w16cex="http://schemas.microsoft.com/office/word/2018/wordml/cex" xmlns:w16cid="http://schemas.microsoft.com/office/word/2016/wordml/cid" xmlns:w16="http://schemas.microsoft.com/office/word/2018/wordml" xmlns:w16se="http://schemas.microsoft.com/office/word/2015/wordml/symex" xmlns:wpg="http://schemas.microsoft.com/office/word/2010/wordprocessingGroup" xmlns:wpi="http://schemas.microsoft.com/office/word/2010/wordprocessingInk" xmlns:wne="http://schemas.microsoft.com/office/word/2006/wordml" xmlns:wps="http://schemas.microsoft.com/office/word/2010/wordprocessingShape" mc:Ignorable="w14 w15 w16se w16cid w16 w16cex wp14">
+<w:footnotes xmlns:wpc="http://schemas.microsoft.com/office/word/2010/wordprocessingCanvas" xmlns:cx="http://schemas.microsoft.com/office/drawing/2014/chartex" xmlns:cx1="http://schemas.microsoft.com/office/drawing/2015/9/8/chartex" xmlns:cx2="http://schemas.microsoft.com/office/drawing/2015/10/21/chartex" xmlns:cx3="http://schemas.microsoft.com/office/drawing/2016/5/9/chartex" xmlns:cx4="http://schemas.microsoft.com/office/drawing/2016/5/10/chartex" xmlns:cx5="http://schemas.microsoft.com/office/drawing/2016/5/11/chartex" xmlns:cx6="http://schemas.microsoft.com/office/drawing/2016/5/12/chartex" xmlns:cx7="http://schemas.microsoft.com/office/drawing/2016/5/13/chartex" xmlns:cx8="http://schemas.microsoft.com/office/drawing/2016/5/14/chartex" xmlns:mc="http://schemas.openxmlformats.org/markup-compatibility/2006" xmlns:aink="http://schemas.microsoft.com/office/drawing/2016/ink" xmlns:am3d="http://schemas.microsoft.com/office/drawing/2017/model3d" xmlns:o="urn:schemas-microsoft-com:office:office" xmlns:r="http://schemas.openxmlformats.org/officeDocument/2006/relationships" xmlns:m="http://schemas.openxmlformats.org/officeDocument/2006/math" xmlns:v="urn:schemas-microsoft-com:vml" xmlns:wp14="http://schemas.microsoft.com/office/word/2010/wordprocessingDrawing" xmlns:wp="http://schemas.openxmlformats.org/drawingml/2006/wordprocessingDrawing" xmlns:w10="urn:schemas-microsoft-com:office:word" xmlns:w="http://schemas.openxmlformats.org/wordprocessingml/2006/main" xmlns:w14="http://schemas.microsoft.com/office/word/2010/wordml" xmlns:w15="http://schemas.microsoft.com/office/word/2012/wordml" xmlns:w16cid="http://schemas.microsoft.com/office/word/2016/wordml/cid" xmlns:w16se="http://schemas.microsoft.com/office/word/2015/wordml/symex" xmlns:wpg="http://schemas.microsoft.com/office/word/2010/wordprocessingGroup" xmlns:wpi="http://schemas.microsoft.com/office/word/2010/wordprocessingInk" xmlns:wne="http://schemas.microsoft.com/office/word/2006/wordml" xmlns:wps="http://schemas.microsoft.com/office/word/2010/wordprocessingShape" mc:Ignorable="w14 w15 w16se w16cid wp14">
   <w:footnote w:type="separator" w:id="-1">
     <w:p>
       <w:pPr>
@@ -2962,7 +3740,7 @@
 </file>
 
 <file path=word/header1.xml><?xml version="1.0" encoding="utf-8"?>
-<w:hdr xmlns:wpc="http://schemas.microsoft.com/office/word/2010/wordprocessingCanvas" xmlns:cx="http://schemas.microsoft.com/office/drawing/2014/chartex" xmlns:cx1="http://schemas.microsoft.com/office/drawing/2015/9/8/chartex" xmlns:cx2="http://schemas.microsoft.com/office/drawing/2015/10/21/chartex" xmlns:cx3="http://schemas.microsoft.com/office/drawing/2016/5/9/chartex" xmlns:cx4="http://schemas.microsoft.com/office/drawing/2016/5/10/chartex" xmlns:cx5="http://schemas.microsoft.com/office/drawing/2016/5/11/chartex" xmlns:cx6="http://schemas.microsoft.com/office/drawing/2016/5/12/chartex" xmlns:cx7="http://schemas.microsoft.com/office/drawing/2016/5/13/chartex" xmlns:cx8="http://schemas.microsoft.com/office/drawing/2016/5/14/chartex" xmlns:mc="http://schemas.openxmlformats.org/markup-compatibility/2006" xmlns:aink="http://schemas.microsoft.com/office/drawing/2016/ink" xmlns:am3d="http://schemas.microsoft.com/office/drawing/2017/model3d" xmlns:o="urn:schemas-microsoft-com:office:office" xmlns:r="http://schemas.openxmlformats.org/officeDocument/2006/relationships" xmlns:m="http://schemas.openxmlformats.org/officeDocument/2006/math" xmlns:v="urn:schemas-microsoft-com:vml" xmlns:wp14="http://schemas.microsoft.com/office/word/2010/wordprocessingDrawing" xmlns:wp="http://schemas.openxmlformats.org/drawingml/2006/wordprocessingDrawing" xmlns:w10="urn:schemas-microsoft-com:office:word" xmlns:w="http://schemas.openxmlformats.org/wordprocessingml/2006/main" xmlns:w14="http://schemas.microsoft.com/office/word/2010/wordml" xmlns:w15="http://schemas.microsoft.com/office/word/2012/wordml" xmlns:w16cex="http://schemas.microsoft.com/office/word/2018/wordml/cex" xmlns:w16cid="http://schemas.microsoft.com/office/word/2016/wordml/cid" xmlns:w16="http://schemas.microsoft.com/office/word/2018/wordml" xmlns:w16se="http://schemas.microsoft.com/office/word/2015/wordml/symex" xmlns:wpg="http://schemas.microsoft.com/office/word/2010/wordprocessingGroup" xmlns:wpi="http://schemas.microsoft.com/office/word/2010/wordprocessingInk" xmlns:wne="http://schemas.microsoft.com/office/word/2006/wordml" xmlns:wps="http://schemas.microsoft.com/office/word/2010/wordprocessingShape" mc:Ignorable="w14 w15 w16se w16cid w16 w16cex wp14">
+<w:hdr xmlns:wpc="http://schemas.microsoft.com/office/word/2010/wordprocessingCanvas" xmlns:cx="http://schemas.microsoft.com/office/drawing/2014/chartex" xmlns:cx1="http://schemas.microsoft.com/office/drawing/2015/9/8/chartex" xmlns:cx2="http://schemas.microsoft.com/office/drawing/2015/10/21/chartex" xmlns:cx3="http://schemas.microsoft.com/office/drawing/2016/5/9/chartex" xmlns:cx4="http://schemas.microsoft.com/office/drawing/2016/5/10/chartex" xmlns:cx5="http://schemas.microsoft.com/office/drawing/2016/5/11/chartex" xmlns:cx6="http://schemas.microsoft.com/office/drawing/2016/5/12/chartex" xmlns:cx7="http://schemas.microsoft.com/office/drawing/2016/5/13/chartex" xmlns:cx8="http://schemas.microsoft.com/office/drawing/2016/5/14/chartex" xmlns:mc="http://schemas.openxmlformats.org/markup-compatibility/2006" xmlns:aink="http://schemas.microsoft.com/office/drawing/2016/ink" xmlns:am3d="http://schemas.microsoft.com/office/drawing/2017/model3d" xmlns:o="urn:schemas-microsoft-com:office:office" xmlns:r="http://schemas.openxmlformats.org/officeDocument/2006/relationships" xmlns:m="http://schemas.openxmlformats.org/officeDocument/2006/math" xmlns:v="urn:schemas-microsoft-com:vml" xmlns:wp14="http://schemas.microsoft.com/office/word/2010/wordprocessingDrawing" xmlns:wp="http://schemas.openxmlformats.org/drawingml/2006/wordprocessingDrawing" xmlns:w10="urn:schemas-microsoft-com:office:word" xmlns:w="http://schemas.openxmlformats.org/wordprocessingml/2006/main" xmlns:w14="http://schemas.microsoft.com/office/word/2010/wordml" xmlns:w15="http://schemas.microsoft.com/office/word/2012/wordml" xmlns:w16cid="http://schemas.microsoft.com/office/word/2016/wordml/cid" xmlns:w16se="http://schemas.microsoft.com/office/word/2015/wordml/symex" xmlns:wpg="http://schemas.microsoft.com/office/word/2010/wordprocessingGroup" xmlns:wpi="http://schemas.microsoft.com/office/word/2010/wordprocessingInk" xmlns:wne="http://schemas.microsoft.com/office/word/2006/wordml" xmlns:wps="http://schemas.microsoft.com/office/word/2010/wordprocessingShape" mc:Ignorable="w14 w15 w16se w16cid wp14">
   <w:p>
     <w:pPr>
       <w:pStyle w:val="Header"/>
@@ -2975,8 +3753,245 @@
 </w:hdr>
 </file>
 
+<file path=word/numbering.xml><?xml version="1.0" encoding="utf-8"?>
+<w:numbering xmlns:wpc="http://schemas.microsoft.com/office/word/2010/wordprocessingCanvas" xmlns:cx="http://schemas.microsoft.com/office/drawing/2014/chartex" xmlns:cx1="http://schemas.microsoft.com/office/drawing/2015/9/8/chartex" xmlns:cx2="http://schemas.microsoft.com/office/drawing/2015/10/21/chartex" xmlns:cx3="http://schemas.microsoft.com/office/drawing/2016/5/9/chartex" xmlns:cx4="http://schemas.microsoft.com/office/drawing/2016/5/10/chartex" xmlns:cx5="http://schemas.microsoft.com/office/drawing/2016/5/11/chartex" xmlns:cx6="http://schemas.microsoft.com/office/drawing/2016/5/12/chartex" xmlns:cx7="http://schemas.microsoft.com/office/drawing/2016/5/13/chartex" xmlns:cx8="http://schemas.microsoft.com/office/drawing/2016/5/14/chartex" xmlns:mc="http://schemas.openxmlformats.org/markup-compatibility/2006" xmlns:aink="http://schemas.microsoft.com/office/drawing/2016/ink" xmlns:am3d="http://schemas.microsoft.com/office/drawing/2017/model3d" xmlns:o="urn:schemas-microsoft-com:office:office" xmlns:r="http://schemas.openxmlformats.org/officeDocument/2006/relationships" xmlns:m="http://schemas.openxmlformats.org/officeDocument/2006/math" xmlns:v="urn:schemas-microsoft-com:vml" xmlns:wp14="http://schemas.microsoft.com/office/word/2010/wordprocessingDrawing" xmlns:wp="http://schemas.openxmlformats.org/drawingml/2006/wordprocessingDrawing" xmlns:w10="urn:schemas-microsoft-com:office:word" xmlns:w="http://schemas.openxmlformats.org/wordprocessingml/2006/main" xmlns:w14="http://schemas.microsoft.com/office/word/2010/wordml" xmlns:w15="http://schemas.microsoft.com/office/word/2012/wordml" xmlns:w16cid="http://schemas.microsoft.com/office/word/2016/wordml/cid" xmlns:w16se="http://schemas.microsoft.com/office/word/2015/wordml/symex" xmlns:wpg="http://schemas.microsoft.com/office/word/2010/wordprocessingGroup" xmlns:wpi="http://schemas.microsoft.com/office/word/2010/wordprocessingInk" xmlns:wne="http://schemas.microsoft.com/office/word/2006/wordml" xmlns:wps="http://schemas.microsoft.com/office/word/2010/wordprocessingShape" mc:Ignorable="w14 w15 w16se w16cid wp14">
+  <w:abstractNum w:abstractNumId="0" w15:restartNumberingAfterBreak="0">
+    <w:nsid w:val="0D7C77F7"/>
+    <w:multiLevelType w:val="hybridMultilevel"/>
+    <w:tmpl w:val="45D68D54"/>
+    <w:lvl w:ilvl="0" w:tplc="1C090001">
+      <w:start w:val="1"/>
+      <w:numFmt w:val="bullet"/>
+      <w:lvlText w:val=""/>
+      <w:lvlJc w:val="left"/>
+      <w:pPr>
+        <w:ind w:left="720" w:hanging="360"/>
+      </w:pPr>
+      <w:rPr>
+        <w:rFonts w:ascii="Symbol" w:hAnsi="Symbol" w:hint="default"/>
+      </w:rPr>
+    </w:lvl>
+    <w:lvl w:ilvl="1" w:tplc="1C090003" w:tentative="1">
+      <w:start w:val="1"/>
+      <w:numFmt w:val="bullet"/>
+      <w:lvlText w:val="o"/>
+      <w:lvlJc w:val="left"/>
+      <w:pPr>
+        <w:ind w:left="1440" w:hanging="360"/>
+      </w:pPr>
+      <w:rPr>
+        <w:rFonts w:ascii="Courier New" w:hAnsi="Courier New" w:cs="Courier New" w:hint="default"/>
+      </w:rPr>
+    </w:lvl>
+    <w:lvl w:ilvl="2" w:tplc="1C090005" w:tentative="1">
+      <w:start w:val="1"/>
+      <w:numFmt w:val="bullet"/>
+      <w:lvlText w:val=""/>
+      <w:lvlJc w:val="left"/>
+      <w:pPr>
+        <w:ind w:left="2160" w:hanging="360"/>
+      </w:pPr>
+      <w:rPr>
+        <w:rFonts w:ascii="Wingdings" w:hAnsi="Wingdings" w:hint="default"/>
+      </w:rPr>
+    </w:lvl>
+    <w:lvl w:ilvl="3" w:tplc="1C090001" w:tentative="1">
+      <w:start w:val="1"/>
+      <w:numFmt w:val="bullet"/>
+      <w:lvlText w:val=""/>
+      <w:lvlJc w:val="left"/>
+      <w:pPr>
+        <w:ind w:left="2880" w:hanging="360"/>
+      </w:pPr>
+      <w:rPr>
+        <w:rFonts w:ascii="Symbol" w:hAnsi="Symbol" w:hint="default"/>
+      </w:rPr>
+    </w:lvl>
+    <w:lvl w:ilvl="4" w:tplc="1C090003" w:tentative="1">
+      <w:start w:val="1"/>
+      <w:numFmt w:val="bullet"/>
+      <w:lvlText w:val="o"/>
+      <w:lvlJc w:val="left"/>
+      <w:pPr>
+        <w:ind w:left="3600" w:hanging="360"/>
+      </w:pPr>
+      <w:rPr>
+        <w:rFonts w:ascii="Courier New" w:hAnsi="Courier New" w:cs="Courier New" w:hint="default"/>
+      </w:rPr>
+    </w:lvl>
+    <w:lvl w:ilvl="5" w:tplc="1C090005" w:tentative="1">
+      <w:start w:val="1"/>
+      <w:numFmt w:val="bullet"/>
+      <w:lvlText w:val=""/>
+      <w:lvlJc w:val="left"/>
+      <w:pPr>
+        <w:ind w:left="4320" w:hanging="360"/>
+      </w:pPr>
+      <w:rPr>
+        <w:rFonts w:ascii="Wingdings" w:hAnsi="Wingdings" w:hint="default"/>
+      </w:rPr>
+    </w:lvl>
+    <w:lvl w:ilvl="6" w:tplc="1C090001" w:tentative="1">
+      <w:start w:val="1"/>
+      <w:numFmt w:val="bullet"/>
+      <w:lvlText w:val=""/>
+      <w:lvlJc w:val="left"/>
+      <w:pPr>
+        <w:ind w:left="5040" w:hanging="360"/>
+      </w:pPr>
+      <w:rPr>
+        <w:rFonts w:ascii="Symbol" w:hAnsi="Symbol" w:hint="default"/>
+      </w:rPr>
+    </w:lvl>
+    <w:lvl w:ilvl="7" w:tplc="1C090003" w:tentative="1">
+      <w:start w:val="1"/>
+      <w:numFmt w:val="bullet"/>
+      <w:lvlText w:val="o"/>
+      <w:lvlJc w:val="left"/>
+      <w:pPr>
+        <w:ind w:left="5760" w:hanging="360"/>
+      </w:pPr>
+      <w:rPr>
+        <w:rFonts w:ascii="Courier New" w:hAnsi="Courier New" w:cs="Courier New" w:hint="default"/>
+      </w:rPr>
+    </w:lvl>
+    <w:lvl w:ilvl="8" w:tplc="1C090005" w:tentative="1">
+      <w:start w:val="1"/>
+      <w:numFmt w:val="bullet"/>
+      <w:lvlText w:val=""/>
+      <w:lvlJc w:val="left"/>
+      <w:pPr>
+        <w:ind w:left="6480" w:hanging="360"/>
+      </w:pPr>
+      <w:rPr>
+        <w:rFonts w:ascii="Wingdings" w:hAnsi="Wingdings" w:hint="default"/>
+      </w:rPr>
+    </w:lvl>
+  </w:abstractNum>
+  <w:abstractNum w:abstractNumId="1" w15:restartNumberingAfterBreak="0">
+    <w:nsid w:val="41CA2E27"/>
+    <w:multiLevelType w:val="hybridMultilevel"/>
+    <w:tmpl w:val="8DAC98AE"/>
+    <w:lvl w:ilvl="0" w:tplc="1C090001">
+      <w:start w:val="1"/>
+      <w:numFmt w:val="bullet"/>
+      <w:lvlText w:val=""/>
+      <w:lvlJc w:val="left"/>
+      <w:pPr>
+        <w:ind w:left="720" w:hanging="360"/>
+      </w:pPr>
+      <w:rPr>
+        <w:rFonts w:ascii="Symbol" w:hAnsi="Symbol" w:hint="default"/>
+      </w:rPr>
+    </w:lvl>
+    <w:lvl w:ilvl="1" w:tplc="1C090003" w:tentative="1">
+      <w:start w:val="1"/>
+      <w:numFmt w:val="bullet"/>
+      <w:lvlText w:val="o"/>
+      <w:lvlJc w:val="left"/>
+      <w:pPr>
+        <w:ind w:left="1440" w:hanging="360"/>
+      </w:pPr>
+      <w:rPr>
+        <w:rFonts w:ascii="Courier New" w:hAnsi="Courier New" w:cs="Courier New" w:hint="default"/>
+      </w:rPr>
+    </w:lvl>
+    <w:lvl w:ilvl="2" w:tplc="1C090005" w:tentative="1">
+      <w:start w:val="1"/>
+      <w:numFmt w:val="bullet"/>
+      <w:lvlText w:val=""/>
+      <w:lvlJc w:val="left"/>
+      <w:pPr>
+        <w:ind w:left="2160" w:hanging="360"/>
+      </w:pPr>
+      <w:rPr>
+        <w:rFonts w:ascii="Wingdings" w:hAnsi="Wingdings" w:hint="default"/>
+      </w:rPr>
+    </w:lvl>
+    <w:lvl w:ilvl="3" w:tplc="1C090001" w:tentative="1">
+      <w:start w:val="1"/>
+      <w:numFmt w:val="bullet"/>
+      <w:lvlText w:val=""/>
+      <w:lvlJc w:val="left"/>
+      <w:pPr>
+        <w:ind w:left="2880" w:hanging="360"/>
+      </w:pPr>
+      <w:rPr>
+        <w:rFonts w:ascii="Symbol" w:hAnsi="Symbol" w:hint="default"/>
+      </w:rPr>
+    </w:lvl>
+    <w:lvl w:ilvl="4" w:tplc="1C090003" w:tentative="1">
+      <w:start w:val="1"/>
+      <w:numFmt w:val="bullet"/>
+      <w:lvlText w:val="o"/>
+      <w:lvlJc w:val="left"/>
+      <w:pPr>
+        <w:ind w:left="3600" w:hanging="360"/>
+      </w:pPr>
+      <w:rPr>
+        <w:rFonts w:ascii="Courier New" w:hAnsi="Courier New" w:cs="Courier New" w:hint="default"/>
+      </w:rPr>
+    </w:lvl>
+    <w:lvl w:ilvl="5" w:tplc="1C090005" w:tentative="1">
+      <w:start w:val="1"/>
+      <w:numFmt w:val="bullet"/>
+      <w:lvlText w:val=""/>
+      <w:lvlJc w:val="left"/>
+      <w:pPr>
+        <w:ind w:left="4320" w:hanging="360"/>
+      </w:pPr>
+      <w:rPr>
+        <w:rFonts w:ascii="Wingdings" w:hAnsi="Wingdings" w:hint="default"/>
+      </w:rPr>
+    </w:lvl>
+    <w:lvl w:ilvl="6" w:tplc="1C090001" w:tentative="1">
+      <w:start w:val="1"/>
+      <w:numFmt w:val="bullet"/>
+      <w:lvlText w:val=""/>
+      <w:lvlJc w:val="left"/>
+      <w:pPr>
+        <w:ind w:left="5040" w:hanging="360"/>
+      </w:pPr>
+      <w:rPr>
+        <w:rFonts w:ascii="Symbol" w:hAnsi="Symbol" w:hint="default"/>
+      </w:rPr>
+    </w:lvl>
+    <w:lvl w:ilvl="7" w:tplc="1C090003" w:tentative="1">
+      <w:start w:val="1"/>
+      <w:numFmt w:val="bullet"/>
+      <w:lvlText w:val="o"/>
+      <w:lvlJc w:val="left"/>
+      <w:pPr>
+        <w:ind w:left="5760" w:hanging="360"/>
+      </w:pPr>
+      <w:rPr>
+        <w:rFonts w:ascii="Courier New" w:hAnsi="Courier New" w:cs="Courier New" w:hint="default"/>
+      </w:rPr>
+    </w:lvl>
+    <w:lvl w:ilvl="8" w:tplc="1C090005" w:tentative="1">
+      <w:start w:val="1"/>
+      <w:numFmt w:val="bullet"/>
+      <w:lvlText w:val=""/>
+      <w:lvlJc w:val="left"/>
+      <w:pPr>
+        <w:ind w:left="6480" w:hanging="360"/>
+      </w:pPr>
+      <w:rPr>
+        <w:rFonts w:ascii="Wingdings" w:hAnsi="Wingdings" w:hint="default"/>
+      </w:rPr>
+    </w:lvl>
+  </w:abstractNum>
+  <w:num w:numId="1">
+    <w:abstractNumId w:val="0"/>
+  </w:num>
+  <w:num w:numId="2">
+    <w:abstractNumId w:val="1"/>
+  </w:num>
+</w:numbering>
+</file>
+
 <file path=word/styles.xml><?xml version="1.0" encoding="utf-8"?>
-<w:styles xmlns:mc="http://schemas.openxmlformats.org/markup-compatibility/2006" xmlns:r="http://schemas.openxmlformats.org/officeDocument/2006/relationships" xmlns:w="http://schemas.openxmlformats.org/wordprocessingml/2006/main" xmlns:w14="http://schemas.microsoft.com/office/word/2010/wordml" xmlns:w15="http://schemas.microsoft.com/office/word/2012/wordml" xmlns:w16cex="http://schemas.microsoft.com/office/word/2018/wordml/cex" xmlns:w16cid="http://schemas.microsoft.com/office/word/2016/wordml/cid" xmlns:w16="http://schemas.microsoft.com/office/word/2018/wordml" xmlns:w16se="http://schemas.microsoft.com/office/word/2015/wordml/symex" mc:Ignorable="w14 w15 w16se w16cid w16 w16cex">
+<w:styles xmlns:mc="http://schemas.openxmlformats.org/markup-compatibility/2006" xmlns:r="http://schemas.openxmlformats.org/officeDocument/2006/relationships" xmlns:w="http://schemas.openxmlformats.org/wordprocessingml/2006/main" xmlns:w14="http://schemas.microsoft.com/office/word/2010/wordml" xmlns:w15="http://schemas.microsoft.com/office/word/2012/wordml" xmlns:w16cid="http://schemas.microsoft.com/office/word/2016/wordml/cid" xmlns:w16se="http://schemas.microsoft.com/office/word/2015/wordml/symex" mc:Ignorable="w14 w15 w16se w16cid">
   <w:docDefaults>
     <w:rPrDefault>
       <w:rPr>
@@ -3611,6 +4626,37 @@
       <w:ind w:left="440"/>
     </w:pPr>
   </w:style>
+  <w:style w:type="paragraph" w:styleId="Bibliography">
+    <w:name w:val="Bibliography"/>
+    <w:basedOn w:val="Normal"/>
+    <w:next w:val="Normal"/>
+    <w:uiPriority w:val="37"/>
+    <w:unhideWhenUsed/>
+    <w:rsid w:val="00713040"/>
+  </w:style>
+  <w:style w:type="character" w:styleId="UnresolvedMention">
+    <w:name w:val="Unresolved Mention"/>
+    <w:basedOn w:val="DefaultParagraphFont"/>
+    <w:uiPriority w:val="99"/>
+    <w:semiHidden/>
+    <w:unhideWhenUsed/>
+    <w:rsid w:val="001928D0"/>
+    <w:rPr>
+      <w:color w:val="605E5C"/>
+      <w:shd w:val="clear" w:color="auto" w:fill="E1DFDD"/>
+    </w:rPr>
+  </w:style>
+  <w:style w:type="paragraph" w:styleId="ListParagraph">
+    <w:name w:val="List Paragraph"/>
+    <w:basedOn w:val="Normal"/>
+    <w:uiPriority w:val="34"/>
+    <w:qFormat/>
+    <w:rsid w:val="00671A48"/>
+    <w:pPr>
+      <w:ind w:left="720"/>
+      <w:contextualSpacing/>
+    </w:pPr>
+  </w:style>
 </w:styles>
 </file>
 
@@ -3910,11 +4956,38 @@
 </file>
 
 <file path=customXml/item1.xml><?xml version="1.0" encoding="utf-8"?>
-<b:Sources xmlns:b="http://schemas.openxmlformats.org/officeDocument/2006/bibliography" xmlns="http://schemas.openxmlformats.org/officeDocument/2006/bibliography" SelectedStyle="\HarvardAnglia2008OfficeOnline.xsl" StyleName="Harvard - Anglia" Version="2008"/>
+<b:Sources xmlns:b="http://schemas.openxmlformats.org/officeDocument/2006/bibliography" xmlns="http://schemas.openxmlformats.org/officeDocument/2006/bibliography" SelectedStyle="\HarvardAnglia2008OfficeOnline.xsl" StyleName="Harvard - Anglia" Version="2008">
+  <b:Source>
+    <b:Tag>Rad95</b:Tag>
+    <b:SourceType>JournalArticle</b:SourceType>
+    <b:Guid>{8D37910F-BC2B-4CC2-8032-7AB011829AEB}</b:Guid>
+    <b:Title>Copmuter &amp; Operations Research</b:Title>
+    <b:Year>1995</b:Year>
+    <b:Author>
+      <b:Author>
+        <b:NameList>
+          <b:Person>
+            <b:Last>Santhanam</b:Last>
+            <b:First>Radhika</b:First>
+          </b:Person>
+          <b:Person>
+            <b:Last>Kyparisis</b:Last>
+            <b:First>Jerzy</b:First>
+          </b:Person>
+        </b:NameList>
+      </b:Author>
+    </b:Author>
+    <b:JournalName>A multiple criteria decision model for information system project selection</b:JournalName>
+    <b:Pages>807-818</b:Pages>
+    <b:Volume>22</b:Volume>
+    <b:Issue>8</b:Issue>
+    <b:RefOrder>1</b:RefOrder>
+  </b:Source>
+</b:Sources>
 </file>
 
 <file path=customXml/itemProps1.xml><?xml version="1.0" encoding="utf-8"?>
-<ds:datastoreItem xmlns:ds="http://schemas.openxmlformats.org/officeDocument/2006/customXml" ds:itemID="{9915BC38-3972-44FE-AA8F-0C1D3B64890A}">
+<ds:datastoreItem xmlns:ds="http://schemas.openxmlformats.org/officeDocument/2006/customXml" ds:itemID="{C1958FE9-B3B3-4075-B28E-0611CDE1ACB8}">
   <ds:schemaRefs>
     <ds:schemaRef ds:uri="http://schemas.openxmlformats.org/officeDocument/2006/bibliography"/>
   </ds:schemaRefs>

</xml_diff>